<commit_message>
I'm continuing to expand the Github history analysis document. Once this document is more complete, we will be able to derive a plan for how the code should be used to generate the same results we generated along with dermining which options would be appropriate to provide users
</commit_message>
<xml_diff>
--- a/doc/20190228 - Project 2 Software Use and Meaning.docx
+++ b/doc/20190228 - Project 2 Software Use and Meaning.docx
@@ -190,8 +190,18 @@
           <w:sz w:val="24"/>
           <w:szCs w:val="24"/>
         </w:rPr>
-        <w:t>- jiahaoxu</w:t>
-      </w:r>
+        <w:t xml:space="preserve">- </w:t>
+      </w:r>
+      <w:proofErr w:type="spellStart"/>
+      <w:r>
+        <w:rPr>
+          <w:b/>
+          <w:sz w:val="24"/>
+          <w:szCs w:val="24"/>
+        </w:rPr>
+        <w:t>jiahaoxu</w:t>
+      </w:r>
+      <w:proofErr w:type="spellEnd"/>
     </w:p>
     <w:p>
       <w:r>
@@ -256,14 +266,24 @@
           <w:numId w:val="29"/>
         </w:numPr>
       </w:pPr>
+      <w:proofErr w:type="spellStart"/>
       <w:r>
         <w:rPr>
           <w:b/>
         </w:rPr>
         <w:t>getIOU</w:t>
       </w:r>
-      <w:r>
-        <w:t>: Calculates a prediction score using trainData zip</w:t>
+      <w:proofErr w:type="spellEnd"/>
+      <w:r>
+        <w:t xml:space="preserve">: Calculates a prediction score using </w:t>
+      </w:r>
+      <w:proofErr w:type="spellStart"/>
+      <w:r>
+        <w:t>trainData</w:t>
+      </w:r>
+      <w:proofErr w:type="spellEnd"/>
+      <w:r>
+        <w:t xml:space="preserve"> zip</w:t>
       </w:r>
     </w:p>
     <w:p>
@@ -274,14 +294,24 @@
           <w:numId w:val="29"/>
         </w:numPr>
       </w:pPr>
+      <w:proofErr w:type="spellStart"/>
       <w:r>
         <w:rPr>
           <w:b/>
         </w:rPr>
         <w:t>calculateThreshold</w:t>
       </w:r>
-      <w:r>
-        <w:t>: Finds a threshold value in the range [5,130] that provides the best getIOU score</w:t>
+      <w:proofErr w:type="spellEnd"/>
+      <w:r>
+        <w:t xml:space="preserve">: Finds a threshold value in the range [5,130] that provides the best </w:t>
+      </w:r>
+      <w:proofErr w:type="spellStart"/>
+      <w:r>
+        <w:t>getIOU</w:t>
+      </w:r>
+      <w:proofErr w:type="spellEnd"/>
+      <w:r>
+        <w:t xml:space="preserve"> score</w:t>
       </w:r>
     </w:p>
     <w:p>
@@ -292,15 +322,22 @@
           <w:numId w:val="29"/>
         </w:numPr>
       </w:pPr>
+      <w:proofErr w:type="spellStart"/>
       <w:r>
         <w:rPr>
           <w:b/>
         </w:rPr>
         <w:t>getHashCodeSet</w:t>
       </w:r>
-      <w:r>
-        <w:t>: Reads all the names from train.txt or test.txt into a set called hashcodeSet</w:t>
-      </w:r>
+      <w:proofErr w:type="spellEnd"/>
+      <w:r>
+        <w:t xml:space="preserve">: Reads all the names from train.txt or test.txt into a set called </w:t>
+      </w:r>
+      <w:proofErr w:type="spellStart"/>
+      <w:r>
+        <w:t>hashcodeSet</w:t>
+      </w:r>
+      <w:proofErr w:type="spellEnd"/>
     </w:p>
     <w:p>
       <w:pPr>
@@ -310,6 +347,7 @@
           <w:numId w:val="29"/>
         </w:numPr>
       </w:pPr>
+      <w:proofErr w:type="spellStart"/>
       <w:r>
         <w:rPr>
           <w:b/>
@@ -317,15 +355,18 @@
         <w:lastRenderedPageBreak/>
         <w:t>getTrainData</w:t>
       </w:r>
+      <w:proofErr w:type="spellEnd"/>
       <w:r>
         <w:t xml:space="preserve">: </w:t>
       </w:r>
       <w:r>
         <w:t xml:space="preserve">The function iterates through all subdirectories of a target data directory, and for each it iterates through every pair of frames – ranging from (0,1) to (98,99). On each pair, it executes </w:t>
       </w:r>
+      <w:proofErr w:type="spellStart"/>
       <w:r>
         <w:t>calcOpticalFlowFarneback</w:t>
       </w:r>
+      <w:proofErr w:type="spellEnd"/>
       <w:r>
         <w:t xml:space="preserve"> between adjacent frame pairs. The gray results are then evaluated to conclude 2 (cilia) if the gray code &gt;= 128, 1 if the gray code &gt;=32, and 0 otherwise. The results for each pixel are scaled to a 256 range and the results are returned in an array of pairs with the predicted value and the supplied mask value</w:t>
       </w:r>
@@ -338,27 +379,49 @@
           <w:numId w:val="29"/>
         </w:numPr>
       </w:pPr>
+      <w:proofErr w:type="spellStart"/>
       <w:r>
         <w:rPr>
           <w:b/>
         </w:rPr>
         <w:t>generateTestResult</w:t>
       </w:r>
+      <w:proofErr w:type="spellEnd"/>
       <w:r>
         <w:t>: This function performs the same operations a</w:t>
       </w:r>
       <w:r>
-        <w:t xml:space="preserve">t getTrainData, except here there are no mask values provided for the test set and this function does not return results, rather this function generates png mask files using the values generates by the </w:t>
-      </w:r>
+        <w:t xml:space="preserve">t </w:t>
+      </w:r>
+      <w:proofErr w:type="spellStart"/>
+      <w:r>
+        <w:t>getTrainData</w:t>
+      </w:r>
+      <w:proofErr w:type="spellEnd"/>
+      <w:r>
+        <w:t xml:space="preserve">, except here there are no mask values provided for the test set and this function does not return results, rather this function generates </w:t>
+      </w:r>
+      <w:proofErr w:type="spellStart"/>
+      <w:r>
+        <w:t>png</w:t>
+      </w:r>
+      <w:proofErr w:type="spellEnd"/>
+      <w:r>
+        <w:t xml:space="preserve"> mask files using the values generates by the </w:t>
+      </w:r>
+      <w:proofErr w:type="spellStart"/>
       <w:r>
         <w:t>calcOpticalFlowFarneback</w:t>
       </w:r>
+      <w:proofErr w:type="spellEnd"/>
       <w:r>
         <w:t xml:space="preserve"> and </w:t>
       </w:r>
+      <w:proofErr w:type="spellStart"/>
       <w:r>
         <w:t>cartToPolar</w:t>
       </w:r>
+      <w:proofErr w:type="spellEnd"/>
       <w:r>
         <w:t xml:space="preserve"> functions</w:t>
       </w:r>
@@ -381,7 +444,15 @@
         <w:t>main</w:t>
       </w:r>
       <w:r>
-        <w:t>: This function looks to the global variables to determine which actions are appropriate. For ISTRAIN, the program generates training data and then derives the threshold values that provides the best IOU score. Otherwise, it takes the hard coded threshold value. In both cases, the program applies the threshold value to the test entries and generates cilia prediction png files</w:t>
+        <w:t xml:space="preserve">: This function looks to the global variables to determine which actions are appropriate. For ISTRAIN, the program generates training data and then derives the threshold values that provides the best IOU score. Otherwise, it takes the hard coded threshold value. In both cases, the program applies the threshold value to the test entries and generates cilia prediction </w:t>
+      </w:r>
+      <w:proofErr w:type="spellStart"/>
+      <w:r>
+        <w:t>png</w:t>
+      </w:r>
+      <w:proofErr w:type="spellEnd"/>
+      <w:r>
+        <w:t xml:space="preserve"> files</w:t>
       </w:r>
     </w:p>
     <w:p>
@@ -407,17 +478,29 @@
       <w:r>
         <w:t xml:space="preserve">, the actions they perform, and the files read and/or generated. This program does not apply functions like </w:t>
       </w:r>
+      <w:proofErr w:type="spellStart"/>
       <w:r>
         <w:t>calcOpticalFlowFarneback</w:t>
       </w:r>
+      <w:proofErr w:type="spellEnd"/>
       <w:r>
         <w:t xml:space="preserve"> and </w:t>
       </w:r>
+      <w:proofErr w:type="spellStart"/>
       <w:r>
         <w:t>cartToPolar</w:t>
       </w:r>
-      <w:r>
-        <w:t>, rather this function simply takes the raw pixel data from the files, scales their range from 0 to 255, and then derives a threshold value for application to test entries to generate cilia prediction png files.</w:t>
+      <w:proofErr w:type="spellEnd"/>
+      <w:r>
+        <w:t xml:space="preserve">, rather this function simply takes the raw pixel data from the files, scales their range from 0 to 255, and then derives a threshold value for application to test entries to generate cilia prediction </w:t>
+      </w:r>
+      <w:proofErr w:type="spellStart"/>
+      <w:r>
+        <w:t>png</w:t>
+      </w:r>
+      <w:proofErr w:type="spellEnd"/>
+      <w:r>
+        <w:t xml:space="preserve"> files.</w:t>
       </w:r>
     </w:p>
     <w:p>
@@ -428,26 +511,38 @@
           <w:numId w:val="29"/>
         </w:numPr>
       </w:pPr>
+      <w:proofErr w:type="spellStart"/>
       <w:r>
         <w:rPr>
           <w:b/>
         </w:rPr>
         <w:t>ToyOpticalFlow.ipynb</w:t>
       </w:r>
+      <w:proofErr w:type="spellEnd"/>
       <w:r>
         <w:t xml:space="preserve"> and </w:t>
       </w:r>
+      <w:proofErr w:type="spellStart"/>
       <w:r>
         <w:rPr>
           <w:b/>
         </w:rPr>
         <w:t>ToyVariance.ipynb</w:t>
       </w:r>
-      <w:r>
-        <w:t xml:space="preserve"> – These are Jupy</w:t>
-      </w:r>
-      <w:r>
-        <w:t xml:space="preserve">ter files used for visually testing the operations used in the </w:t>
+      <w:proofErr w:type="spellEnd"/>
+      <w:r>
+        <w:t xml:space="preserve"> – These are </w:t>
+      </w:r>
+      <w:proofErr w:type="spellStart"/>
+      <w:r>
+        <w:t>Jupy</w:t>
+      </w:r>
+      <w:r>
+        <w:t>ter</w:t>
+      </w:r>
+      <w:proofErr w:type="spellEnd"/>
+      <w:r>
+        <w:t xml:space="preserve"> files used for visually testing the operations used in the </w:t>
       </w:r>
       <w:r>
         <w:t>OpticalFlow.py</w:t>
@@ -490,8 +585,13 @@
       <w:r>
         <w:t xml:space="preserve"> uses the </w:t>
       </w:r>
-      <w:r>
-        <w:t xml:space="preserve">calcOpticalFlowFarneback </w:t>
+      <w:proofErr w:type="spellStart"/>
+      <w:r>
+        <w:t>calcOpticalFlowFarneback</w:t>
+      </w:r>
+      <w:proofErr w:type="spellEnd"/>
+      <w:r>
+        <w:t xml:space="preserve"> </w:t>
       </w:r>
       <w:r>
         <w:t>function using fixed values:</w:t>
@@ -502,7 +602,23 @@
         <w:tab/>
       </w:r>
       <w:r>
-        <w:t>flow = cv2.calcOpticalFlowFarneback(preFrame, curFrame, None, 0.5, 3, 15, 3, 5, 1.2, 0)</w:t>
+        <w:t>flow = cv2.calcOpticalFlowFarneback(</w:t>
+      </w:r>
+      <w:proofErr w:type="spellStart"/>
+      <w:r>
+        <w:t>preFrame</w:t>
+      </w:r>
+      <w:proofErr w:type="spellEnd"/>
+      <w:r>
+        <w:t xml:space="preserve">, </w:t>
+      </w:r>
+      <w:proofErr w:type="spellStart"/>
+      <w:r>
+        <w:t>curFrame</w:t>
+      </w:r>
+      <w:proofErr w:type="spellEnd"/>
+      <w:r>
+        <w:t>, None, 0.5, 3, 15, 3, 5, 1.2, 0)</w:t>
       </w:r>
     </w:p>
     <w:p>
@@ -546,12 +662,14 @@
                 <w:b/>
               </w:rPr>
             </w:pPr>
+            <w:proofErr w:type="spellStart"/>
             <w:r>
               <w:rPr>
                 <w:b/>
               </w:rPr>
               <w:t>prev</w:t>
             </w:r>
+            <w:proofErr w:type="spellEnd"/>
           </w:p>
         </w:tc>
         <w:tc>
@@ -620,7 +738,15 @@
           </w:tcPr>
           <w:p>
             <w:r>
-              <w:t>computed flow image that has the same size as prev and type CV_32FC2.</w:t>
+              <w:t xml:space="preserve">computed flow image that has the same size as </w:t>
+            </w:r>
+            <w:proofErr w:type="spellStart"/>
+            <w:r>
+              <w:t>prev</w:t>
+            </w:r>
+            <w:proofErr w:type="spellEnd"/>
+            <w:r>
+              <w:t xml:space="preserve"> and type CV_32FC2.</w:t>
             </w:r>
           </w:p>
         </w:tc>
@@ -636,6 +762,7 @@
                 <w:b/>
               </w:rPr>
             </w:pPr>
+            <w:proofErr w:type="spellStart"/>
             <w:r>
               <w:rPr>
                 <w:b/>
@@ -643,6 +770,7 @@
               <w:lastRenderedPageBreak/>
               <w:t>pyr_scale</w:t>
             </w:r>
+            <w:proofErr w:type="spellEnd"/>
           </w:p>
         </w:tc>
         <w:tc>
@@ -651,7 +779,15 @@
           </w:tcPr>
           <w:p>
             <w:r>
-              <w:t>parameter, specifying the image scale (&lt;1) to build pyramids for each image; pyr_scale=0.5 means a classical pyramid, where each next layer is twice smaller than the previous one.</w:t>
+              <w:t xml:space="preserve">parameter, specifying the image scale (&lt;1) to build pyramids for each image; </w:t>
+            </w:r>
+            <w:proofErr w:type="spellStart"/>
+            <w:r>
+              <w:t>pyr_scale</w:t>
+            </w:r>
+            <w:proofErr w:type="spellEnd"/>
+            <w:r>
+              <w:t>=0.5 means a classical pyramid, where each next layer is twice smaller than the previous one.</w:t>
             </w:r>
           </w:p>
         </w:tc>
@@ -697,12 +833,14 @@
                 <w:b/>
               </w:rPr>
             </w:pPr>
+            <w:proofErr w:type="spellStart"/>
             <w:r>
               <w:rPr>
                 <w:b/>
               </w:rPr>
               <w:t>winsize</w:t>
             </w:r>
+            <w:proofErr w:type="spellEnd"/>
           </w:p>
         </w:tc>
         <w:tc>
@@ -711,7 +849,15 @@
           </w:tcPr>
           <w:p>
             <w:r>
-              <w:t>averaging window size; larger values increase the algorithm robustness to image noise and give more chances for fast motion detection, but yield more blurred motion field.</w:t>
+              <w:t xml:space="preserve">averaging window size; larger values increase the algorithm robustness to image noise and give more chances for fast motion </w:t>
+            </w:r>
+            <w:proofErr w:type="gramStart"/>
+            <w:r>
+              <w:t>detection, but</w:t>
+            </w:r>
+            <w:proofErr w:type="gramEnd"/>
+            <w:r>
+              <w:t xml:space="preserve"> yield more blurred motion field.</w:t>
             </w:r>
           </w:p>
         </w:tc>
@@ -757,12 +903,14 @@
                 <w:b/>
               </w:rPr>
             </w:pPr>
+            <w:proofErr w:type="spellStart"/>
             <w:r>
               <w:rPr>
                 <w:b/>
               </w:rPr>
               <w:t>poly_n</w:t>
             </w:r>
+            <w:proofErr w:type="spellEnd"/>
           </w:p>
         </w:tc>
         <w:tc>
@@ -771,7 +919,15 @@
           </w:tcPr>
           <w:p>
             <w:r>
-              <w:t>size of the pixel neighborhood used to find polynomial expansion in each pixel; larger values mean that the image will be approximated with smoother surfaces, yielding more robust algorithm and more blurred motion field, typically poly_n =5 or 7.</w:t>
+              <w:t xml:space="preserve">size of the pixel neighborhood used to find polynomial expansion in each pixel; larger values mean that the image will be approximated with smoother surfaces, yielding more robust algorithm and more blurred motion field, typically </w:t>
+            </w:r>
+            <w:proofErr w:type="spellStart"/>
+            <w:r>
+              <w:t>poly_n</w:t>
+            </w:r>
+            <w:proofErr w:type="spellEnd"/>
+            <w:r>
+              <w:t xml:space="preserve"> =5 or 7.</w:t>
             </w:r>
           </w:p>
         </w:tc>
@@ -787,12 +943,14 @@
                 <w:b/>
               </w:rPr>
             </w:pPr>
+            <w:proofErr w:type="spellStart"/>
             <w:r>
               <w:rPr>
                 <w:b/>
               </w:rPr>
               <w:t>poly_sigma</w:t>
             </w:r>
+            <w:proofErr w:type="spellEnd"/>
           </w:p>
         </w:tc>
         <w:tc>
@@ -801,7 +959,39 @@
           </w:tcPr>
           <w:p>
             <w:r>
-              <w:t>standard deviation of the Gaussian that is used to smooth derivatives used as a basis for the polynomial expansion; for poly_n=5, you can set poly_sigma=1.1, for poly_n=7, a good value would be poly_sigma=1.5.</w:t>
+              <w:t xml:space="preserve">standard deviation of the Gaussian that is used to smooth derivatives used as a basis for the polynomial expansion; for </w:t>
+            </w:r>
+            <w:proofErr w:type="spellStart"/>
+            <w:r>
+              <w:t>poly_n</w:t>
+            </w:r>
+            <w:proofErr w:type="spellEnd"/>
+            <w:r>
+              <w:t xml:space="preserve">=5, you can set </w:t>
+            </w:r>
+            <w:proofErr w:type="spellStart"/>
+            <w:r>
+              <w:t>poly_sigma</w:t>
+            </w:r>
+            <w:proofErr w:type="spellEnd"/>
+            <w:r>
+              <w:t xml:space="preserve">=1.1, for </w:t>
+            </w:r>
+            <w:proofErr w:type="spellStart"/>
+            <w:r>
+              <w:t>poly_n</w:t>
+            </w:r>
+            <w:proofErr w:type="spellEnd"/>
+            <w:r>
+              <w:t xml:space="preserve">=7, a good value would be </w:t>
+            </w:r>
+            <w:proofErr w:type="spellStart"/>
+            <w:r>
+              <w:t>poly_sigma</w:t>
+            </w:r>
+            <w:proofErr w:type="spellEnd"/>
+            <w:r>
+              <w:t>=1.5.</w:t>
             </w:r>
           </w:p>
         </w:tc>
@@ -867,7 +1057,23 @@
           </w:tcPr>
           <w:p>
             <w:r>
-              <w:t>OPTFLOW_FARNEBACK_GAUSSIAN uses the Gaussian winsize×winsize filter instead of a box filter of the same size for optical flow estimation; usually, this option gives z more accurate flow than with a box filter, at the cost of lower speed; normally, winsize for a Gaussian window should be set to a larger value to achieve the same level of robustness.</w:t>
+              <w:t xml:space="preserve">OPTFLOW_FARNEBACK_GAUSSIAN uses the Gaussian </w:t>
+            </w:r>
+            <w:proofErr w:type="spellStart"/>
+            <w:r>
+              <w:t>winsize×winsize</w:t>
+            </w:r>
+            <w:proofErr w:type="spellEnd"/>
+            <w:r>
+              <w:t xml:space="preserve"> filter instead of a box filter of the same size for optical flow estimation; usually, this option gives z more accurate flow than with a box filter, at the cost of lower speed; normally, </w:t>
+            </w:r>
+            <w:proofErr w:type="spellStart"/>
+            <w:r>
+              <w:t>winsize</w:t>
+            </w:r>
+            <w:proofErr w:type="spellEnd"/>
+            <w:r>
+              <w:t xml:space="preserve"> for a Gaussian window should be set to a larger value to achieve the same level of robustness.</w:t>
             </w:r>
           </w:p>
         </w:tc>
@@ -876,11 +1082,21 @@
     <w:p/>
     <w:p>
       <w:r>
-        <w:t xml:space="preserve">These programs have not generated our optimal results, but we should supply this program to users with clear reference to the OpenCV function used along with options to override the constants we used when calling </w:t>
-      </w:r>
+        <w:t xml:space="preserve">These programs have not generated our optimal results, but we should supply this program to users with clear reference to the </w:t>
+      </w:r>
+      <w:proofErr w:type="spellStart"/>
+      <w:r>
+        <w:t>OpenCV</w:t>
+      </w:r>
+      <w:proofErr w:type="spellEnd"/>
+      <w:r>
+        <w:t xml:space="preserve"> function used along with options to override the constants we used when calling </w:t>
+      </w:r>
+      <w:proofErr w:type="spellStart"/>
       <w:r>
         <w:t>calcOpticalFlowFarneback</w:t>
       </w:r>
+      <w:proofErr w:type="spellEnd"/>
       <w:r>
         <w:t xml:space="preserve">. </w:t>
       </w:r>
@@ -923,20 +1139,56 @@
           <w:sz w:val="24"/>
           <w:szCs w:val="24"/>
         </w:rPr>
-        <w:t>Found a pytorch tiramisu programs</w:t>
-      </w:r>
-      <w:r>
-        <w:rPr>
-          <w:b/>
-          <w:sz w:val="24"/>
-          <w:szCs w:val="24"/>
-        </w:rPr>
-        <w:t xml:space="preserve"> - jiahaoxu</w:t>
-      </w:r>
-    </w:p>
-    <w:p>
-      <w:r>
-        <w:t xml:space="preserve">This is the PyTorch Tiramisu software loaded to GitHub by </w:t>
+        <w:t xml:space="preserve">Found a </w:t>
+      </w:r>
+      <w:proofErr w:type="spellStart"/>
+      <w:r>
+        <w:rPr>
+          <w:b/>
+          <w:sz w:val="24"/>
+          <w:szCs w:val="24"/>
+        </w:rPr>
+        <w:t>pytorch</w:t>
+      </w:r>
+      <w:proofErr w:type="spellEnd"/>
+      <w:r>
+        <w:rPr>
+          <w:b/>
+          <w:sz w:val="24"/>
+          <w:szCs w:val="24"/>
+        </w:rPr>
+        <w:t xml:space="preserve"> tiramisu programs</w:t>
+      </w:r>
+      <w:r>
+        <w:rPr>
+          <w:b/>
+          <w:sz w:val="24"/>
+          <w:szCs w:val="24"/>
+        </w:rPr>
+        <w:t xml:space="preserve"> - </w:t>
+      </w:r>
+      <w:proofErr w:type="spellStart"/>
+      <w:r>
+        <w:rPr>
+          <w:b/>
+          <w:sz w:val="24"/>
+          <w:szCs w:val="24"/>
+        </w:rPr>
+        <w:t>jiahaoxu</w:t>
+      </w:r>
+      <w:proofErr w:type="spellEnd"/>
+    </w:p>
+    <w:p>
+      <w:r>
+        <w:t xml:space="preserve">This is the </w:t>
+      </w:r>
+      <w:proofErr w:type="spellStart"/>
+      <w:r>
+        <w:t>PyTorch</w:t>
+      </w:r>
+      <w:proofErr w:type="spellEnd"/>
+      <w:r>
+        <w:t xml:space="preserve"> Tiramisu software loaded to GitHub by </w:t>
       </w:r>
       <w:r>
         <w:t>Brendan Fortuner</w:t>
@@ -944,9 +1196,11 @@
       <w:r>
         <w:t xml:space="preserve"> (</w:t>
       </w:r>
+      <w:proofErr w:type="spellStart"/>
       <w:r>
         <w:t>bfortuner</w:t>
       </w:r>
+      <w:proofErr w:type="spellEnd"/>
       <w:r>
         <w:t>) and others (</w:t>
       </w:r>
@@ -959,7 +1213,31 @@
         </w:r>
       </w:hyperlink>
       <w:r>
-        <w:t xml:space="preserve">). Of their many pieces, we initially got the models layers.py and tiramisu.py (with no apparent changes) along with the utility training_utils.py (which appears to be a copy of the source file training.py with replacement of the function view_sample_predictions with functions get_test_results and get_test_results_cpu). The utility file joint_transforms.py came from another </w:t>
+        <w:t xml:space="preserve">). Of their many pieces, we initially got the models layers.py and tiramisu.py (with no apparent changes) along with the utility training_utils.py (which appears to be a copy of the source file training.py with replacement of the function </w:t>
+      </w:r>
+      <w:proofErr w:type="spellStart"/>
+      <w:r>
+        <w:t>view_sample_predictions</w:t>
+      </w:r>
+      <w:proofErr w:type="spellEnd"/>
+      <w:r>
+        <w:t xml:space="preserve"> with functions </w:t>
+      </w:r>
+      <w:proofErr w:type="spellStart"/>
+      <w:r>
+        <w:t>get_test_results</w:t>
+      </w:r>
+      <w:proofErr w:type="spellEnd"/>
+      <w:r>
+        <w:t xml:space="preserve"> and </w:t>
+      </w:r>
+      <w:proofErr w:type="spellStart"/>
+      <w:r>
+        <w:t>get_test_results_cpu</w:t>
+      </w:r>
+      <w:proofErr w:type="spellEnd"/>
+      <w:r>
+        <w:t xml:space="preserve">). The utility file joint_transforms.py came from another </w:t>
       </w:r>
       <w:r>
         <w:t>GitHub project (</w:t>
@@ -973,7 +1251,15 @@
         </w:r>
       </w:hyperlink>
       <w:r>
-        <w:t>) and it appears a number of ZujunDeng functions were dropped.</w:t>
+        <w:t xml:space="preserve">) and it appears a number of </w:t>
+      </w:r>
+      <w:proofErr w:type="spellStart"/>
+      <w:r>
+        <w:t>ZujunDeng</w:t>
+      </w:r>
+      <w:proofErr w:type="spellEnd"/>
+      <w:r>
+        <w:t xml:space="preserve"> functions were dropped.</w:t>
       </w:r>
     </w:p>
     <w:p>
@@ -1013,12 +1299,38 @@
           <w:numId w:val="31"/>
         </w:numPr>
       </w:pPr>
+      <w:proofErr w:type="spellStart"/>
       <w:r>
         <w:lastRenderedPageBreak/>
-        <w:t>load_input – This function reads in the first frame (and mask when applicable) from the png files followed by formatting the image values using reshape and astype</w:t>
-      </w:r>
-      <w:r>
-        <w:t>(np.uint8)</w:t>
+        <w:t>load_input</w:t>
+      </w:r>
+      <w:proofErr w:type="spellEnd"/>
+      <w:r>
+        <w:t xml:space="preserve"> – This function reads in the first frame (and mask when applicable) from the </w:t>
+      </w:r>
+      <w:proofErr w:type="spellStart"/>
+      <w:r>
+        <w:t>png</w:t>
+      </w:r>
+      <w:proofErr w:type="spellEnd"/>
+      <w:r>
+        <w:t xml:space="preserve"> files followed by formatting the image values using reshape and </w:t>
+      </w:r>
+      <w:proofErr w:type="spellStart"/>
+      <w:r>
+        <w:t>astype</w:t>
+      </w:r>
+      <w:proofErr w:type="spellEnd"/>
+      <w:r>
+        <w:t>(</w:t>
+      </w:r>
+      <w:proofErr w:type="gramStart"/>
+      <w:r>
+        <w:t>np.uint</w:t>
+      </w:r>
+      <w:proofErr w:type="gramEnd"/>
+      <w:r>
+        <w:t>8)</w:t>
       </w:r>
       <w:r>
         <w:t>. One (or two) resulting lists are returned.</w:t>
@@ -1032,14 +1344,56 @@
           <w:numId w:val="31"/>
         </w:numPr>
       </w:pPr>
+      <w:proofErr w:type="spellStart"/>
       <w:r>
         <w:t>CiliaData</w:t>
       </w:r>
+      <w:proofErr w:type="spellEnd"/>
       <w:r>
         <w:t xml:space="preserve"> – This class stores </w:t>
       </w:r>
       <w:r>
-        <w:t>data specified for Training, Validating, or Testing. The data consists of settings (input_transform, trarget_transform, joint_transform, remove_cell) along with imgs and masks lists for the values</w:t>
+        <w:t>data specified for Training, Validating, or Testing. The data consists of settings (</w:t>
+      </w:r>
+      <w:proofErr w:type="spellStart"/>
+      <w:r>
+        <w:t>input_transform</w:t>
+      </w:r>
+      <w:proofErr w:type="spellEnd"/>
+      <w:r>
+        <w:t xml:space="preserve">, </w:t>
+      </w:r>
+      <w:proofErr w:type="spellStart"/>
+      <w:r>
+        <w:t>trarget_transform</w:t>
+      </w:r>
+      <w:proofErr w:type="spellEnd"/>
+      <w:r>
+        <w:t xml:space="preserve">, </w:t>
+      </w:r>
+      <w:proofErr w:type="spellStart"/>
+      <w:r>
+        <w:t>joint_transform</w:t>
+      </w:r>
+      <w:proofErr w:type="spellEnd"/>
+      <w:r>
+        <w:t xml:space="preserve">, </w:t>
+      </w:r>
+      <w:proofErr w:type="spellStart"/>
+      <w:r>
+        <w:t>remove_cell</w:t>
+      </w:r>
+      <w:proofErr w:type="spellEnd"/>
+      <w:r>
+        <w:t xml:space="preserve">) along with </w:t>
+      </w:r>
+      <w:proofErr w:type="spellStart"/>
+      <w:r>
+        <w:t>imgs</w:t>
+      </w:r>
+      <w:proofErr w:type="spellEnd"/>
+      <w:r>
+        <w:t xml:space="preserve"> and masks lists for the values</w:t>
       </w:r>
     </w:p>
     <w:p>
@@ -1051,7 +1405,23 @@
         </w:numPr>
       </w:pPr>
       <w:r>
-        <w:t>__init__ - Basis initialization function where the user may spefiy the following:</w:t>
+        <w:t>__</w:t>
+      </w:r>
+      <w:proofErr w:type="spellStart"/>
+      <w:r>
+        <w:t>init</w:t>
+      </w:r>
+      <w:proofErr w:type="spellEnd"/>
+      <w:r>
+        <w:t xml:space="preserve">__ - Basis initialization function where the user may </w:t>
+      </w:r>
+      <w:proofErr w:type="spellStart"/>
+      <w:r>
+        <w:t>spefiy</w:t>
+      </w:r>
+      <w:proofErr w:type="spellEnd"/>
+      <w:r>
+        <w:t xml:space="preserve"> the following:</w:t>
       </w:r>
     </w:p>
     <w:p>
@@ -1074,9 +1444,11 @@
           <w:numId w:val="31"/>
         </w:numPr>
       </w:pPr>
+      <w:proofErr w:type="spellStart"/>
       <w:r>
         <w:t>input_transform</w:t>
       </w:r>
+      <w:proofErr w:type="spellEnd"/>
       <w:r>
         <w:t xml:space="preserve"> – </w:t>
       </w:r>
@@ -1089,12 +1461,14 @@
           <w:numId w:val="31"/>
         </w:numPr>
       </w:pPr>
+      <w:proofErr w:type="spellStart"/>
       <w:r>
         <w:t>target</w:t>
       </w:r>
       <w:r>
         <w:t>_transform</w:t>
       </w:r>
+      <w:proofErr w:type="spellEnd"/>
       <w:r>
         <w:t xml:space="preserve"> – </w:t>
       </w:r>
@@ -1107,8 +1481,13 @@
           <w:numId w:val="31"/>
         </w:numPr>
       </w:pPr>
-      <w:r>
-        <w:t xml:space="preserve">joint_transform – </w:t>
+      <w:proofErr w:type="spellStart"/>
+      <w:r>
+        <w:t>joint_transform</w:t>
+      </w:r>
+      <w:proofErr w:type="spellEnd"/>
+      <w:r>
+        <w:t xml:space="preserve"> – </w:t>
       </w:r>
     </w:p>
     <w:p>
@@ -1119,8 +1498,13 @@
           <w:numId w:val="31"/>
         </w:numPr>
       </w:pPr>
-      <w:r>
-        <w:t xml:space="preserve">remove_cell – </w:t>
+      <w:proofErr w:type="spellStart"/>
+      <w:r>
+        <w:t>remove_cell</w:t>
+      </w:r>
+      <w:proofErr w:type="spellEnd"/>
+      <w:r>
+        <w:t xml:space="preserve"> – </w:t>
       </w:r>
     </w:p>
     <w:p>
@@ -1131,8 +1515,21 @@
           <w:numId w:val="31"/>
         </w:numPr>
       </w:pPr>
-      <w:r>
-        <w:t>imgs – list of images from load_input function</w:t>
+      <w:proofErr w:type="spellStart"/>
+      <w:r>
+        <w:t>imgs</w:t>
+      </w:r>
+      <w:proofErr w:type="spellEnd"/>
+      <w:r>
+        <w:t xml:space="preserve"> – list of images from </w:t>
+      </w:r>
+      <w:proofErr w:type="spellStart"/>
+      <w:r>
+        <w:t>load_input</w:t>
+      </w:r>
+      <w:proofErr w:type="spellEnd"/>
+      <w:r>
+        <w:t xml:space="preserve"> function</w:t>
       </w:r>
     </w:p>
     <w:p>
@@ -1144,7 +1541,15 @@
         </w:numPr>
       </w:pPr>
       <w:r>
-        <w:t>masks – list of mask images from load_input (when applicable)</w:t>
+        <w:t xml:space="preserve">masks – list of mask images from </w:t>
+      </w:r>
+      <w:proofErr w:type="spellStart"/>
+      <w:r>
+        <w:t>load_input</w:t>
+      </w:r>
+      <w:proofErr w:type="spellEnd"/>
+      <w:r>
+        <w:t xml:space="preserve"> (when applicable)</w:t>
       </w:r>
     </w:p>
     <w:p>
@@ -1156,7 +1561,15 @@
         </w:numPr>
       </w:pPr>
       <w:r>
-        <w:t>__getitem__ - returns the image (and mask when appropriate) for the index passed</w:t>
+        <w:t>__</w:t>
+      </w:r>
+      <w:proofErr w:type="spellStart"/>
+      <w:r>
+        <w:t>getitem</w:t>
+      </w:r>
+      <w:proofErr w:type="spellEnd"/>
+      <w:r>
+        <w:t>__ - returns the image (and mask when appropriate) for the index passed</w:t>
       </w:r>
     </w:p>
     <w:p>
@@ -1168,8 +1581,29 @@
         </w:numPr>
       </w:pPr>
       <w:r>
-        <w:t>__len__ - returns the number of images stroed in the imgs</w:t>
-      </w:r>
+        <w:t>__</w:t>
+      </w:r>
+      <w:proofErr w:type="spellStart"/>
+      <w:r>
+        <w:t>len</w:t>
+      </w:r>
+      <w:proofErr w:type="spellEnd"/>
+      <w:r>
+        <w:t xml:space="preserve">__ - returns the number of images </w:t>
+      </w:r>
+      <w:proofErr w:type="spellStart"/>
+      <w:r>
+        <w:t>stroed</w:t>
+      </w:r>
+      <w:proofErr w:type="spellEnd"/>
+      <w:r>
+        <w:t xml:space="preserve"> in the </w:t>
+      </w:r>
+      <w:proofErr w:type="spellStart"/>
+      <w:r>
+        <w:t>imgs</w:t>
+      </w:r>
+      <w:proofErr w:type="spellEnd"/>
       <w:r>
         <w:t xml:space="preserve"> list</w:t>
       </w:r>
@@ -1183,13 +1617,31 @@
         </w:numPr>
       </w:pPr>
       <w:r>
-        <w:t xml:space="preserve">layers.py – This is a copy of the code from bfortuner (see earlier). The classes and functions here </w:t>
+        <w:t xml:space="preserve">layers.py – This is a copy of the code from </w:t>
+      </w:r>
+      <w:proofErr w:type="spellStart"/>
+      <w:r>
+        <w:t>bfortuner</w:t>
+      </w:r>
+      <w:proofErr w:type="spellEnd"/>
+      <w:r>
+        <w:t xml:space="preserve"> (see earlier). The classes and functions here </w:t>
       </w:r>
       <w:r>
         <w:t>appears to be an extension of the</w:t>
       </w:r>
       <w:r>
-        <w:t xml:space="preserve"> torch.nn neural network </w:t>
+        <w:t xml:space="preserve"> </w:t>
+      </w:r>
+      <w:proofErr w:type="spellStart"/>
+      <w:proofErr w:type="gramStart"/>
+      <w:r>
+        <w:t>torch.nn</w:t>
+      </w:r>
+      <w:proofErr w:type="spellEnd"/>
+      <w:proofErr w:type="gramEnd"/>
+      <w:r>
+        <w:t xml:space="preserve"> neural network </w:t>
       </w:r>
       <w:r>
         <w:t>classes</w:t>
@@ -1206,8 +1658,13 @@
           <w:numId w:val="31"/>
         </w:numPr>
       </w:pPr>
-      <w:r>
-        <w:t xml:space="preserve">DenseLayer </w:t>
+      <w:proofErr w:type="spellStart"/>
+      <w:r>
+        <w:t>DenseLayer</w:t>
+      </w:r>
+      <w:proofErr w:type="spellEnd"/>
+      <w:r>
+        <w:t xml:space="preserve"> </w:t>
       </w:r>
       <w:r>
         <w:t>–</w:t>
@@ -1218,15 +1675,21 @@
       <w:r>
         <w:t xml:space="preserve">This is an extension of </w:t>
       </w:r>
+      <w:proofErr w:type="spellStart"/>
+      <w:proofErr w:type="gramStart"/>
       <w:r>
         <w:t>nn.Sequential</w:t>
       </w:r>
+      <w:proofErr w:type="spellEnd"/>
+      <w:proofErr w:type="gramEnd"/>
       <w:r>
         <w:t xml:space="preserve"> and execute the forward function on </w:t>
       </w:r>
+      <w:proofErr w:type="spellStart"/>
       <w:r>
         <w:t>nn.Sequential</w:t>
       </w:r>
+      <w:proofErr w:type="spellEnd"/>
       <w:r>
         <w:t>.</w:t>
       </w:r>
@@ -1240,7 +1703,41 @@
         </w:numPr>
       </w:pPr>
       <w:r>
-        <w:t>__init__ - This takes in_channels and growth_rate to as some arguments for initializing certain modules (which appear needed by nn.Sequential):</w:t>
+        <w:t>__</w:t>
+      </w:r>
+      <w:proofErr w:type="spellStart"/>
+      <w:r>
+        <w:t>init</w:t>
+      </w:r>
+      <w:proofErr w:type="spellEnd"/>
+      <w:r>
+        <w:t xml:space="preserve">__ - This takes </w:t>
+      </w:r>
+      <w:proofErr w:type="spellStart"/>
+      <w:r>
+        <w:t>in_channels</w:t>
+      </w:r>
+      <w:proofErr w:type="spellEnd"/>
+      <w:r>
+        <w:t xml:space="preserve"> and </w:t>
+      </w:r>
+      <w:proofErr w:type="spellStart"/>
+      <w:r>
+        <w:t>growth_rate</w:t>
+      </w:r>
+      <w:proofErr w:type="spellEnd"/>
+      <w:r>
+        <w:t xml:space="preserve"> to as some arguments for initializing certain modules (which appear needed by </w:t>
+      </w:r>
+      <w:proofErr w:type="spellStart"/>
+      <w:proofErr w:type="gramStart"/>
+      <w:r>
+        <w:t>nn.Sequential</w:t>
+      </w:r>
+      <w:proofErr w:type="spellEnd"/>
+      <w:proofErr w:type="gramEnd"/>
+      <w:r>
+        <w:t>):</w:t>
       </w:r>
     </w:p>
     <w:p>
@@ -1249,7 +1746,31 @@
         <w:ind w:left="2160"/>
       </w:pPr>
       <w:r>
-        <w:t xml:space="preserve">        self.add_module('norm', nn.BatchNorm2d(in_channels))</w:t>
+        <w:t xml:space="preserve">        </w:t>
+      </w:r>
+      <w:proofErr w:type="spellStart"/>
+      <w:r>
+        <w:t>self.add_</w:t>
+      </w:r>
+      <w:proofErr w:type="gramStart"/>
+      <w:r>
+        <w:t>module</w:t>
+      </w:r>
+      <w:proofErr w:type="spellEnd"/>
+      <w:r>
+        <w:t>(</w:t>
+      </w:r>
+      <w:proofErr w:type="gramEnd"/>
+      <w:r>
+        <w:t>'norm', nn.BatchNorm2d(</w:t>
+      </w:r>
+      <w:proofErr w:type="spellStart"/>
+      <w:r>
+        <w:t>in_channels</w:t>
+      </w:r>
+      <w:proofErr w:type="spellEnd"/>
+      <w:r>
+        <w:t>))</w:t>
       </w:r>
     </w:p>
     <w:p>
@@ -1258,7 +1779,39 @@
         <w:ind w:left="2160"/>
       </w:pPr>
       <w:r>
-        <w:t xml:space="preserve">        self.add_module('relu', nn.ReLU(True))</w:t>
+        <w:t xml:space="preserve">        </w:t>
+      </w:r>
+      <w:proofErr w:type="spellStart"/>
+      <w:r>
+        <w:t>self.add_</w:t>
+      </w:r>
+      <w:proofErr w:type="gramStart"/>
+      <w:r>
+        <w:t>module</w:t>
+      </w:r>
+      <w:proofErr w:type="spellEnd"/>
+      <w:r>
+        <w:t>(</w:t>
+      </w:r>
+      <w:proofErr w:type="gramEnd"/>
+      <w:r>
+        <w:t>'</w:t>
+      </w:r>
+      <w:proofErr w:type="spellStart"/>
+      <w:r>
+        <w:t>relu</w:t>
+      </w:r>
+      <w:proofErr w:type="spellEnd"/>
+      <w:r>
+        <w:t xml:space="preserve">', </w:t>
+      </w:r>
+      <w:proofErr w:type="spellStart"/>
+      <w:r>
+        <w:t>nn.ReLU</w:t>
+      </w:r>
+      <w:proofErr w:type="spellEnd"/>
+      <w:r>
+        <w:t>(True))</w:t>
       </w:r>
     </w:p>
     <w:p>
@@ -1267,7 +1820,39 @@
         <w:ind w:left="2160"/>
       </w:pPr>
       <w:r>
-        <w:t xml:space="preserve">        self.add_module('conv', nn.Conv2d(in_channels, growth_rate, </w:t>
+        <w:t xml:space="preserve">        </w:t>
+      </w:r>
+      <w:proofErr w:type="spellStart"/>
+      <w:r>
+        <w:t>self.add_</w:t>
+      </w:r>
+      <w:proofErr w:type="gramStart"/>
+      <w:r>
+        <w:t>module</w:t>
+      </w:r>
+      <w:proofErr w:type="spellEnd"/>
+      <w:r>
+        <w:t>(</w:t>
+      </w:r>
+      <w:proofErr w:type="gramEnd"/>
+      <w:r>
+        <w:t>'conv', nn.Conv2d(</w:t>
+      </w:r>
+      <w:proofErr w:type="spellStart"/>
+      <w:r>
+        <w:t>in_channels</w:t>
+      </w:r>
+      <w:proofErr w:type="spellEnd"/>
+      <w:r>
+        <w:t xml:space="preserve">, </w:t>
+      </w:r>
+      <w:proofErr w:type="spellStart"/>
+      <w:r>
+        <w:t>growth_rate</w:t>
+      </w:r>
+      <w:proofErr w:type="spellEnd"/>
+      <w:r>
+        <w:t xml:space="preserve">, </w:t>
       </w:r>
     </w:p>
     <w:p>
@@ -1275,8 +1860,13 @@
         <w:pStyle w:val="ListParagraph"/>
         <w:ind w:left="2160" w:firstLine="720"/>
       </w:pPr>
-      <w:r>
-        <w:t>kernel_size=3,</w:t>
+      <w:proofErr w:type="spellStart"/>
+      <w:r>
+        <w:t>kernel_size</w:t>
+      </w:r>
+      <w:proofErr w:type="spellEnd"/>
+      <w:r>
+        <w:t>=3,</w:t>
       </w:r>
       <w:r>
         <w:t xml:space="preserve"> </w:t>
@@ -1291,7 +1881,23 @@
         <w:ind w:left="2160"/>
       </w:pPr>
       <w:r>
-        <w:t xml:space="preserve">        self.add_module('drop', nn.Dropout2d(0.2))</w:t>
+        <w:t xml:space="preserve">        </w:t>
+      </w:r>
+      <w:proofErr w:type="spellStart"/>
+      <w:r>
+        <w:t>self.add_</w:t>
+      </w:r>
+      <w:proofErr w:type="gramStart"/>
+      <w:r>
+        <w:t>module</w:t>
+      </w:r>
+      <w:proofErr w:type="spellEnd"/>
+      <w:r>
+        <w:t>(</w:t>
+      </w:r>
+      <w:proofErr w:type="gramEnd"/>
+      <w:r>
+        <w:t>'drop', nn.Dropout2d(0.2))</w:t>
       </w:r>
     </w:p>
     <w:p>
@@ -1303,7 +1909,17 @@
         </w:numPr>
       </w:pPr>
       <w:r>
-        <w:t>forward – simply executes the nn.Sequential forward function</w:t>
+        <w:t xml:space="preserve">forward – simply executes the </w:t>
+      </w:r>
+      <w:proofErr w:type="spellStart"/>
+      <w:proofErr w:type="gramStart"/>
+      <w:r>
+        <w:t>nn.Sequential</w:t>
+      </w:r>
+      <w:proofErr w:type="spellEnd"/>
+      <w:proofErr w:type="gramEnd"/>
+      <w:r>
+        <w:t xml:space="preserve"> forward function</w:t>
       </w:r>
     </w:p>
     <w:p>
@@ -1314,9 +1930,21 @@
           <w:numId w:val="31"/>
         </w:numPr>
       </w:pPr>
-      <w:r>
-        <w:t>DenseBlock – This is an extension of nn.Module</w:t>
-      </w:r>
+      <w:proofErr w:type="spellStart"/>
+      <w:r>
+        <w:t>DenseBlock</w:t>
+      </w:r>
+      <w:proofErr w:type="spellEnd"/>
+      <w:r>
+        <w:t xml:space="preserve"> – This is an extension of </w:t>
+      </w:r>
+      <w:proofErr w:type="spellStart"/>
+      <w:proofErr w:type="gramStart"/>
+      <w:r>
+        <w:t>nn.Module</w:t>
+      </w:r>
+      <w:proofErr w:type="spellEnd"/>
+      <w:proofErr w:type="gramEnd"/>
     </w:p>
     <w:p>
       <w:pPr>
@@ -1327,7 +1955,33 @@
         </w:numPr>
       </w:pPr>
       <w:r>
-        <w:t>__init__ - define the nn.Module properties upsample and layers using parameter variables:</w:t>
+        <w:t>__</w:t>
+      </w:r>
+      <w:proofErr w:type="spellStart"/>
+      <w:r>
+        <w:t>init</w:t>
+      </w:r>
+      <w:proofErr w:type="spellEnd"/>
+      <w:r>
+        <w:t xml:space="preserve">__ - define the </w:t>
+      </w:r>
+      <w:proofErr w:type="spellStart"/>
+      <w:proofErr w:type="gramStart"/>
+      <w:r>
+        <w:t>nn.Module</w:t>
+      </w:r>
+      <w:proofErr w:type="spellEnd"/>
+      <w:proofErr w:type="gramEnd"/>
+      <w:r>
+        <w:t xml:space="preserve"> properties </w:t>
+      </w:r>
+      <w:proofErr w:type="spellStart"/>
+      <w:r>
+        <w:t>upsample</w:t>
+      </w:r>
+      <w:proofErr w:type="spellEnd"/>
+      <w:r>
+        <w:t xml:space="preserve"> and layers using parameter variables:</w:t>
       </w:r>
     </w:p>
     <w:p>
@@ -1336,8 +1990,23 @@
         <w:ind w:left="2160"/>
       </w:pPr>
       <w:r>
-        <w:t xml:space="preserve">        self.upsample = upsample</w:t>
-      </w:r>
+        <w:t xml:space="preserve">        </w:t>
+      </w:r>
+      <w:proofErr w:type="spellStart"/>
+      <w:proofErr w:type="gramStart"/>
+      <w:r>
+        <w:t>self.upsample</w:t>
+      </w:r>
+      <w:proofErr w:type="spellEnd"/>
+      <w:proofErr w:type="gramEnd"/>
+      <w:r>
+        <w:t xml:space="preserve"> = </w:t>
+      </w:r>
+      <w:proofErr w:type="spellStart"/>
+      <w:r>
+        <w:t>upsample</w:t>
+      </w:r>
+      <w:proofErr w:type="spellEnd"/>
     </w:p>
     <w:p>
       <w:pPr>
@@ -1345,7 +2014,33 @@
         <w:ind w:left="2160"/>
       </w:pPr>
       <w:r>
-        <w:t xml:space="preserve">        self.layers = nn.ModuleList([DenseLayer(</w:t>
+        <w:t xml:space="preserve">        </w:t>
+      </w:r>
+      <w:proofErr w:type="spellStart"/>
+      <w:proofErr w:type="gramStart"/>
+      <w:r>
+        <w:t>self.layers</w:t>
+      </w:r>
+      <w:proofErr w:type="spellEnd"/>
+      <w:proofErr w:type="gramEnd"/>
+      <w:r>
+        <w:t xml:space="preserve"> = </w:t>
+      </w:r>
+      <w:proofErr w:type="spellStart"/>
+      <w:r>
+        <w:t>nn.ModuleList</w:t>
+      </w:r>
+      <w:proofErr w:type="spellEnd"/>
+      <w:r>
+        <w:t>([</w:t>
+      </w:r>
+      <w:proofErr w:type="spellStart"/>
+      <w:r>
+        <w:t>DenseLayer</w:t>
+      </w:r>
+      <w:proofErr w:type="spellEnd"/>
+      <w:r>
+        <w:t>(</w:t>
       </w:r>
     </w:p>
     <w:p>
@@ -1354,7 +2049,39 @@
         <w:ind w:left="2160"/>
       </w:pPr>
       <w:r>
-        <w:t xml:space="preserve">            in_channels + i*growth_rate, growth_rate)</w:t>
+        <w:t xml:space="preserve">            </w:t>
+      </w:r>
+      <w:proofErr w:type="spellStart"/>
+      <w:r>
+        <w:t>in_channels</w:t>
+      </w:r>
+      <w:proofErr w:type="spellEnd"/>
+      <w:r>
+        <w:t xml:space="preserve"> + </w:t>
+      </w:r>
+      <w:proofErr w:type="spellStart"/>
+      <w:r>
+        <w:t>i</w:t>
+      </w:r>
+      <w:proofErr w:type="spellEnd"/>
+      <w:r>
+        <w:t>*</w:t>
+      </w:r>
+      <w:proofErr w:type="spellStart"/>
+      <w:r>
+        <w:t>growth_rate</w:t>
+      </w:r>
+      <w:proofErr w:type="spellEnd"/>
+      <w:r>
+        <w:t xml:space="preserve">, </w:t>
+      </w:r>
+      <w:proofErr w:type="spellStart"/>
+      <w:r>
+        <w:t>growth_rate</w:t>
+      </w:r>
+      <w:proofErr w:type="spellEnd"/>
+      <w:r>
+        <w:t>)</w:t>
       </w:r>
     </w:p>
     <w:p>
@@ -1363,7 +2090,23 @@
         <w:ind w:left="2160"/>
       </w:pPr>
       <w:r>
-        <w:t xml:space="preserve">            for i in range(n_layers)])</w:t>
+        <w:t xml:space="preserve">            for </w:t>
+      </w:r>
+      <w:proofErr w:type="spellStart"/>
+      <w:r>
+        <w:t>i</w:t>
+      </w:r>
+      <w:proofErr w:type="spellEnd"/>
+      <w:r>
+        <w:t xml:space="preserve"> in range(</w:t>
+      </w:r>
+      <w:proofErr w:type="spellStart"/>
+      <w:r>
+        <w:t>n_layers</w:t>
+      </w:r>
+      <w:proofErr w:type="spellEnd"/>
+      <w:r>
+        <w:t>)])</w:t>
       </w:r>
     </w:p>
     <w:p>
@@ -1386,9 +2129,21 @@
           <w:numId w:val="31"/>
         </w:numPr>
       </w:pPr>
-      <w:r>
-        <w:t>TransitionDown – The is an extension of nn.Sequential</w:t>
-      </w:r>
+      <w:proofErr w:type="spellStart"/>
+      <w:r>
+        <w:t>TransitionDown</w:t>
+      </w:r>
+      <w:proofErr w:type="spellEnd"/>
+      <w:r>
+        <w:t xml:space="preserve"> – The is an extension of </w:t>
+      </w:r>
+      <w:proofErr w:type="spellStart"/>
+      <w:proofErr w:type="gramStart"/>
+      <w:r>
+        <w:t>nn.Sequential</w:t>
+      </w:r>
+      <w:proofErr w:type="spellEnd"/>
+      <w:proofErr w:type="gramEnd"/>
     </w:p>
     <w:p>
       <w:pPr>
@@ -1399,7 +2154,17 @@
         </w:numPr>
       </w:pPr>
       <w:r>
-        <w:t>__inti__ - This initializes a number of modules used by nn.Sequential using many hardcode values:</w:t>
+        <w:t xml:space="preserve">__inti__ - This initializes a number of modules used by </w:t>
+      </w:r>
+      <w:proofErr w:type="spellStart"/>
+      <w:proofErr w:type="gramStart"/>
+      <w:r>
+        <w:t>nn.Sequential</w:t>
+      </w:r>
+      <w:proofErr w:type="spellEnd"/>
+      <w:proofErr w:type="gramEnd"/>
+      <w:r>
+        <w:t xml:space="preserve"> using many hardcode values:</w:t>
       </w:r>
     </w:p>
     <w:p>
@@ -1409,7 +2174,39 @@
       </w:pPr>
       <w:r>
         <w:lastRenderedPageBreak/>
-        <w:t xml:space="preserve">        self.add_module('norm', nn.BatchNorm2d(num_features=in_channels))</w:t>
+        <w:t xml:space="preserve">        </w:t>
+      </w:r>
+      <w:proofErr w:type="spellStart"/>
+      <w:r>
+        <w:t>self.add_</w:t>
+      </w:r>
+      <w:proofErr w:type="gramStart"/>
+      <w:r>
+        <w:t>module</w:t>
+      </w:r>
+      <w:proofErr w:type="spellEnd"/>
+      <w:r>
+        <w:t>(</w:t>
+      </w:r>
+      <w:proofErr w:type="gramEnd"/>
+      <w:r>
+        <w:t>'norm', nn.BatchNorm2d(</w:t>
+      </w:r>
+      <w:proofErr w:type="spellStart"/>
+      <w:r>
+        <w:t>num_features</w:t>
+      </w:r>
+      <w:proofErr w:type="spellEnd"/>
+      <w:r>
+        <w:t>=</w:t>
+      </w:r>
+      <w:proofErr w:type="spellStart"/>
+      <w:r>
+        <w:t>in_channels</w:t>
+      </w:r>
+      <w:proofErr w:type="spellEnd"/>
+      <w:r>
+        <w:t>))</w:t>
       </w:r>
     </w:p>
     <w:p>
@@ -1418,7 +2215,47 @@
         <w:ind w:left="2160"/>
       </w:pPr>
       <w:r>
-        <w:t xml:space="preserve">        self.add_module('relu', nn.ReLU(inplace=True))</w:t>
+        <w:t xml:space="preserve">        </w:t>
+      </w:r>
+      <w:proofErr w:type="spellStart"/>
+      <w:r>
+        <w:t>self.add_</w:t>
+      </w:r>
+      <w:proofErr w:type="gramStart"/>
+      <w:r>
+        <w:t>module</w:t>
+      </w:r>
+      <w:proofErr w:type="spellEnd"/>
+      <w:r>
+        <w:t>(</w:t>
+      </w:r>
+      <w:proofErr w:type="gramEnd"/>
+      <w:r>
+        <w:t>'</w:t>
+      </w:r>
+      <w:proofErr w:type="spellStart"/>
+      <w:r>
+        <w:t>relu</w:t>
+      </w:r>
+      <w:proofErr w:type="spellEnd"/>
+      <w:r>
+        <w:t xml:space="preserve">', </w:t>
+      </w:r>
+      <w:proofErr w:type="spellStart"/>
+      <w:r>
+        <w:t>nn.ReLU</w:t>
+      </w:r>
+      <w:proofErr w:type="spellEnd"/>
+      <w:r>
+        <w:t>(</w:t>
+      </w:r>
+      <w:proofErr w:type="spellStart"/>
+      <w:r>
+        <w:t>inplace</w:t>
+      </w:r>
+      <w:proofErr w:type="spellEnd"/>
+      <w:r>
+        <w:t>=True))</w:t>
       </w:r>
     </w:p>
     <w:p>
@@ -1427,7 +2264,39 @@
         <w:ind w:left="2160"/>
       </w:pPr>
       <w:r>
-        <w:t xml:space="preserve">        self.add_module('conv', nn.Conv2d(in_channels, in_channels,</w:t>
+        <w:t xml:space="preserve">        </w:t>
+      </w:r>
+      <w:proofErr w:type="spellStart"/>
+      <w:r>
+        <w:t>self.add_</w:t>
+      </w:r>
+      <w:proofErr w:type="gramStart"/>
+      <w:r>
+        <w:t>module</w:t>
+      </w:r>
+      <w:proofErr w:type="spellEnd"/>
+      <w:r>
+        <w:t>(</w:t>
+      </w:r>
+      <w:proofErr w:type="gramEnd"/>
+      <w:r>
+        <w:t>'conv', nn.Conv2d(</w:t>
+      </w:r>
+      <w:proofErr w:type="spellStart"/>
+      <w:r>
+        <w:t>in_channels</w:t>
+      </w:r>
+      <w:proofErr w:type="spellEnd"/>
+      <w:r>
+        <w:t xml:space="preserve">, </w:t>
+      </w:r>
+      <w:proofErr w:type="spellStart"/>
+      <w:r>
+        <w:t>in_channels</w:t>
+      </w:r>
+      <w:proofErr w:type="spellEnd"/>
+      <w:r>
+        <w:t>,</w:t>
       </w:r>
     </w:p>
     <w:p>
@@ -1436,7 +2305,15 @@
         <w:ind w:left="2160"/>
       </w:pPr>
       <w:r>
-        <w:t xml:space="preserve">                                          kernel_size=1, stride=1,</w:t>
+        <w:t xml:space="preserve">                                          </w:t>
+      </w:r>
+      <w:proofErr w:type="spellStart"/>
+      <w:r>
+        <w:t>kernel_size</w:t>
+      </w:r>
+      <w:proofErr w:type="spellEnd"/>
+      <w:r>
+        <w:t>=1, stride=1,</w:t>
       </w:r>
     </w:p>
     <w:p>
@@ -1454,7 +2331,23 @@
         <w:ind w:left="2160"/>
       </w:pPr>
       <w:r>
-        <w:t xml:space="preserve">        self.add_module('drop', nn.Dropout2d(0.2))</w:t>
+        <w:t xml:space="preserve">        </w:t>
+      </w:r>
+      <w:proofErr w:type="spellStart"/>
+      <w:r>
+        <w:t>self.add_</w:t>
+      </w:r>
+      <w:proofErr w:type="gramStart"/>
+      <w:r>
+        <w:t>module</w:t>
+      </w:r>
+      <w:proofErr w:type="spellEnd"/>
+      <w:r>
+        <w:t>(</w:t>
+      </w:r>
+      <w:proofErr w:type="gramEnd"/>
+      <w:r>
+        <w:t>'drop', nn.Dropout2d(0.2))</w:t>
       </w:r>
     </w:p>
     <w:p>
@@ -1463,7 +2356,31 @@
         <w:ind w:left="2160"/>
       </w:pPr>
       <w:r>
-        <w:t xml:space="preserve">        self.add_module('maxpool', nn.MaxPool2d(2))</w:t>
+        <w:t xml:space="preserve">        </w:t>
+      </w:r>
+      <w:proofErr w:type="spellStart"/>
+      <w:r>
+        <w:t>self.add_</w:t>
+      </w:r>
+      <w:proofErr w:type="gramStart"/>
+      <w:r>
+        <w:t>module</w:t>
+      </w:r>
+      <w:proofErr w:type="spellEnd"/>
+      <w:r>
+        <w:t>(</w:t>
+      </w:r>
+      <w:proofErr w:type="gramEnd"/>
+      <w:r>
+        <w:t>'</w:t>
+      </w:r>
+      <w:proofErr w:type="spellStart"/>
+      <w:r>
+        <w:t>maxpool</w:t>
+      </w:r>
+      <w:proofErr w:type="spellEnd"/>
+      <w:r>
+        <w:t>', nn.MaxPool2d(2))</w:t>
       </w:r>
     </w:p>
     <w:p>
@@ -1475,7 +2392,17 @@
         </w:numPr>
       </w:pPr>
       <w:r>
-        <w:t>forward – Simply executes the nn.Sequential forward function</w:t>
+        <w:t xml:space="preserve">forward – Simply executes the </w:t>
+      </w:r>
+      <w:proofErr w:type="spellStart"/>
+      <w:proofErr w:type="gramStart"/>
+      <w:r>
+        <w:t>nn.Sequential</w:t>
+      </w:r>
+      <w:proofErr w:type="spellEnd"/>
+      <w:proofErr w:type="gramEnd"/>
+      <w:r>
+        <w:t xml:space="preserve"> forward function</w:t>
       </w:r>
     </w:p>
     <w:p>
@@ -1486,12 +2413,24 @@
           <w:numId w:val="31"/>
         </w:numPr>
       </w:pPr>
-      <w:r>
-        <w:t xml:space="preserve">TransitionUp - </w:t>
-      </w:r>
-      <w:r>
-        <w:t>This is an extension of nn.Module</w:t>
-      </w:r>
+      <w:proofErr w:type="spellStart"/>
+      <w:r>
+        <w:t>TransitionUp</w:t>
+      </w:r>
+      <w:proofErr w:type="spellEnd"/>
+      <w:r>
+        <w:t xml:space="preserve"> - </w:t>
+      </w:r>
+      <w:r>
+        <w:t xml:space="preserve">This is an extension of </w:t>
+      </w:r>
+      <w:proofErr w:type="spellStart"/>
+      <w:proofErr w:type="gramStart"/>
+      <w:r>
+        <w:t>nn.Module</w:t>
+      </w:r>
+      <w:proofErr w:type="spellEnd"/>
+      <w:proofErr w:type="gramEnd"/>
     </w:p>
     <w:p>
       <w:pPr>
@@ -1502,7 +2441,23 @@
         </w:numPr>
       </w:pPr>
       <w:r>
-        <w:t>__init__ - initializes the convTrans object with many hardcode values:</w:t>
+        <w:t>__</w:t>
+      </w:r>
+      <w:proofErr w:type="spellStart"/>
+      <w:r>
+        <w:t>init</w:t>
+      </w:r>
+      <w:proofErr w:type="spellEnd"/>
+      <w:r>
+        <w:t xml:space="preserve">__ - initializes the </w:t>
+      </w:r>
+      <w:proofErr w:type="spellStart"/>
+      <w:r>
+        <w:t>convTrans</w:t>
+      </w:r>
+      <w:proofErr w:type="spellEnd"/>
+      <w:r>
+        <w:t xml:space="preserve"> object with many hardcode values:</w:t>
       </w:r>
     </w:p>
     <w:p>
@@ -1511,7 +2466,17 @@
         <w:ind w:left="2160"/>
       </w:pPr>
       <w:r>
-        <w:t xml:space="preserve">        self.convTrans = nn.ConvTranspose2d(</w:t>
+        <w:t xml:space="preserve">        </w:t>
+      </w:r>
+      <w:proofErr w:type="spellStart"/>
+      <w:proofErr w:type="gramStart"/>
+      <w:r>
+        <w:t>self.convTrans</w:t>
+      </w:r>
+      <w:proofErr w:type="spellEnd"/>
+      <w:proofErr w:type="gramEnd"/>
+      <w:r>
+        <w:t xml:space="preserve"> = nn.ConvTranspose2d(</w:t>
       </w:r>
     </w:p>
     <w:p>
@@ -1520,7 +2485,39 @@
         <w:ind w:left="2160"/>
       </w:pPr>
       <w:r>
-        <w:t xml:space="preserve">            in_channels=in_channels, out_channels=out_channels,</w:t>
+        <w:t xml:space="preserve">            </w:t>
+      </w:r>
+      <w:proofErr w:type="spellStart"/>
+      <w:r>
+        <w:t>in_channels</w:t>
+      </w:r>
+      <w:proofErr w:type="spellEnd"/>
+      <w:r>
+        <w:t>=</w:t>
+      </w:r>
+      <w:proofErr w:type="spellStart"/>
+      <w:r>
+        <w:t>in_channels</w:t>
+      </w:r>
+      <w:proofErr w:type="spellEnd"/>
+      <w:r>
+        <w:t xml:space="preserve">, </w:t>
+      </w:r>
+      <w:proofErr w:type="spellStart"/>
+      <w:r>
+        <w:t>out_channels</w:t>
+      </w:r>
+      <w:proofErr w:type="spellEnd"/>
+      <w:r>
+        <w:t>=</w:t>
+      </w:r>
+      <w:proofErr w:type="spellStart"/>
+      <w:r>
+        <w:t>out_channels</w:t>
+      </w:r>
+      <w:proofErr w:type="spellEnd"/>
+      <w:r>
+        <w:t>,</w:t>
       </w:r>
     </w:p>
     <w:p>
@@ -1529,7 +2526,15 @@
         <w:ind w:left="2160"/>
       </w:pPr>
       <w:r>
-        <w:t xml:space="preserve">            kernel_size=3, stride=2, padding=0, bias=True)</w:t>
+        <w:t xml:space="preserve">            </w:t>
+      </w:r>
+      <w:proofErr w:type="spellStart"/>
+      <w:r>
+        <w:t>kernel_size</w:t>
+      </w:r>
+      <w:proofErr w:type="spellEnd"/>
+      <w:r>
+        <w:t>=3, stride=2, padding=0, bias=True)</w:t>
       </w:r>
     </w:p>
     <w:p>
@@ -1541,7 +2546,15 @@
         </w:numPr>
       </w:pPr>
       <w:r>
-        <w:t>forward – This performs the convTrans function along with what appears to be cropping a number of steps, it appears to skip forward</w:t>
+        <w:t xml:space="preserve">forward – This performs the </w:t>
+      </w:r>
+      <w:proofErr w:type="spellStart"/>
+      <w:r>
+        <w:t>convTrans</w:t>
+      </w:r>
+      <w:proofErr w:type="spellEnd"/>
+      <w:r>
+        <w:t xml:space="preserve"> function along with what appears to be cropping a number of steps, it appears to skip forward</w:t>
       </w:r>
     </w:p>
     <w:p>
@@ -1553,8 +2566,15 @@
         </w:numPr>
       </w:pPr>
       <w:r>
-        <w:t>Bottleneck – This is an extension of nn.Sequential</w:t>
-      </w:r>
+        <w:t xml:space="preserve">Bottleneck – This is an extension of </w:t>
+      </w:r>
+      <w:proofErr w:type="spellStart"/>
+      <w:proofErr w:type="gramStart"/>
+      <w:r>
+        <w:t>nn.Sequential</w:t>
+      </w:r>
+      <w:proofErr w:type="spellEnd"/>
+      <w:proofErr w:type="gramEnd"/>
     </w:p>
     <w:p>
       <w:pPr>
@@ -1565,7 +2585,15 @@
         </w:numPr>
       </w:pPr>
       <w:r>
-        <w:t>__init__ - Allows the user to define most of the variables passed to the super class function:</w:t>
+        <w:t>__</w:t>
+      </w:r>
+      <w:proofErr w:type="spellStart"/>
+      <w:r>
+        <w:t>init</w:t>
+      </w:r>
+      <w:proofErr w:type="spellEnd"/>
+      <w:r>
+        <w:t>__ - Allows the user to define most of the variables passed to the super class function:</w:t>
       </w:r>
     </w:p>
     <w:p>
@@ -1574,7 +2602,31 @@
         <w:ind w:left="2160"/>
       </w:pPr>
       <w:r>
-        <w:t xml:space="preserve">        self.add_module('bottleneck', DenseBlock(</w:t>
+        <w:t xml:space="preserve">        </w:t>
+      </w:r>
+      <w:proofErr w:type="spellStart"/>
+      <w:r>
+        <w:t>self.add_</w:t>
+      </w:r>
+      <w:proofErr w:type="gramStart"/>
+      <w:r>
+        <w:t>module</w:t>
+      </w:r>
+      <w:proofErr w:type="spellEnd"/>
+      <w:r>
+        <w:t>(</w:t>
+      </w:r>
+      <w:proofErr w:type="gramEnd"/>
+      <w:r>
+        <w:t xml:space="preserve">'bottleneck', </w:t>
+      </w:r>
+      <w:proofErr w:type="spellStart"/>
+      <w:r>
+        <w:t>DenseBlock</w:t>
+      </w:r>
+      <w:proofErr w:type="spellEnd"/>
+      <w:r>
+        <w:t>(</w:t>
       </w:r>
     </w:p>
     <w:p>
@@ -1583,7 +2635,39 @@
         <w:ind w:left="2160"/>
       </w:pPr>
       <w:r>
-        <w:t xml:space="preserve">            in_channels, growth_rate, n_layers, upsample=True))</w:t>
+        <w:t xml:space="preserve">            </w:t>
+      </w:r>
+      <w:proofErr w:type="spellStart"/>
+      <w:r>
+        <w:t>in_channels</w:t>
+      </w:r>
+      <w:proofErr w:type="spellEnd"/>
+      <w:r>
+        <w:t xml:space="preserve">, </w:t>
+      </w:r>
+      <w:proofErr w:type="spellStart"/>
+      <w:r>
+        <w:t>growth_rate</w:t>
+      </w:r>
+      <w:proofErr w:type="spellEnd"/>
+      <w:r>
+        <w:t xml:space="preserve">, </w:t>
+      </w:r>
+      <w:proofErr w:type="spellStart"/>
+      <w:r>
+        <w:t>n_layers</w:t>
+      </w:r>
+      <w:proofErr w:type="spellEnd"/>
+      <w:r>
+        <w:t xml:space="preserve">, </w:t>
+      </w:r>
+      <w:proofErr w:type="spellStart"/>
+      <w:r>
+        <w:t>upsample</w:t>
+      </w:r>
+      <w:proofErr w:type="spellEnd"/>
+      <w:r>
+        <w:t>=True))</w:t>
       </w:r>
     </w:p>
     <w:p>
@@ -1595,7 +2679,17 @@
         </w:numPr>
       </w:pPr>
       <w:r>
-        <w:t>forward – Simply executes the nn.Sequential forward function</w:t>
+        <w:t xml:space="preserve">forward – Simply executes the </w:t>
+      </w:r>
+      <w:proofErr w:type="spellStart"/>
+      <w:proofErr w:type="gramStart"/>
+      <w:r>
+        <w:t>nn.Sequential</w:t>
+      </w:r>
+      <w:proofErr w:type="spellEnd"/>
+      <w:proofErr w:type="gramEnd"/>
+      <w:r>
+        <w:t xml:space="preserve"> forward function</w:t>
       </w:r>
     </w:p>
     <w:p>
@@ -1606,12 +2700,38 @@
           <w:numId w:val="31"/>
         </w:numPr>
       </w:pPr>
-      <w:r>
-        <w:t xml:space="preserve">center_crop – This is the function called in TransitionUp forward function. This </w:t>
-      </w:r>
-      <w:r>
-        <w:t>function appears to format the values in a layer using argument values max_height and max_width</w:t>
-      </w:r>
+      <w:proofErr w:type="spellStart"/>
+      <w:r>
+        <w:t>center_crop</w:t>
+      </w:r>
+      <w:proofErr w:type="spellEnd"/>
+      <w:r>
+        <w:t xml:space="preserve"> – This is the function called in </w:t>
+      </w:r>
+      <w:proofErr w:type="spellStart"/>
+      <w:r>
+        <w:t>TransitionUp</w:t>
+      </w:r>
+      <w:proofErr w:type="spellEnd"/>
+      <w:r>
+        <w:t xml:space="preserve"> forward function. This </w:t>
+      </w:r>
+      <w:r>
+        <w:t xml:space="preserve">function appears to format the values in a layer using argument values </w:t>
+      </w:r>
+      <w:proofErr w:type="spellStart"/>
+      <w:r>
+        <w:t>max_height</w:t>
+      </w:r>
+      <w:proofErr w:type="spellEnd"/>
+      <w:r>
+        <w:t xml:space="preserve"> and </w:t>
+      </w:r>
+      <w:proofErr w:type="spellStart"/>
+      <w:r>
+        <w:t>max_width</w:t>
+      </w:r>
+      <w:proofErr w:type="spellEnd"/>
     </w:p>
     <w:p>
       <w:pPr>
@@ -1651,7 +2771,15 @@
     </w:p>
     <w:p>
       <w:r>
-        <w:t xml:space="preserve">** I had to hold off further analysis of this submit because I could not find a clear main function from which I could derive how this was used. I see there are some Jupyder </w:t>
+        <w:t xml:space="preserve">** I had to hold off further analysis of this submit because I could not find a clear main function from which I could derive how this was used. I see there are some </w:t>
+      </w:r>
+      <w:proofErr w:type="spellStart"/>
+      <w:r>
+        <w:t>Jupyder</w:t>
+      </w:r>
+      <w:proofErr w:type="spellEnd"/>
+      <w:r>
+        <w:t xml:space="preserve"> </w:t>
       </w:r>
       <w:r>
         <w:t>files from other projects, but they don’t appear applicable for the results generated.</w:t>
@@ -1695,7 +2823,25 @@
           <w:sz w:val="24"/>
           <w:szCs w:val="24"/>
         </w:rPr>
-        <w:t>Adding the files to untar all tar files</w:t>
+        <w:t xml:space="preserve">Adding the files to </w:t>
+      </w:r>
+      <w:proofErr w:type="spellStart"/>
+      <w:r>
+        <w:rPr>
+          <w:b/>
+          <w:sz w:val="24"/>
+          <w:szCs w:val="24"/>
+        </w:rPr>
+        <w:t>untar</w:t>
+      </w:r>
+      <w:proofErr w:type="spellEnd"/>
+      <w:r>
+        <w:rPr>
+          <w:b/>
+          <w:sz w:val="24"/>
+          <w:szCs w:val="24"/>
+        </w:rPr>
+        <w:t xml:space="preserve"> all tar files</w:t>
       </w:r>
       <w:r>
         <w:rPr>
@@ -1735,25 +2881,1109 @@
           <w:sz w:val="24"/>
           <w:szCs w:val="24"/>
         </w:rPr>
-        <w:t>a-farahani</w:t>
-      </w:r>
+        <w:t>a-</w:t>
+      </w:r>
+      <w:proofErr w:type="spellStart"/>
+      <w:r>
+        <w:rPr>
+          <w:b/>
+          <w:sz w:val="24"/>
+          <w:szCs w:val="24"/>
+        </w:rPr>
+        <w:t>farahani</w:t>
+      </w:r>
+      <w:proofErr w:type="spellEnd"/>
     </w:p>
     <w:p>
       <w:r>
         <w:t>The files in this submission are used to resize the images to match predefined dimensions, in this case that appears to be 256 by 256.</w:t>
+      </w:r>
+      <w:r>
+        <w:t xml:space="preserve"> </w:t>
+      </w:r>
+      <w:r>
+        <w:t xml:space="preserve">To use this program, you would need to define the source directory storing the frame </w:t>
+      </w:r>
+      <w:proofErr w:type="spellStart"/>
+      <w:r>
+        <w:t>png</w:t>
+      </w:r>
+      <w:proofErr w:type="spellEnd"/>
+      <w:r>
+        <w:t xml:space="preserve"> files along with specifying a directory to hold all the “cropped” data in new subdirectories. The untar.py file appears to have been only a one time use file for moving things around.</w:t>
+      </w:r>
+    </w:p>
+    <w:p>
+      <w:r>
+        <w:t>We need to determine exactly how this was used to generate any of the results submitted to gain IOU scores. We could then provide users with a sequence of actions that will produce appropriate files.</w:t>
+      </w:r>
+    </w:p>
+    <w:p>
+      <w:pPr>
+        <w:rPr>
+          <w:b/>
+          <w:sz w:val="24"/>
+          <w:szCs w:val="24"/>
+        </w:rPr>
+      </w:pPr>
+      <w:r>
+        <w:rPr>
+          <w:b/>
+          <w:sz w:val="24"/>
+          <w:szCs w:val="24"/>
+        </w:rPr>
+        <w:lastRenderedPageBreak/>
+        <w:t>3</w:t>
+      </w:r>
+      <w:r>
+        <w:rPr>
+          <w:b/>
+          <w:sz w:val="24"/>
+          <w:szCs w:val="24"/>
+        </w:rPr>
+        <w:t>.4</w:t>
+      </w:r>
+      <w:r>
+        <w:rPr>
+          <w:b/>
+          <w:sz w:val="24"/>
+          <w:szCs w:val="24"/>
+        </w:rPr>
+        <w:t xml:space="preserve">) </w:t>
+      </w:r>
+      <w:r>
+        <w:rPr>
+          <w:b/>
+          <w:sz w:val="24"/>
+          <w:szCs w:val="24"/>
+        </w:rPr>
+        <w:t>added a training/testing demo</w:t>
+      </w:r>
+      <w:r>
+        <w:rPr>
+          <w:b/>
+          <w:sz w:val="24"/>
+          <w:szCs w:val="24"/>
+        </w:rPr>
+        <w:t xml:space="preserve"> </w:t>
+      </w:r>
+      <w:r>
+        <w:rPr>
+          <w:b/>
+          <w:sz w:val="24"/>
+          <w:szCs w:val="24"/>
+        </w:rPr>
+        <w:t>–</w:t>
+      </w:r>
+      <w:r>
+        <w:rPr>
+          <w:b/>
+          <w:sz w:val="24"/>
+          <w:szCs w:val="24"/>
+        </w:rPr>
+        <w:t xml:space="preserve"> </w:t>
+      </w:r>
+      <w:proofErr w:type="spellStart"/>
+      <w:r>
+        <w:rPr>
+          <w:b/>
+          <w:sz w:val="24"/>
+          <w:szCs w:val="24"/>
+        </w:rPr>
+        <w:t>jiahaoxu</w:t>
+      </w:r>
+      <w:proofErr w:type="spellEnd"/>
+    </w:p>
+    <w:p>
+      <w:r>
+        <w:t xml:space="preserve">The </w:t>
+      </w:r>
+      <w:r>
+        <w:t xml:space="preserve">submission contained a </w:t>
+      </w:r>
+      <w:proofErr w:type="spellStart"/>
+      <w:r>
+        <w:t>Jupyder</w:t>
+      </w:r>
+      <w:proofErr w:type="spellEnd"/>
+      <w:r>
+        <w:t xml:space="preserve"> file that came from </w:t>
+      </w:r>
+      <w:r>
+        <w:t xml:space="preserve">a </w:t>
+      </w:r>
+      <w:proofErr w:type="spellStart"/>
+      <w:r>
+        <w:t>Github</w:t>
+      </w:r>
+      <w:proofErr w:type="spellEnd"/>
+      <w:r>
+        <w:t xml:space="preserve"> used in CSCI 8360 spring 2018. This document contains many good links, more specifically it provides:</w:t>
+      </w:r>
+    </w:p>
+    <w:p>
+      <w:pPr>
+        <w:pStyle w:val="ListParagraph"/>
+        <w:numPr>
+          <w:ilvl w:val="0"/>
+          <w:numId w:val="32"/>
+        </w:numPr>
+      </w:pPr>
+      <w:r>
+        <w:t xml:space="preserve">"The One Hundred Layers Tiramisu: Fully Convolutional </w:t>
+      </w:r>
+      <w:proofErr w:type="spellStart"/>
+      <w:r>
+        <w:t>DenseNets</w:t>
+      </w:r>
+      <w:proofErr w:type="spellEnd"/>
+      <w:r>
+        <w:t xml:space="preserve"> for Semantic Segmentation" (</w:t>
+      </w:r>
+      <w:hyperlink r:id="rId12" w:history="1">
+        <w:r>
+          <w:rPr>
+            <w:rStyle w:val="Hyperlink"/>
+          </w:rPr>
+          <w:t>https://arxiv.org/pdf/1611.09326.pdf</w:t>
+        </w:r>
+      </w:hyperlink>
+      <w:r>
+        <w:t>)</w:t>
+      </w:r>
+    </w:p>
+    <w:p>
+      <w:pPr>
+        <w:pStyle w:val="ListParagraph"/>
+        <w:numPr>
+          <w:ilvl w:val="0"/>
+          <w:numId w:val="32"/>
+        </w:numPr>
+      </w:pPr>
+      <w:proofErr w:type="spellStart"/>
+      <w:r>
+        <w:t>Bendan</w:t>
+      </w:r>
+      <w:proofErr w:type="spellEnd"/>
+      <w:r>
+        <w:t xml:space="preserve"> Fortuner(@</w:t>
+      </w:r>
+      <w:proofErr w:type="spellStart"/>
+      <w:r>
+        <w:t>bfortuner</w:t>
+      </w:r>
+      <w:proofErr w:type="spellEnd"/>
+      <w:r>
+        <w:t xml:space="preserve">)'s (https://github.com/bfortuner/pytorch_tiramisu) </w:t>
+      </w:r>
+    </w:p>
+    <w:p>
+      <w:pPr>
+        <w:pStyle w:val="ListParagraph"/>
+        <w:numPr>
+          <w:ilvl w:val="0"/>
+          <w:numId w:val="32"/>
+        </w:numPr>
+      </w:pPr>
+      <w:proofErr w:type="spellStart"/>
+      <w:r>
+        <w:t>ZijunDeng</w:t>
+      </w:r>
+      <w:proofErr w:type="spellEnd"/>
+      <w:r>
+        <w:t>(@</w:t>
+      </w:r>
+      <w:proofErr w:type="spellStart"/>
+      <w:r>
+        <w:t>ZijunDeng</w:t>
+      </w:r>
+      <w:proofErr w:type="spellEnd"/>
+      <w:r>
+        <w:t>)'s (</w:t>
+      </w:r>
+      <w:hyperlink r:id="rId13" w:history="1">
+        <w:r>
+          <w:rPr>
+            <w:rStyle w:val="Hyperlink"/>
+          </w:rPr>
+          <w:t>https://github.com/ZijunDeng/pytorch-semantic-segmentation</w:t>
+        </w:r>
+      </w:hyperlink>
+      <w:r>
+        <w:t>)</w:t>
+      </w:r>
+    </w:p>
+    <w:p>
+      <w:pPr>
+        <w:pStyle w:val="ListParagraph"/>
+        <w:numPr>
+          <w:ilvl w:val="0"/>
+          <w:numId w:val="32"/>
+        </w:numPr>
+      </w:pPr>
+      <w:r>
+        <w:t>"Automated identification of abnormal respiratory ciliary motion in nasal biopsies." Science translational medicine 7.299 (2015): 299ra124-299ra124. (</w:t>
+      </w:r>
+      <w:hyperlink r:id="rId14" w:history="1">
+        <w:r>
+          <w:rPr>
+            <w:rStyle w:val="Hyperlink"/>
+          </w:rPr>
+          <w:t>http://stm.sciencemag.org/content/7/299/299ra124</w:t>
+        </w:r>
+      </w:hyperlink>
+      <w:r>
+        <w:t>)</w:t>
+      </w:r>
+    </w:p>
+    <w:p>
+      <w:pPr>
+        <w:pStyle w:val="ListParagraph"/>
+        <w:numPr>
+          <w:ilvl w:val="0"/>
+          <w:numId w:val="32"/>
+        </w:numPr>
+      </w:pPr>
+      <w:r>
+        <w:t xml:space="preserve">C. Lu, M. Marx, C. </w:t>
+      </w:r>
+      <w:proofErr w:type="spellStart"/>
+      <w:r>
+        <w:t>Chennubhotla</w:t>
+      </w:r>
+      <w:proofErr w:type="spellEnd"/>
+      <w:r>
+        <w:t>, M. Zahid, C. W. Lo, and S. Quinn. "Stacked Neural Networks for Automated Ciliary Motion Analysis." IEEE ISBI. https://arxiv.org/abs/1803.07534</w:t>
+      </w:r>
+    </w:p>
+    <w:p>
+      <w:r>
+        <w:t xml:space="preserve">The </w:t>
+      </w:r>
+      <w:proofErr w:type="spellStart"/>
+      <w:r>
+        <w:t>Jupyder</w:t>
+      </w:r>
+      <w:proofErr w:type="spellEnd"/>
+      <w:r>
+        <w:t xml:space="preserve"> code appears applicable as a basis to build a main function for the packages referenced here. I believe we should implement these operations in a python main script and test the script to make sure the </w:t>
+      </w:r>
+      <w:r>
+        <w:t>results generated match those submitted for scoring.</w:t>
+      </w:r>
+    </w:p>
+    <w:p>
+      <w:r>
+        <w:t>The code shows the following variables as important values that we may want to provide to users:</w:t>
+      </w:r>
+    </w:p>
+    <w:p>
+      <w:pPr>
+        <w:pStyle w:val="ListParagraph"/>
+        <w:numPr>
+          <w:ilvl w:val="0"/>
+          <w:numId w:val="34"/>
+        </w:numPr>
+      </w:pPr>
+      <w:r>
+        <w:t xml:space="preserve">LR – </w:t>
+      </w:r>
+      <w:proofErr w:type="spellStart"/>
+      <w:r>
+        <w:t>def</w:t>
+      </w:r>
+      <w:proofErr w:type="spellEnd"/>
+      <w:r>
+        <w:t xml:space="preserve"> 1e-4</w:t>
+      </w:r>
+    </w:p>
+    <w:p>
+      <w:pPr>
+        <w:pStyle w:val="ListParagraph"/>
+        <w:numPr>
+          <w:ilvl w:val="0"/>
+          <w:numId w:val="34"/>
+        </w:numPr>
+      </w:pPr>
+      <w:r>
+        <w:t>LR_DECAY – def. 0.995</w:t>
+      </w:r>
+    </w:p>
+    <w:p>
+      <w:pPr>
+        <w:pStyle w:val="ListParagraph"/>
+        <w:numPr>
+          <w:ilvl w:val="0"/>
+          <w:numId w:val="34"/>
+        </w:numPr>
+      </w:pPr>
+      <w:r>
+        <w:t>DECAY_EVERY_N_EPOCHS – def. 1</w:t>
+      </w:r>
+    </w:p>
+    <w:p>
+      <w:pPr>
+        <w:pStyle w:val="ListParagraph"/>
+        <w:numPr>
+          <w:ilvl w:val="0"/>
+          <w:numId w:val="34"/>
+        </w:numPr>
+      </w:pPr>
+      <w:r>
+        <w:t>N_EPOCHS – def. 3000</w:t>
+      </w:r>
+    </w:p>
+    <w:p>
+      <w:pPr>
+        <w:pStyle w:val="ListParagraph"/>
+        <w:numPr>
+          <w:ilvl w:val="0"/>
+          <w:numId w:val="34"/>
+        </w:numPr>
+      </w:pPr>
+      <w:proofErr w:type="spellStart"/>
+      <w:proofErr w:type="gramStart"/>
+      <w:r>
+        <w:t>tourch.cuda</w:t>
+      </w:r>
+      <w:proofErr w:type="gramEnd"/>
+      <w:r>
+        <w:t>.manual_seed</w:t>
+      </w:r>
+      <w:proofErr w:type="spellEnd"/>
+      <w:r>
+        <w:t xml:space="preserve"> – def. 0</w:t>
+      </w:r>
+    </w:p>
+    <w:p>
+      <w:r>
+        <w:t xml:space="preserve">It’s not clear exactly what these mean in the python torch package, so we should look to them (like the parameter list in section 3.1 above) to provide reasons why users might be interested in the use. </w:t>
+      </w:r>
+    </w:p>
+    <w:p>
+      <w:pPr>
+        <w:rPr>
+          <w:rFonts w:ascii="Helvetica Neue" w:eastAsia="Times New Roman" w:hAnsi="Helvetica Neue" w:cs="Times New Roman"/>
+          <w:color w:val="000000"/>
+          <w:sz w:val="21"/>
+          <w:szCs w:val="21"/>
+          <w:shd w:val="clear" w:color="auto" w:fill="FFFFFF"/>
+        </w:rPr>
+      </w:pPr>
+      <w:r>
+        <w:t xml:space="preserve">There are many comments and references, one of which stands out </w:t>
+      </w:r>
+      <w:r>
+        <w:t>are</w:t>
+      </w:r>
+      <w:r>
+        <w:t xml:space="preserve"> the reference to </w:t>
+      </w:r>
+      <w:r>
+        <w:rPr>
+          <w:rFonts w:ascii="Helvetica Neue" w:eastAsia="Times New Roman" w:hAnsi="Helvetica Neue" w:cs="Times New Roman"/>
+          <w:color w:val="000000"/>
+          <w:sz w:val="21"/>
+          <w:szCs w:val="21"/>
+          <w:shd w:val="clear" w:color="auto" w:fill="FFFFFF"/>
+        </w:rPr>
+        <w:t>FCDenseNet57, FCDenseNet67, and FCDenseNet103</w:t>
+      </w:r>
+      <w:r>
+        <w:rPr>
+          <w:rFonts w:ascii="Helvetica Neue" w:eastAsia="Times New Roman" w:hAnsi="Helvetica Neue" w:cs="Times New Roman"/>
+          <w:color w:val="000000"/>
+          <w:sz w:val="21"/>
+          <w:szCs w:val="21"/>
+          <w:shd w:val="clear" w:color="auto" w:fill="FFFFFF"/>
+        </w:rPr>
+        <w:t xml:space="preserve">, along with notes on how </w:t>
+      </w:r>
+      <w:r>
+        <w:rPr>
+          <w:rFonts w:ascii="Helvetica Neue" w:eastAsia="Times New Roman" w:hAnsi="Helvetica Neue" w:cs="Times New Roman"/>
+          <w:color w:val="000000"/>
+          <w:sz w:val="21"/>
+          <w:szCs w:val="21"/>
+          <w:shd w:val="clear" w:color="auto" w:fill="FFFFFF"/>
+        </w:rPr>
+        <w:t>FCDenseNet103</w:t>
+      </w:r>
+      <w:r>
+        <w:rPr>
+          <w:rFonts w:ascii="Helvetica Neue" w:eastAsia="Times New Roman" w:hAnsi="Helvetica Neue" w:cs="Times New Roman"/>
+          <w:color w:val="000000"/>
+          <w:sz w:val="21"/>
+          <w:szCs w:val="21"/>
+          <w:shd w:val="clear" w:color="auto" w:fill="FFFFFF"/>
+        </w:rPr>
+        <w:t xml:space="preserve"> performed the best. I see how it is used to define the model, but maybe we should discuss how this works… time is the problem!</w:t>
+      </w:r>
+    </w:p>
+    <w:p>
+      <w:pPr>
+        <w:rPr>
+          <w:b/>
+          <w:sz w:val="24"/>
+          <w:szCs w:val="24"/>
+        </w:rPr>
+      </w:pPr>
+      <w:r>
+        <w:rPr>
+          <w:b/>
+          <w:sz w:val="24"/>
+          <w:szCs w:val="24"/>
+        </w:rPr>
+        <w:t>3</w:t>
+      </w:r>
+      <w:r>
+        <w:rPr>
+          <w:b/>
+          <w:sz w:val="24"/>
+          <w:szCs w:val="24"/>
+        </w:rPr>
+        <w:t>.5</w:t>
+      </w:r>
+      <w:r>
+        <w:rPr>
+          <w:b/>
+          <w:sz w:val="24"/>
+          <w:szCs w:val="24"/>
+        </w:rPr>
+        <w:t xml:space="preserve">) </w:t>
+      </w:r>
+      <w:r>
+        <w:rPr>
+          <w:b/>
+          <w:sz w:val="24"/>
+          <w:szCs w:val="24"/>
+        </w:rPr>
+        <w:t xml:space="preserve">Merge branch 'develop' of </w:t>
+      </w:r>
+      <w:proofErr w:type="spellStart"/>
+      <w:r>
+        <w:rPr>
+          <w:b/>
+          <w:sz w:val="24"/>
+          <w:szCs w:val="24"/>
+        </w:rPr>
+        <w:t>github.com:dsp-uga</w:t>
+      </w:r>
+      <w:proofErr w:type="spellEnd"/>
+      <w:r>
+        <w:rPr>
+          <w:b/>
+          <w:sz w:val="24"/>
+          <w:szCs w:val="24"/>
+        </w:rPr>
+        <w:t>/team-linden-p2 into develop</w:t>
+      </w:r>
+      <w:r>
+        <w:rPr>
+          <w:b/>
+          <w:sz w:val="24"/>
+          <w:szCs w:val="24"/>
+        </w:rPr>
+        <w:t xml:space="preserve"> </w:t>
+      </w:r>
+      <w:r>
+        <w:rPr>
+          <w:b/>
+          <w:sz w:val="24"/>
+          <w:szCs w:val="24"/>
+        </w:rPr>
+        <w:t>–</w:t>
+      </w:r>
+      <w:r>
+        <w:rPr>
+          <w:b/>
+          <w:sz w:val="24"/>
+          <w:szCs w:val="24"/>
+        </w:rPr>
+        <w:t xml:space="preserve"> </w:t>
+      </w:r>
+      <w:proofErr w:type="spellStart"/>
+      <w:r>
+        <w:rPr>
+          <w:b/>
+          <w:sz w:val="24"/>
+          <w:szCs w:val="24"/>
+        </w:rPr>
+        <w:t>jiahaoxu</w:t>
+      </w:r>
+      <w:proofErr w:type="spellEnd"/>
+    </w:p>
+    <w:p>
+      <w:r>
+        <w:t xml:space="preserve">The submission </w:t>
+      </w:r>
+      <w:r>
+        <w:t xml:space="preserve">contains the files image_resized.py and untar.py, which show up in the section (3.3) above. </w:t>
+      </w:r>
+      <w:proofErr w:type="spellStart"/>
+      <w:r>
+        <w:t>Github</w:t>
+      </w:r>
+      <w:proofErr w:type="spellEnd"/>
+      <w:r>
+        <w:t xml:space="preserve"> does not distinguish any differences in the submission as opposed to the last. The comments on the submission suggest it was simply a </w:t>
+      </w:r>
+      <w:proofErr w:type="spellStart"/>
+      <w:r>
+        <w:t>Github</w:t>
+      </w:r>
+      <w:proofErr w:type="spellEnd"/>
+      <w:r>
+        <w:t xml:space="preserve"> synchronization operation (of some sorts).</w:t>
+      </w:r>
+    </w:p>
+    <w:p>
+      <w:pPr>
+        <w:rPr>
+          <w:b/>
+          <w:sz w:val="24"/>
+          <w:szCs w:val="24"/>
+        </w:rPr>
+      </w:pPr>
+      <w:r>
+        <w:rPr>
+          <w:b/>
+          <w:sz w:val="24"/>
+          <w:szCs w:val="24"/>
+        </w:rPr>
+        <w:t>3</w:t>
+      </w:r>
+      <w:r>
+        <w:rPr>
+          <w:b/>
+          <w:sz w:val="24"/>
+          <w:szCs w:val="24"/>
+        </w:rPr>
+        <w:t>.6</w:t>
+      </w:r>
+      <w:r>
+        <w:rPr>
+          <w:b/>
+          <w:sz w:val="24"/>
+          <w:szCs w:val="24"/>
+        </w:rPr>
+        <w:t xml:space="preserve">) </w:t>
+      </w:r>
+      <w:r>
+        <w:rPr>
+          <w:b/>
+          <w:sz w:val="24"/>
+          <w:szCs w:val="24"/>
+        </w:rPr>
+        <w:t>fixed issue 1 and issue 2</w:t>
+      </w:r>
+      <w:r>
+        <w:rPr>
+          <w:b/>
+          <w:sz w:val="24"/>
+          <w:szCs w:val="24"/>
+        </w:rPr>
+        <w:t xml:space="preserve"> </w:t>
+      </w:r>
+      <w:r>
+        <w:rPr>
+          <w:b/>
+          <w:sz w:val="24"/>
+          <w:szCs w:val="24"/>
+        </w:rPr>
+        <w:t>–</w:t>
+      </w:r>
+      <w:r>
+        <w:rPr>
+          <w:b/>
+          <w:sz w:val="24"/>
+          <w:szCs w:val="24"/>
+        </w:rPr>
+        <w:t xml:space="preserve"> </w:t>
+      </w:r>
+      <w:r>
+        <w:rPr>
+          <w:b/>
+          <w:sz w:val="24"/>
+          <w:szCs w:val="24"/>
+        </w:rPr>
+        <w:t>a-</w:t>
+      </w:r>
+      <w:proofErr w:type="spellStart"/>
+      <w:r>
+        <w:rPr>
+          <w:b/>
+          <w:sz w:val="24"/>
+          <w:szCs w:val="24"/>
+        </w:rPr>
+        <w:t>farahani</w:t>
+      </w:r>
+      <w:proofErr w:type="spellEnd"/>
+    </w:p>
+    <w:p>
+      <w:r>
+        <w:t xml:space="preserve">It appears many of the variable types in the training_utils.py file needed adjustments for python to process correctly. There were also </w:t>
+      </w:r>
+      <w:proofErr w:type="spellStart"/>
+      <w:r>
+        <w:t>Jupyder</w:t>
+      </w:r>
+      <w:proofErr w:type="spellEnd"/>
+      <w:r>
+        <w:t xml:space="preserve"> </w:t>
+      </w:r>
+      <w:proofErr w:type="gramStart"/>
+      <w:r>
+        <w:t>and .</w:t>
+      </w:r>
+      <w:proofErr w:type="spellStart"/>
+      <w:r>
+        <w:t>gitignore</w:t>
+      </w:r>
+      <w:proofErr w:type="spellEnd"/>
+      <w:proofErr w:type="gramEnd"/>
+      <w:r>
+        <w:t xml:space="preserve"> changes, that might not be as important.</w:t>
+      </w:r>
+    </w:p>
+    <w:p>
+      <w:pPr>
+        <w:rPr>
+          <w:b/>
+          <w:sz w:val="24"/>
+          <w:szCs w:val="24"/>
+        </w:rPr>
+      </w:pPr>
+      <w:r>
+        <w:rPr>
+          <w:b/>
+          <w:sz w:val="24"/>
+          <w:szCs w:val="24"/>
+        </w:rPr>
+        <w:lastRenderedPageBreak/>
+        <w:t>3</w:t>
+      </w:r>
+      <w:r>
+        <w:rPr>
+          <w:b/>
+          <w:sz w:val="24"/>
+          <w:szCs w:val="24"/>
+        </w:rPr>
+        <w:t>.7</w:t>
+      </w:r>
+      <w:r>
+        <w:rPr>
+          <w:b/>
+          <w:sz w:val="24"/>
+          <w:szCs w:val="24"/>
+        </w:rPr>
+        <w:t xml:space="preserve">) </w:t>
+      </w:r>
+      <w:r>
+        <w:rPr>
+          <w:b/>
+          <w:sz w:val="24"/>
+          <w:szCs w:val="24"/>
+        </w:rPr>
+        <w:t>added dice loss</w:t>
+      </w:r>
+      <w:r>
+        <w:rPr>
+          <w:b/>
+          <w:sz w:val="24"/>
+          <w:szCs w:val="24"/>
+        </w:rPr>
+        <w:t xml:space="preserve"> </w:t>
+      </w:r>
+      <w:r>
+        <w:rPr>
+          <w:b/>
+          <w:sz w:val="24"/>
+          <w:szCs w:val="24"/>
+        </w:rPr>
+        <w:t>–</w:t>
+      </w:r>
+      <w:r>
+        <w:rPr>
+          <w:b/>
+          <w:sz w:val="24"/>
+          <w:szCs w:val="24"/>
+        </w:rPr>
+        <w:t xml:space="preserve"> </w:t>
+      </w:r>
+      <w:proofErr w:type="spellStart"/>
+      <w:r>
+        <w:rPr>
+          <w:b/>
+          <w:sz w:val="24"/>
+          <w:szCs w:val="24"/>
+        </w:rPr>
+        <w:t>jiahaoxu</w:t>
+      </w:r>
+      <w:proofErr w:type="spellEnd"/>
+    </w:p>
+    <w:p>
+      <w:r>
+        <w:t>There were changes t</w:t>
+      </w:r>
+      <w:r>
+        <w:t xml:space="preserve">o the </w:t>
+      </w:r>
+      <w:proofErr w:type="spellStart"/>
+      <w:r>
+        <w:t>Jupyder</w:t>
+      </w:r>
+      <w:proofErr w:type="spellEnd"/>
+      <w:r>
+        <w:t xml:space="preserve"> main function appear to be many constants. It’s not clear why such changes were made, but it would make sense that testing showed certain changes would be advantageous. At this point deriving meaning for all of changes might be wasteful, but this entry will be revisited before implementation of a main function.</w:t>
+      </w:r>
+    </w:p>
+    <w:p>
+      <w:pPr>
+        <w:rPr>
+          <w:b/>
+          <w:sz w:val="24"/>
+          <w:szCs w:val="24"/>
+        </w:rPr>
+      </w:pPr>
+      <w:r>
+        <w:rPr>
+          <w:b/>
+          <w:sz w:val="24"/>
+          <w:szCs w:val="24"/>
+        </w:rPr>
+        <w:t>3</w:t>
+      </w:r>
+      <w:r>
+        <w:rPr>
+          <w:b/>
+          <w:sz w:val="24"/>
+          <w:szCs w:val="24"/>
+        </w:rPr>
+        <w:t>.8</w:t>
+      </w:r>
+      <w:r>
+        <w:rPr>
+          <w:b/>
+          <w:sz w:val="24"/>
+          <w:szCs w:val="24"/>
+        </w:rPr>
+        <w:t xml:space="preserve">) </w:t>
+      </w:r>
+      <w:proofErr w:type="gramStart"/>
+      <w:r>
+        <w:rPr>
+          <w:b/>
+          <w:sz w:val="24"/>
+          <w:szCs w:val="24"/>
+        </w:rPr>
+        <w:t>updated .</w:t>
+      </w:r>
+      <w:proofErr w:type="spellStart"/>
+      <w:r>
+        <w:rPr>
+          <w:b/>
+          <w:sz w:val="24"/>
+          <w:szCs w:val="24"/>
+        </w:rPr>
+        <w:t>gitignore</w:t>
+      </w:r>
+      <w:proofErr w:type="spellEnd"/>
+      <w:proofErr w:type="gramEnd"/>
+      <w:r>
+        <w:rPr>
+          <w:b/>
+          <w:sz w:val="24"/>
+          <w:szCs w:val="24"/>
+        </w:rPr>
+        <w:t xml:space="preserve"> </w:t>
+      </w:r>
+      <w:r>
+        <w:rPr>
+          <w:b/>
+          <w:sz w:val="24"/>
+          <w:szCs w:val="24"/>
+        </w:rPr>
+        <w:t>–</w:t>
+      </w:r>
+      <w:r>
+        <w:rPr>
+          <w:b/>
+          <w:sz w:val="24"/>
+          <w:szCs w:val="24"/>
+        </w:rPr>
+        <w:t xml:space="preserve"> </w:t>
+      </w:r>
+      <w:r>
+        <w:rPr>
+          <w:b/>
+          <w:sz w:val="24"/>
+          <w:szCs w:val="24"/>
+        </w:rPr>
+        <w:t>a-</w:t>
+      </w:r>
+      <w:proofErr w:type="spellStart"/>
+      <w:r>
+        <w:rPr>
+          <w:b/>
+          <w:sz w:val="24"/>
+          <w:szCs w:val="24"/>
+        </w:rPr>
+        <w:t>farahani</w:t>
+      </w:r>
+      <w:proofErr w:type="spellEnd"/>
+    </w:p>
+    <w:p>
+      <w:r>
+        <w:t xml:space="preserve">More changes </w:t>
+      </w:r>
+      <w:proofErr w:type="gramStart"/>
+      <w:r>
+        <w:t>to .</w:t>
+      </w:r>
+      <w:proofErr w:type="spellStart"/>
+      <w:r>
+        <w:t>gitignore</w:t>
+      </w:r>
+      <w:proofErr w:type="spellEnd"/>
+      <w:proofErr w:type="gramEnd"/>
+      <w:r>
+        <w:t xml:space="preserve">, getCilia.py and the </w:t>
+      </w:r>
+      <w:proofErr w:type="spellStart"/>
+      <w:r>
+        <w:t>Jupyder</w:t>
+      </w:r>
+      <w:proofErr w:type="spellEnd"/>
+      <w:r>
+        <w:t xml:space="preserve"> main function. The changes appear small and we’ll see how well they hold up over other </w:t>
+      </w:r>
+      <w:proofErr w:type="spellStart"/>
+      <w:r>
+        <w:t>github</w:t>
+      </w:r>
+      <w:proofErr w:type="spellEnd"/>
+      <w:r>
+        <w:t xml:space="preserve"> submissions.</w:t>
+      </w:r>
+    </w:p>
+    <w:p>
+      <w:pPr>
+        <w:rPr>
+          <w:b/>
+          <w:sz w:val="24"/>
+          <w:szCs w:val="24"/>
+        </w:rPr>
+      </w:pPr>
+      <w:r>
+        <w:rPr>
+          <w:b/>
+          <w:sz w:val="24"/>
+          <w:szCs w:val="24"/>
+        </w:rPr>
+        <w:t>3</w:t>
+      </w:r>
+      <w:r>
+        <w:rPr>
+          <w:b/>
+          <w:sz w:val="24"/>
+          <w:szCs w:val="24"/>
+        </w:rPr>
+        <w:t>.9</w:t>
+      </w:r>
+      <w:r>
+        <w:rPr>
+          <w:b/>
+          <w:sz w:val="24"/>
+          <w:szCs w:val="24"/>
+        </w:rPr>
+        <w:t xml:space="preserve">) </w:t>
+      </w:r>
+      <w:r>
+        <w:rPr>
+          <w:b/>
+          <w:sz w:val="24"/>
+          <w:szCs w:val="24"/>
+        </w:rPr>
+        <w:t>Merge branch 'develop' of https://github.com/dsp-uga/team-linden-p2 into develop</w:t>
+      </w:r>
+      <w:r>
+        <w:rPr>
+          <w:b/>
+          <w:sz w:val="24"/>
+          <w:szCs w:val="24"/>
+        </w:rPr>
+        <w:t xml:space="preserve"> </w:t>
+      </w:r>
+      <w:r>
+        <w:rPr>
+          <w:b/>
+          <w:sz w:val="24"/>
+          <w:szCs w:val="24"/>
+        </w:rPr>
+        <w:t>–</w:t>
+      </w:r>
+      <w:r>
+        <w:rPr>
+          <w:b/>
+          <w:sz w:val="24"/>
+          <w:szCs w:val="24"/>
+        </w:rPr>
+        <w:t xml:space="preserve"> </w:t>
+      </w:r>
+      <w:r>
+        <w:rPr>
+          <w:b/>
+          <w:sz w:val="24"/>
+          <w:szCs w:val="24"/>
+        </w:rPr>
+        <w:t>a-</w:t>
+      </w:r>
+      <w:proofErr w:type="spellStart"/>
+      <w:r>
+        <w:rPr>
+          <w:b/>
+          <w:sz w:val="24"/>
+          <w:szCs w:val="24"/>
+        </w:rPr>
+        <w:t>farahani</w:t>
+      </w:r>
+      <w:proofErr w:type="spellEnd"/>
+    </w:p>
+    <w:p>
+      <w:proofErr w:type="spellStart"/>
+      <w:r>
+        <w:t>Stangly</w:t>
+      </w:r>
+      <w:proofErr w:type="spellEnd"/>
+      <w:r>
+        <w:t xml:space="preserve">, </w:t>
+      </w:r>
+      <w:proofErr w:type="spellStart"/>
+      <w:r>
+        <w:t>Github</w:t>
+      </w:r>
+      <w:proofErr w:type="spellEnd"/>
+      <w:r>
+        <w:t xml:space="preserve"> states that no changes were made in this commit (so how was this a commit???)</w:t>
+      </w:r>
+    </w:p>
+    <w:p>
+      <w:pPr>
+        <w:rPr>
+          <w:b/>
+          <w:sz w:val="24"/>
+          <w:szCs w:val="24"/>
+        </w:rPr>
+      </w:pPr>
+      <w:r>
+        <w:rPr>
+          <w:b/>
+          <w:sz w:val="24"/>
+          <w:szCs w:val="24"/>
+        </w:rPr>
+        <w:t>3</w:t>
+      </w:r>
+      <w:r>
+        <w:rPr>
+          <w:b/>
+          <w:sz w:val="24"/>
+          <w:szCs w:val="24"/>
+        </w:rPr>
+        <w:t>.10</w:t>
+      </w:r>
+      <w:r>
+        <w:rPr>
+          <w:b/>
+          <w:sz w:val="24"/>
+          <w:szCs w:val="24"/>
+        </w:rPr>
+        <w:t xml:space="preserve">) </w:t>
+      </w:r>
+      <w:r>
+        <w:rPr>
+          <w:b/>
+          <w:sz w:val="24"/>
+          <w:szCs w:val="24"/>
+        </w:rPr>
+        <w:t>expanded the predicted cilia area</w:t>
+      </w:r>
+      <w:r>
+        <w:rPr>
+          <w:b/>
+          <w:sz w:val="24"/>
+          <w:szCs w:val="24"/>
+        </w:rPr>
+        <w:t>–</w:t>
+      </w:r>
+      <w:r>
+        <w:rPr>
+          <w:b/>
+          <w:sz w:val="24"/>
+          <w:szCs w:val="24"/>
+        </w:rPr>
+        <w:t xml:space="preserve"> </w:t>
+      </w:r>
+      <w:proofErr w:type="spellStart"/>
+      <w:r>
+        <w:rPr>
+          <w:b/>
+          <w:sz w:val="24"/>
+          <w:szCs w:val="24"/>
+        </w:rPr>
+        <w:t>jiahaoxu</w:t>
+      </w:r>
+      <w:proofErr w:type="spellEnd"/>
+    </w:p>
+    <w:p>
+      <w:r>
+        <w:t xml:space="preserve">The main function in </w:t>
+      </w:r>
+      <w:r>
+        <w:t>AccuracyBoosting.py</w:t>
+      </w:r>
+      <w:r>
+        <w:t xml:space="preserve"> appears to iterate through a target directory containing mask files. The program reads through the </w:t>
+      </w:r>
+      <w:r>
+        <w:t xml:space="preserve">row and columns to find cilia marked pixels in a 5 by 5 matrix. It appears the resulting </w:t>
+      </w:r>
+      <w:proofErr w:type="spellStart"/>
+      <w:r>
+        <w:t>png</w:t>
+      </w:r>
+      <w:proofErr w:type="spellEnd"/>
+      <w:r>
+        <w:t xml:space="preserve"> file generated inflates the mask areas by five pixels in every direction.</w:t>
       </w:r>
       <w:bookmarkStart w:id="0" w:name="_GoBack"/>
       <w:bookmarkEnd w:id="0"/>
     </w:p>
+    <w:p/>
+    <w:p>
+      <w:pPr>
+        <w:rPr>
+          <w:rFonts w:ascii="Times New Roman" w:eastAsia="Times New Roman" w:hAnsi="Times New Roman" w:cs="Times New Roman"/>
+          <w:sz w:val="24"/>
+          <w:szCs w:val="24"/>
+        </w:rPr>
+      </w:pPr>
+    </w:p>
+    <w:p/>
+    <w:p/>
+    <w:p/>
+    <w:p/>
+    <w:p/>
+    <w:p/>
     <w:p/>
     <w:p/>
     <w:p/>
     <w:p/>
     <w:sectPr>
-      <w:headerReference w:type="default" r:id="rId12"/>
-      <w:footerReference w:type="default" r:id="rId13"/>
-      <w:headerReference w:type="first" r:id="rId14"/>
-      <w:footerReference w:type="first" r:id="rId15"/>
+      <w:headerReference w:type="default" r:id="rId15"/>
+      <w:footerReference w:type="default" r:id="rId16"/>
+      <w:headerReference w:type="first" r:id="rId17"/>
+      <w:footerReference w:type="first" r:id="rId18"/>
       <w:pgSz w:w="12240" w:h="15840"/>
       <w:pgMar w:top="1440" w:right="1440" w:bottom="1440" w:left="1440" w:header="720" w:footer="720" w:gutter="0"/>
       <w:cols w:space="720"/>
@@ -2987,6 +5217,92 @@
     </w:lvl>
   </w:abstractNum>
   <w:abstractNum w:abstractNumId="11" w15:restartNumberingAfterBreak="0">
+    <w:nsid w:val="03492F74"/>
+    <w:multiLevelType w:val="hybridMultilevel"/>
+    <w:tmpl w:val="66B48FD6"/>
+    <w:lvl w:ilvl="0" w:tplc="04090011">
+      <w:start w:val="1"/>
+      <w:numFmt w:val="decimal"/>
+      <w:lvlText w:val="%1)"/>
+      <w:lvlJc w:val="left"/>
+      <w:pPr>
+        <w:ind w:left="720" w:hanging="360"/>
+      </w:pPr>
+    </w:lvl>
+    <w:lvl w:ilvl="1" w:tplc="04090019" w:tentative="1">
+      <w:start w:val="1"/>
+      <w:numFmt w:val="lowerLetter"/>
+      <w:lvlText w:val="%2."/>
+      <w:lvlJc w:val="left"/>
+      <w:pPr>
+        <w:ind w:left="1440" w:hanging="360"/>
+      </w:pPr>
+    </w:lvl>
+    <w:lvl w:ilvl="2" w:tplc="0409001B" w:tentative="1">
+      <w:start w:val="1"/>
+      <w:numFmt w:val="lowerRoman"/>
+      <w:lvlText w:val="%3."/>
+      <w:lvlJc w:val="right"/>
+      <w:pPr>
+        <w:ind w:left="2160" w:hanging="180"/>
+      </w:pPr>
+    </w:lvl>
+    <w:lvl w:ilvl="3" w:tplc="0409000F" w:tentative="1">
+      <w:start w:val="1"/>
+      <w:numFmt w:val="decimal"/>
+      <w:lvlText w:val="%4."/>
+      <w:lvlJc w:val="left"/>
+      <w:pPr>
+        <w:ind w:left="2880" w:hanging="360"/>
+      </w:pPr>
+    </w:lvl>
+    <w:lvl w:ilvl="4" w:tplc="04090019" w:tentative="1">
+      <w:start w:val="1"/>
+      <w:numFmt w:val="lowerLetter"/>
+      <w:lvlText w:val="%5."/>
+      <w:lvlJc w:val="left"/>
+      <w:pPr>
+        <w:ind w:left="3600" w:hanging="360"/>
+      </w:pPr>
+    </w:lvl>
+    <w:lvl w:ilvl="5" w:tplc="0409001B" w:tentative="1">
+      <w:start w:val="1"/>
+      <w:numFmt w:val="lowerRoman"/>
+      <w:lvlText w:val="%6."/>
+      <w:lvlJc w:val="right"/>
+      <w:pPr>
+        <w:ind w:left="4320" w:hanging="180"/>
+      </w:pPr>
+    </w:lvl>
+    <w:lvl w:ilvl="6" w:tplc="0409000F" w:tentative="1">
+      <w:start w:val="1"/>
+      <w:numFmt w:val="decimal"/>
+      <w:lvlText w:val="%7."/>
+      <w:lvlJc w:val="left"/>
+      <w:pPr>
+        <w:ind w:left="5040" w:hanging="360"/>
+      </w:pPr>
+    </w:lvl>
+    <w:lvl w:ilvl="7" w:tplc="04090019" w:tentative="1">
+      <w:start w:val="1"/>
+      <w:numFmt w:val="lowerLetter"/>
+      <w:lvlText w:val="%8."/>
+      <w:lvlJc w:val="left"/>
+      <w:pPr>
+        <w:ind w:left="5760" w:hanging="360"/>
+      </w:pPr>
+    </w:lvl>
+    <w:lvl w:ilvl="8" w:tplc="0409001B" w:tentative="1">
+      <w:start w:val="1"/>
+      <w:numFmt w:val="lowerRoman"/>
+      <w:lvlText w:val="%9."/>
+      <w:lvlJc w:val="right"/>
+      <w:pPr>
+        <w:ind w:left="6480" w:hanging="180"/>
+      </w:pPr>
+    </w:lvl>
+  </w:abstractNum>
+  <w:abstractNum w:abstractNumId="12" w15:restartNumberingAfterBreak="0">
     <w:nsid w:val="06947AEF"/>
     <w:multiLevelType w:val="hybridMultilevel"/>
     <w:tmpl w:val="8A566F68"/>
@@ -3075,7 +5391,7 @@
       </w:pPr>
     </w:lvl>
   </w:abstractNum>
-  <w:abstractNum w:abstractNumId="12" w15:restartNumberingAfterBreak="0">
+  <w:abstractNum w:abstractNumId="13" w15:restartNumberingAfterBreak="0">
     <w:nsid w:val="09FC28CA"/>
     <w:multiLevelType w:val="hybridMultilevel"/>
     <w:tmpl w:val="FF72856E"/>
@@ -3161,7 +5477,7 @@
       </w:pPr>
     </w:lvl>
   </w:abstractNum>
-  <w:abstractNum w:abstractNumId="13" w15:restartNumberingAfterBreak="0">
+  <w:abstractNum w:abstractNumId="14" w15:restartNumberingAfterBreak="0">
     <w:nsid w:val="0A410C8D"/>
     <w:multiLevelType w:val="hybridMultilevel"/>
     <w:tmpl w:val="4C00FB58"/>
@@ -3247,7 +5563,7 @@
       </w:pPr>
     </w:lvl>
   </w:abstractNum>
-  <w:abstractNum w:abstractNumId="14" w15:restartNumberingAfterBreak="0">
+  <w:abstractNum w:abstractNumId="15" w15:restartNumberingAfterBreak="0">
     <w:nsid w:val="0E6035C9"/>
     <w:multiLevelType w:val="hybridMultilevel"/>
     <w:tmpl w:val="4808D1B2"/>
@@ -3333,7 +5649,7 @@
       </w:pPr>
     </w:lvl>
   </w:abstractNum>
-  <w:abstractNum w:abstractNumId="15" w15:restartNumberingAfterBreak="0">
+  <w:abstractNum w:abstractNumId="16" w15:restartNumberingAfterBreak="0">
     <w:nsid w:val="1211383C"/>
     <w:multiLevelType w:val="multilevel"/>
     <w:tmpl w:val="0409001D"/>
@@ -3419,7 +5735,7 @@
       </w:pPr>
     </w:lvl>
   </w:abstractNum>
-  <w:abstractNum w:abstractNumId="16" w15:restartNumberingAfterBreak="0">
+  <w:abstractNum w:abstractNumId="17" w15:restartNumberingAfterBreak="0">
     <w:nsid w:val="1CB90D3B"/>
     <w:multiLevelType w:val="hybridMultilevel"/>
     <w:tmpl w:val="3AE27380"/>
@@ -3508,7 +5824,7 @@
       </w:pPr>
     </w:lvl>
   </w:abstractNum>
-  <w:abstractNum w:abstractNumId="17" w15:restartNumberingAfterBreak="0">
+  <w:abstractNum w:abstractNumId="18" w15:restartNumberingAfterBreak="0">
     <w:nsid w:val="224731B2"/>
     <w:multiLevelType w:val="hybridMultilevel"/>
     <w:tmpl w:val="4E301DB8"/>
@@ -3594,7 +5910,7 @@
       </w:pPr>
     </w:lvl>
   </w:abstractNum>
-  <w:abstractNum w:abstractNumId="18" w15:restartNumberingAfterBreak="0">
+  <w:abstractNum w:abstractNumId="19" w15:restartNumberingAfterBreak="0">
     <w:nsid w:val="236810D2"/>
     <w:multiLevelType w:val="hybridMultilevel"/>
     <w:tmpl w:val="F4702FEA"/>
@@ -3680,7 +5996,7 @@
       </w:pPr>
     </w:lvl>
   </w:abstractNum>
-  <w:abstractNum w:abstractNumId="19" w15:restartNumberingAfterBreak="0">
+  <w:abstractNum w:abstractNumId="20" w15:restartNumberingAfterBreak="0">
     <w:nsid w:val="2C9B02E1"/>
     <w:multiLevelType w:val="multilevel"/>
     <w:tmpl w:val="3252E58C"/>
@@ -3782,7 +6098,7 @@
       </w:pPr>
     </w:lvl>
   </w:abstractNum>
-  <w:abstractNum w:abstractNumId="20" w15:restartNumberingAfterBreak="0">
+  <w:abstractNum w:abstractNumId="21" w15:restartNumberingAfterBreak="0">
     <w:nsid w:val="3310388A"/>
     <w:multiLevelType w:val="multilevel"/>
     <w:tmpl w:val="0409001D"/>
@@ -3868,7 +6184,7 @@
       </w:pPr>
     </w:lvl>
   </w:abstractNum>
-  <w:abstractNum w:abstractNumId="21" w15:restartNumberingAfterBreak="0">
+  <w:abstractNum w:abstractNumId="22" w15:restartNumberingAfterBreak="0">
     <w:nsid w:val="335F11D6"/>
     <w:multiLevelType w:val="hybridMultilevel"/>
     <w:tmpl w:val="F3F2474E"/>
@@ -3954,7 +6270,96 @@
       </w:pPr>
     </w:lvl>
   </w:abstractNum>
-  <w:abstractNum w:abstractNumId="22" w15:restartNumberingAfterBreak="0">
+  <w:abstractNum w:abstractNumId="23" w15:restartNumberingAfterBreak="0">
+    <w:nsid w:val="36FC2B79"/>
+    <w:multiLevelType w:val="hybridMultilevel"/>
+    <w:tmpl w:val="80363938"/>
+    <w:lvl w:ilvl="0" w:tplc="04090011">
+      <w:start w:val="1"/>
+      <w:numFmt w:val="decimal"/>
+      <w:lvlText w:val="%1)"/>
+      <w:lvlJc w:val="left"/>
+      <w:pPr>
+        <w:ind w:left="720" w:hanging="360"/>
+      </w:pPr>
+      <w:rPr>
+        <w:rFonts w:hint="default"/>
+      </w:rPr>
+    </w:lvl>
+    <w:lvl w:ilvl="1" w:tplc="04090019" w:tentative="1">
+      <w:start w:val="1"/>
+      <w:numFmt w:val="lowerLetter"/>
+      <w:lvlText w:val="%2."/>
+      <w:lvlJc w:val="left"/>
+      <w:pPr>
+        <w:ind w:left="1440" w:hanging="360"/>
+      </w:pPr>
+    </w:lvl>
+    <w:lvl w:ilvl="2" w:tplc="0409001B" w:tentative="1">
+      <w:start w:val="1"/>
+      <w:numFmt w:val="lowerRoman"/>
+      <w:lvlText w:val="%3."/>
+      <w:lvlJc w:val="right"/>
+      <w:pPr>
+        <w:ind w:left="2160" w:hanging="180"/>
+      </w:pPr>
+    </w:lvl>
+    <w:lvl w:ilvl="3" w:tplc="0409000F" w:tentative="1">
+      <w:start w:val="1"/>
+      <w:numFmt w:val="decimal"/>
+      <w:lvlText w:val="%4."/>
+      <w:lvlJc w:val="left"/>
+      <w:pPr>
+        <w:ind w:left="2880" w:hanging="360"/>
+      </w:pPr>
+    </w:lvl>
+    <w:lvl w:ilvl="4" w:tplc="04090019" w:tentative="1">
+      <w:start w:val="1"/>
+      <w:numFmt w:val="lowerLetter"/>
+      <w:lvlText w:val="%5."/>
+      <w:lvlJc w:val="left"/>
+      <w:pPr>
+        <w:ind w:left="3600" w:hanging="360"/>
+      </w:pPr>
+    </w:lvl>
+    <w:lvl w:ilvl="5" w:tplc="0409001B" w:tentative="1">
+      <w:start w:val="1"/>
+      <w:numFmt w:val="lowerRoman"/>
+      <w:lvlText w:val="%6."/>
+      <w:lvlJc w:val="right"/>
+      <w:pPr>
+        <w:ind w:left="4320" w:hanging="180"/>
+      </w:pPr>
+    </w:lvl>
+    <w:lvl w:ilvl="6" w:tplc="0409000F" w:tentative="1">
+      <w:start w:val="1"/>
+      <w:numFmt w:val="decimal"/>
+      <w:lvlText w:val="%7."/>
+      <w:lvlJc w:val="left"/>
+      <w:pPr>
+        <w:ind w:left="5040" w:hanging="360"/>
+      </w:pPr>
+    </w:lvl>
+    <w:lvl w:ilvl="7" w:tplc="04090019" w:tentative="1">
+      <w:start w:val="1"/>
+      <w:numFmt w:val="lowerLetter"/>
+      <w:lvlText w:val="%8."/>
+      <w:lvlJc w:val="left"/>
+      <w:pPr>
+        <w:ind w:left="5760" w:hanging="360"/>
+      </w:pPr>
+    </w:lvl>
+    <w:lvl w:ilvl="8" w:tplc="0409001B" w:tentative="1">
+      <w:start w:val="1"/>
+      <w:numFmt w:val="lowerRoman"/>
+      <w:lvlText w:val="%9."/>
+      <w:lvlJc w:val="right"/>
+      <w:pPr>
+        <w:ind w:left="6480" w:hanging="180"/>
+      </w:pPr>
+    </w:lvl>
+  </w:abstractNum>
+  <w:abstractNum w:abstractNumId="24" w15:restartNumberingAfterBreak="0">
     <w:nsid w:val="37340E06"/>
     <w:multiLevelType w:val="hybridMultilevel"/>
     <w:tmpl w:val="219254CE"/>
@@ -4043,7 +6448,7 @@
       </w:pPr>
     </w:lvl>
   </w:abstractNum>
-  <w:abstractNum w:abstractNumId="23" w15:restartNumberingAfterBreak="0">
+  <w:abstractNum w:abstractNumId="25" w15:restartNumberingAfterBreak="0">
     <w:nsid w:val="47762A8D"/>
     <w:multiLevelType w:val="multilevel"/>
     <w:tmpl w:val="5D26D7AA"/>
@@ -4132,7 +6537,7 @@
       </w:pPr>
     </w:lvl>
   </w:abstractNum>
-  <w:abstractNum w:abstractNumId="24" w15:restartNumberingAfterBreak="0">
+  <w:abstractNum w:abstractNumId="26" w15:restartNumberingAfterBreak="0">
     <w:nsid w:val="4DDA57DB"/>
     <w:multiLevelType w:val="multilevel"/>
     <w:tmpl w:val="0409001D"/>
@@ -4218,7 +6623,7 @@
       </w:pPr>
     </w:lvl>
   </w:abstractNum>
-  <w:abstractNum w:abstractNumId="25" w15:restartNumberingAfterBreak="0">
+  <w:abstractNum w:abstractNumId="27" w15:restartNumberingAfterBreak="0">
     <w:nsid w:val="507313E9"/>
     <w:multiLevelType w:val="hybridMultilevel"/>
     <w:tmpl w:val="16B8E556"/>
@@ -4304,7 +6709,7 @@
       </w:pPr>
     </w:lvl>
   </w:abstractNum>
-  <w:abstractNum w:abstractNumId="26" w15:restartNumberingAfterBreak="0">
+  <w:abstractNum w:abstractNumId="28" w15:restartNumberingAfterBreak="0">
     <w:nsid w:val="592B21A7"/>
     <w:multiLevelType w:val="hybridMultilevel"/>
     <w:tmpl w:val="5D26D7AA"/>
@@ -4393,7 +6798,93 @@
       </w:pPr>
     </w:lvl>
   </w:abstractNum>
-  <w:abstractNum w:abstractNumId="27" w15:restartNumberingAfterBreak="0">
+  <w:abstractNum w:abstractNumId="29" w15:restartNumberingAfterBreak="0">
+    <w:nsid w:val="5D9F7759"/>
+    <w:multiLevelType w:val="hybridMultilevel"/>
+    <w:tmpl w:val="CC4C1B5C"/>
+    <w:lvl w:ilvl="0" w:tplc="04090011">
+      <w:start w:val="1"/>
+      <w:numFmt w:val="decimal"/>
+      <w:lvlText w:val="%1)"/>
+      <w:lvlJc w:val="left"/>
+      <w:pPr>
+        <w:ind w:left="720" w:hanging="360"/>
+      </w:pPr>
+    </w:lvl>
+    <w:lvl w:ilvl="1" w:tplc="04090019" w:tentative="1">
+      <w:start w:val="1"/>
+      <w:numFmt w:val="lowerLetter"/>
+      <w:lvlText w:val="%2."/>
+      <w:lvlJc w:val="left"/>
+      <w:pPr>
+        <w:ind w:left="1440" w:hanging="360"/>
+      </w:pPr>
+    </w:lvl>
+    <w:lvl w:ilvl="2" w:tplc="0409001B" w:tentative="1">
+      <w:start w:val="1"/>
+      <w:numFmt w:val="lowerRoman"/>
+      <w:lvlText w:val="%3."/>
+      <w:lvlJc w:val="right"/>
+      <w:pPr>
+        <w:ind w:left="2160" w:hanging="180"/>
+      </w:pPr>
+    </w:lvl>
+    <w:lvl w:ilvl="3" w:tplc="0409000F" w:tentative="1">
+      <w:start w:val="1"/>
+      <w:numFmt w:val="decimal"/>
+      <w:lvlText w:val="%4."/>
+      <w:lvlJc w:val="left"/>
+      <w:pPr>
+        <w:ind w:left="2880" w:hanging="360"/>
+      </w:pPr>
+    </w:lvl>
+    <w:lvl w:ilvl="4" w:tplc="04090019" w:tentative="1">
+      <w:start w:val="1"/>
+      <w:numFmt w:val="lowerLetter"/>
+      <w:lvlText w:val="%5."/>
+      <w:lvlJc w:val="left"/>
+      <w:pPr>
+        <w:ind w:left="3600" w:hanging="360"/>
+      </w:pPr>
+    </w:lvl>
+    <w:lvl w:ilvl="5" w:tplc="0409001B" w:tentative="1">
+      <w:start w:val="1"/>
+      <w:numFmt w:val="lowerRoman"/>
+      <w:lvlText w:val="%6."/>
+      <w:lvlJc w:val="right"/>
+      <w:pPr>
+        <w:ind w:left="4320" w:hanging="180"/>
+      </w:pPr>
+    </w:lvl>
+    <w:lvl w:ilvl="6" w:tplc="0409000F" w:tentative="1">
+      <w:start w:val="1"/>
+      <w:numFmt w:val="decimal"/>
+      <w:lvlText w:val="%7."/>
+      <w:lvlJc w:val="left"/>
+      <w:pPr>
+        <w:ind w:left="5040" w:hanging="360"/>
+      </w:pPr>
+    </w:lvl>
+    <w:lvl w:ilvl="7" w:tplc="04090019" w:tentative="1">
+      <w:start w:val="1"/>
+      <w:numFmt w:val="lowerLetter"/>
+      <w:lvlText w:val="%8."/>
+      <w:lvlJc w:val="left"/>
+      <w:pPr>
+        <w:ind w:left="5760" w:hanging="360"/>
+      </w:pPr>
+    </w:lvl>
+    <w:lvl w:ilvl="8" w:tplc="0409001B" w:tentative="1">
+      <w:start w:val="1"/>
+      <w:numFmt w:val="lowerRoman"/>
+      <w:lvlText w:val="%9."/>
+      <w:lvlJc w:val="right"/>
+      <w:pPr>
+        <w:ind w:left="6480" w:hanging="180"/>
+      </w:pPr>
+    </w:lvl>
+  </w:abstractNum>
+  <w:abstractNum w:abstractNumId="30" w15:restartNumberingAfterBreak="0">
     <w:nsid w:val="625C1FBA"/>
     <w:multiLevelType w:val="hybridMultilevel"/>
     <w:tmpl w:val="CC80F492"/>
@@ -4479,7 +6970,7 @@
       </w:pPr>
     </w:lvl>
   </w:abstractNum>
-  <w:abstractNum w:abstractNumId="28" w15:restartNumberingAfterBreak="0">
+  <w:abstractNum w:abstractNumId="31" w15:restartNumberingAfterBreak="0">
     <w:nsid w:val="695832FE"/>
     <w:multiLevelType w:val="hybridMultilevel"/>
     <w:tmpl w:val="F62EC388"/>
@@ -4565,7 +7056,7 @@
       </w:pPr>
     </w:lvl>
   </w:abstractNum>
-  <w:abstractNum w:abstractNumId="29" w15:restartNumberingAfterBreak="0">
+  <w:abstractNum w:abstractNumId="32" w15:restartNumberingAfterBreak="0">
     <w:nsid w:val="6DD72FB4"/>
     <w:multiLevelType w:val="multilevel"/>
     <w:tmpl w:val="0409001F"/>
@@ -4651,7 +7142,7 @@
       </w:pPr>
     </w:lvl>
   </w:abstractNum>
-  <w:abstractNum w:abstractNumId="30" w15:restartNumberingAfterBreak="0">
+  <w:abstractNum w:abstractNumId="33" w15:restartNumberingAfterBreak="0">
     <w:nsid w:val="76670E9A"/>
     <w:multiLevelType w:val="hybridMultilevel"/>
     <w:tmpl w:val="CE74EAA4"/>
@@ -4765,25 +7256,25 @@
     </w:lvl>
   </w:abstractNum>
   <w:num w:numId="1">
-    <w:abstractNumId w:val="20"/>
+    <w:abstractNumId w:val="21"/>
   </w:num>
   <w:num w:numId="2">
     <w:abstractNumId w:val="10"/>
   </w:num>
   <w:num w:numId="3">
-    <w:abstractNumId w:val="29"/>
+    <w:abstractNumId w:val="32"/>
   </w:num>
   <w:num w:numId="4">
-    <w:abstractNumId w:val="24"/>
+    <w:abstractNumId w:val="26"/>
   </w:num>
   <w:num w:numId="5">
     <w:abstractNumId w:val="9"/>
   </w:num>
   <w:num w:numId="6">
-    <w:abstractNumId w:val="15"/>
+    <w:abstractNumId w:val="16"/>
   </w:num>
   <w:num w:numId="7">
-    <w:abstractNumId w:val="19"/>
+    <w:abstractNumId w:val="20"/>
   </w:num>
   <w:num w:numId="8">
     <w:abstractNumId w:val="8"/>
@@ -4813,49 +7304,58 @@
     <w:abstractNumId w:val="0"/>
   </w:num>
   <w:num w:numId="17">
+    <w:abstractNumId w:val="14"/>
+  </w:num>
+  <w:num w:numId="18">
+    <w:abstractNumId w:val="22"/>
+  </w:num>
+  <w:num w:numId="19">
+    <w:abstractNumId w:val="27"/>
+  </w:num>
+  <w:num w:numId="20">
+    <w:abstractNumId w:val="18"/>
+  </w:num>
+  <w:num w:numId="21">
+    <w:abstractNumId w:val="31"/>
+  </w:num>
+  <w:num w:numId="22">
+    <w:abstractNumId w:val="28"/>
+  </w:num>
+  <w:num w:numId="23">
+    <w:abstractNumId w:val="24"/>
+  </w:num>
+  <w:num w:numId="24">
+    <w:abstractNumId w:val="25"/>
+  </w:num>
+  <w:num w:numId="25">
+    <w:abstractNumId w:val="15"/>
+  </w:num>
+  <w:num w:numId="26">
+    <w:abstractNumId w:val="30"/>
+  </w:num>
+  <w:num w:numId="27">
+    <w:abstractNumId w:val="33"/>
+  </w:num>
+  <w:num w:numId="28">
+    <w:abstractNumId w:val="19"/>
+  </w:num>
+  <w:num w:numId="29">
+    <w:abstractNumId w:val="12"/>
+  </w:num>
+  <w:num w:numId="30">
     <w:abstractNumId w:val="13"/>
   </w:num>
-  <w:num w:numId="18">
-    <w:abstractNumId w:val="21"/>
-  </w:num>
-  <w:num w:numId="19">
-    <w:abstractNumId w:val="25"/>
-  </w:num>
-  <w:num w:numId="20">
+  <w:num w:numId="31">
     <w:abstractNumId w:val="17"/>
   </w:num>
-  <w:num w:numId="21">
-    <w:abstractNumId w:val="28"/>
+  <w:num w:numId="32">
+    <w:abstractNumId w:val="29"/>
   </w:num>
-  <w:num w:numId="22">
-    <w:abstractNumId w:val="26"/>
-  </w:num>
-  <w:num w:numId="23">
-    <w:abstractNumId w:val="22"/>
-  </w:num>
-  <w:num w:numId="24">
-    <w:abstractNumId w:val="23"/>
-  </w:num>
-  <w:num w:numId="25">
-    <w:abstractNumId w:val="14"/>
-  </w:num>
-  <w:num w:numId="26">
-    <w:abstractNumId w:val="27"/>
-  </w:num>
-  <w:num w:numId="27">
-    <w:abstractNumId w:val="30"/>
-  </w:num>
-  <w:num w:numId="28">
-    <w:abstractNumId w:val="18"/>
-  </w:num>
-  <w:num w:numId="29">
+  <w:num w:numId="33">
     <w:abstractNumId w:val="11"/>
   </w:num>
-  <w:num w:numId="30">
-    <w:abstractNumId w:val="12"/>
-  </w:num>
-  <w:num w:numId="31">
-    <w:abstractNumId w:val="16"/>
+  <w:num w:numId="34">
+    <w:abstractNumId w:val="23"/>
   </w:num>
 </w:numbering>
 </file>
@@ -5971,6 +8471,18 @@
       <w:u w:val="single"/>
     </w:rPr>
   </w:style>
+  <w:style w:type="character" w:styleId="UnresolvedMention">
+    <w:name w:val="Unresolved Mention"/>
+    <w:basedOn w:val="DefaultParagraphFont"/>
+    <w:uiPriority w:val="99"/>
+    <w:semiHidden/>
+    <w:unhideWhenUsed/>
+    <w:rsid w:val="00505126"/>
+    <w:rPr>
+      <w:color w:val="808080"/>
+      <w:shd w:val="clear" w:color="auto" w:fill="E6E6E6"/>
+    </w:rPr>
+  </w:style>
 </w:styles>
 </file>
 
@@ -6264,7 +8776,7 @@
 </file>
 
 <file path=customXml/itemProps1.xml><?xml version="1.0" encoding="utf-8"?>
-<ds:datastoreItem xmlns:ds="http://schemas.openxmlformats.org/officeDocument/2006/customXml" ds:itemID="{3617C8A1-3C31-E24E-AC5B-1E1850944F57}">
+<ds:datastoreItem xmlns:ds="http://schemas.openxmlformats.org/officeDocument/2006/customXml" ds:itemID="{6DC513D4-8C2A-054C-8528-3C6FD0EF0852}">
   <ds:schemaRefs>
     <ds:schemaRef ds:uri="http://schemas.openxmlformats.org/officeDocument/2006/bibliography"/>
   </ds:schemaRefs>

</xml_diff>

<commit_message>
The 'Software Use and Meaning' document is nearing completion. I will fill further details today regarding how the different functions stored in the different python scripts were built and used. Once that is complete, I will begin writing about a two phase work flow for our final program -- image modification options followed by cilia prediction options. I will keep you updated...
</commit_message>
<xml_diff>
--- a/doc/20190228 - Project 2 Software Use and Meaning.docx
+++ b/doc/20190228 - Project 2 Software Use and Meaning.docx
@@ -1866,13 +1866,7 @@
       </w:r>
       <w:proofErr w:type="spellEnd"/>
       <w:r>
-        <w:t>=3,</w:t>
-      </w:r>
-      <w:r>
-        <w:t xml:space="preserve"> </w:t>
-      </w:r>
-      <w:r>
-        <w:t>stride=1, padding=1, bias=True))</w:t>
+        <w:t>=3, stride=1, padding=1, bias=True))</w:t>
       </w:r>
     </w:p>
     <w:p>
@@ -2419,10 +2413,7 @@
       </w:r>
       <w:proofErr w:type="spellEnd"/>
       <w:r>
-        <w:t xml:space="preserve"> - </w:t>
-      </w:r>
-      <w:r>
-        <w:t xml:space="preserve">This is an extension of </w:t>
+        <w:t xml:space="preserve"> - This is an extension of </w:t>
       </w:r>
       <w:proofErr w:type="spellStart"/>
       <w:proofErr w:type="gramStart"/>
@@ -2965,24 +2956,16 @@
           <w:sz w:val="24"/>
           <w:szCs w:val="24"/>
         </w:rPr>
+        <w:t xml:space="preserve"> –</w:t>
+      </w:r>
+      <w:r>
+        <w:rPr>
+          <w:b/>
+          <w:sz w:val="24"/>
+          <w:szCs w:val="24"/>
+        </w:rPr>
         <w:t xml:space="preserve"> </w:t>
       </w:r>
-      <w:r>
-        <w:rPr>
-          <w:b/>
-          <w:sz w:val="24"/>
-          <w:szCs w:val="24"/>
-        </w:rPr>
-        <w:t>–</w:t>
-      </w:r>
-      <w:r>
-        <w:rPr>
-          <w:b/>
-          <w:sz w:val="24"/>
-          <w:szCs w:val="24"/>
-        </w:rPr>
-        <w:t xml:space="preserve"> </w:t>
-      </w:r>
       <w:proofErr w:type="spellStart"/>
       <w:r>
         <w:rPr>
@@ -2996,10 +2979,7 @@
     </w:p>
     <w:p>
       <w:r>
-        <w:t xml:space="preserve">The </w:t>
-      </w:r>
-      <w:r>
-        <w:t xml:space="preserve">submission contained a </w:t>
+        <w:t xml:space="preserve">The submission contained a </w:t>
       </w:r>
       <w:proofErr w:type="spellStart"/>
       <w:r>
@@ -3384,24 +3364,16 @@
           <w:sz w:val="24"/>
           <w:szCs w:val="24"/>
         </w:rPr>
+        <w:t xml:space="preserve"> –</w:t>
+      </w:r>
+      <w:r>
+        <w:rPr>
+          <w:b/>
+          <w:sz w:val="24"/>
+          <w:szCs w:val="24"/>
+        </w:rPr>
         <w:t xml:space="preserve"> </w:t>
       </w:r>
-      <w:r>
-        <w:rPr>
-          <w:b/>
-          <w:sz w:val="24"/>
-          <w:szCs w:val="24"/>
-        </w:rPr>
-        <w:t>–</w:t>
-      </w:r>
-      <w:r>
-        <w:rPr>
-          <w:b/>
-          <w:sz w:val="24"/>
-          <w:szCs w:val="24"/>
-        </w:rPr>
-        <w:t xml:space="preserve"> </w:t>
-      </w:r>
       <w:proofErr w:type="spellStart"/>
       <w:r>
         <w:rPr>
@@ -3415,10 +3387,7 @@
     </w:p>
     <w:p>
       <w:r>
-        <w:t xml:space="preserve">The submission </w:t>
-      </w:r>
-      <w:r>
-        <w:t xml:space="preserve">contains the files image_resized.py and untar.py, which show up in the section (3.3) above. </w:t>
+        <w:t xml:space="preserve">The submission contains the files image_resized.py and untar.py, which show up in the section (3.3) above. </w:t>
       </w:r>
       <w:proofErr w:type="spellStart"/>
       <w:r>
@@ -3483,15 +3452,7 @@
           <w:sz w:val="24"/>
           <w:szCs w:val="24"/>
         </w:rPr>
-        <w:t xml:space="preserve"> </w:t>
-      </w:r>
-      <w:r>
-        <w:rPr>
-          <w:b/>
-          <w:sz w:val="24"/>
-          <w:szCs w:val="24"/>
-        </w:rPr>
-        <w:t>–</w:t>
+        <w:t xml:space="preserve"> –</w:t>
       </w:r>
       <w:r>
         <w:rPr>
@@ -3593,8 +3554,297 @@
           <w:sz w:val="24"/>
           <w:szCs w:val="24"/>
         </w:rPr>
+        <w:t xml:space="preserve"> –</w:t>
+      </w:r>
+      <w:r>
+        <w:rPr>
+          <w:b/>
+          <w:sz w:val="24"/>
+          <w:szCs w:val="24"/>
+        </w:rPr>
         <w:t xml:space="preserve"> </w:t>
       </w:r>
+      <w:proofErr w:type="spellStart"/>
+      <w:r>
+        <w:rPr>
+          <w:b/>
+          <w:sz w:val="24"/>
+          <w:szCs w:val="24"/>
+        </w:rPr>
+        <w:t>jiahaoxu</w:t>
+      </w:r>
+      <w:proofErr w:type="spellEnd"/>
+    </w:p>
+    <w:p>
+      <w:r>
+        <w:t>There were changes t</w:t>
+      </w:r>
+      <w:r>
+        <w:t xml:space="preserve">o the </w:t>
+      </w:r>
+      <w:proofErr w:type="spellStart"/>
+      <w:r>
+        <w:t>Jupyder</w:t>
+      </w:r>
+      <w:proofErr w:type="spellEnd"/>
+      <w:r>
+        <w:t xml:space="preserve"> main function appear to be many constants. It’s not clear why such changes were made, but it would make sense that testing showed certain changes would be advantageous. At this point deriving meaning for all of changes might be wasteful, but this entry will be revisited before implementation of a main function.</w:t>
+      </w:r>
+    </w:p>
+    <w:p>
+      <w:pPr>
+        <w:rPr>
+          <w:b/>
+          <w:sz w:val="24"/>
+          <w:szCs w:val="24"/>
+        </w:rPr>
+      </w:pPr>
+      <w:r>
+        <w:rPr>
+          <w:b/>
+          <w:sz w:val="24"/>
+          <w:szCs w:val="24"/>
+        </w:rPr>
+        <w:t>3</w:t>
+      </w:r>
+      <w:r>
+        <w:rPr>
+          <w:b/>
+          <w:sz w:val="24"/>
+          <w:szCs w:val="24"/>
+        </w:rPr>
+        <w:t>.8</w:t>
+      </w:r>
+      <w:r>
+        <w:rPr>
+          <w:b/>
+          <w:sz w:val="24"/>
+          <w:szCs w:val="24"/>
+        </w:rPr>
+        <w:t xml:space="preserve">) </w:t>
+      </w:r>
+      <w:proofErr w:type="gramStart"/>
+      <w:r>
+        <w:rPr>
+          <w:b/>
+          <w:sz w:val="24"/>
+          <w:szCs w:val="24"/>
+        </w:rPr>
+        <w:t>updated .</w:t>
+      </w:r>
+      <w:proofErr w:type="spellStart"/>
+      <w:r>
+        <w:rPr>
+          <w:b/>
+          <w:sz w:val="24"/>
+          <w:szCs w:val="24"/>
+        </w:rPr>
+        <w:t>gitignore</w:t>
+      </w:r>
+      <w:proofErr w:type="spellEnd"/>
+      <w:proofErr w:type="gramEnd"/>
+      <w:r>
+        <w:rPr>
+          <w:b/>
+          <w:sz w:val="24"/>
+          <w:szCs w:val="24"/>
+        </w:rPr>
+        <w:t xml:space="preserve"> –</w:t>
+      </w:r>
+      <w:r>
+        <w:rPr>
+          <w:b/>
+          <w:sz w:val="24"/>
+          <w:szCs w:val="24"/>
+        </w:rPr>
+        <w:t xml:space="preserve"> </w:t>
+      </w:r>
+      <w:r>
+        <w:rPr>
+          <w:b/>
+          <w:sz w:val="24"/>
+          <w:szCs w:val="24"/>
+        </w:rPr>
+        <w:t>a-</w:t>
+      </w:r>
+      <w:proofErr w:type="spellStart"/>
+      <w:r>
+        <w:rPr>
+          <w:b/>
+          <w:sz w:val="24"/>
+          <w:szCs w:val="24"/>
+        </w:rPr>
+        <w:t>farahani</w:t>
+      </w:r>
+      <w:proofErr w:type="spellEnd"/>
+    </w:p>
+    <w:p>
+      <w:r>
+        <w:t xml:space="preserve">More changes </w:t>
+      </w:r>
+      <w:proofErr w:type="gramStart"/>
+      <w:r>
+        <w:t>to .</w:t>
+      </w:r>
+      <w:proofErr w:type="spellStart"/>
+      <w:r>
+        <w:t>gitignore</w:t>
+      </w:r>
+      <w:proofErr w:type="spellEnd"/>
+      <w:proofErr w:type="gramEnd"/>
+      <w:r>
+        <w:t xml:space="preserve">, getCilia.py and the </w:t>
+      </w:r>
+      <w:proofErr w:type="spellStart"/>
+      <w:r>
+        <w:t>Jupyder</w:t>
+      </w:r>
+      <w:proofErr w:type="spellEnd"/>
+      <w:r>
+        <w:t xml:space="preserve"> main function. The changes appear small and we’ll see how well they hold up over other </w:t>
+      </w:r>
+      <w:proofErr w:type="spellStart"/>
+      <w:r>
+        <w:t>github</w:t>
+      </w:r>
+      <w:proofErr w:type="spellEnd"/>
+      <w:r>
+        <w:t xml:space="preserve"> submissions.</w:t>
+      </w:r>
+    </w:p>
+    <w:p>
+      <w:pPr>
+        <w:rPr>
+          <w:b/>
+          <w:sz w:val="24"/>
+          <w:szCs w:val="24"/>
+        </w:rPr>
+      </w:pPr>
+      <w:r>
+        <w:rPr>
+          <w:b/>
+          <w:sz w:val="24"/>
+          <w:szCs w:val="24"/>
+        </w:rPr>
+        <w:t>3</w:t>
+      </w:r>
+      <w:r>
+        <w:rPr>
+          <w:b/>
+          <w:sz w:val="24"/>
+          <w:szCs w:val="24"/>
+        </w:rPr>
+        <w:t>.9</w:t>
+      </w:r>
+      <w:r>
+        <w:rPr>
+          <w:b/>
+          <w:sz w:val="24"/>
+          <w:szCs w:val="24"/>
+        </w:rPr>
+        <w:t xml:space="preserve">) </w:t>
+      </w:r>
+      <w:r>
+        <w:rPr>
+          <w:b/>
+          <w:sz w:val="24"/>
+          <w:szCs w:val="24"/>
+        </w:rPr>
+        <w:t>Merge branch 'develop' of https://github.com/dsp-uga/team-linden-p2 into develop</w:t>
+      </w:r>
+      <w:r>
+        <w:rPr>
+          <w:b/>
+          <w:sz w:val="24"/>
+          <w:szCs w:val="24"/>
+        </w:rPr>
+        <w:t xml:space="preserve"> –</w:t>
+      </w:r>
+      <w:r>
+        <w:rPr>
+          <w:b/>
+          <w:sz w:val="24"/>
+          <w:szCs w:val="24"/>
+        </w:rPr>
+        <w:t xml:space="preserve"> </w:t>
+      </w:r>
+      <w:r>
+        <w:rPr>
+          <w:b/>
+          <w:sz w:val="24"/>
+          <w:szCs w:val="24"/>
+        </w:rPr>
+        <w:t>a-</w:t>
+      </w:r>
+      <w:proofErr w:type="spellStart"/>
+      <w:r>
+        <w:rPr>
+          <w:b/>
+          <w:sz w:val="24"/>
+          <w:szCs w:val="24"/>
+        </w:rPr>
+        <w:t>farahani</w:t>
+      </w:r>
+      <w:proofErr w:type="spellEnd"/>
+    </w:p>
+    <w:p>
+      <w:proofErr w:type="spellStart"/>
+      <w:r>
+        <w:t>Stangly</w:t>
+      </w:r>
+      <w:proofErr w:type="spellEnd"/>
+      <w:r>
+        <w:t xml:space="preserve">, </w:t>
+      </w:r>
+      <w:proofErr w:type="spellStart"/>
+      <w:r>
+        <w:t>Github</w:t>
+      </w:r>
+      <w:proofErr w:type="spellEnd"/>
+      <w:r>
+        <w:t xml:space="preserve"> states that no changes were made in this commit (so how was this a commit???)</w:t>
+      </w:r>
+    </w:p>
+    <w:p>
+      <w:pPr>
+        <w:rPr>
+          <w:b/>
+          <w:sz w:val="24"/>
+          <w:szCs w:val="24"/>
+        </w:rPr>
+      </w:pPr>
+      <w:r>
+        <w:rPr>
+          <w:b/>
+          <w:sz w:val="24"/>
+          <w:szCs w:val="24"/>
+        </w:rPr>
+        <w:t>3</w:t>
+      </w:r>
+      <w:r>
+        <w:rPr>
+          <w:b/>
+          <w:sz w:val="24"/>
+          <w:szCs w:val="24"/>
+        </w:rPr>
+        <w:t>.10</w:t>
+      </w:r>
+      <w:r>
+        <w:rPr>
+          <w:b/>
+          <w:sz w:val="24"/>
+          <w:szCs w:val="24"/>
+        </w:rPr>
+        <w:t xml:space="preserve">) </w:t>
+      </w:r>
+      <w:r>
+        <w:rPr>
+          <w:b/>
+          <w:sz w:val="24"/>
+          <w:szCs w:val="24"/>
+        </w:rPr>
+        <w:t>expanded the predicted cilia area</w:t>
+      </w:r>
       <w:r>
         <w:rPr>
           <w:b/>
@@ -3624,10 +3874,624 @@
     </w:p>
     <w:p>
       <w:r>
-        <w:t>There were changes t</w:t>
-      </w:r>
-      <w:r>
-        <w:t xml:space="preserve">o the </w:t>
+        <w:t xml:space="preserve">The main function in </w:t>
+      </w:r>
+      <w:r>
+        <w:t>AccuracyBoosting.py</w:t>
+      </w:r>
+      <w:r>
+        <w:t xml:space="preserve"> appears to iterate through a target directory containing mask files. The program reads through the </w:t>
+      </w:r>
+      <w:r>
+        <w:t xml:space="preserve">row and columns to find cilia marked pixels in a 5 by 5 matrix. It appears the resulting </w:t>
+      </w:r>
+      <w:proofErr w:type="spellStart"/>
+      <w:r>
+        <w:t>png</w:t>
+      </w:r>
+      <w:proofErr w:type="spellEnd"/>
+      <w:r>
+        <w:t xml:space="preserve"> file generated inflates the mask areas by five pixels in every direction.</w:t>
+      </w:r>
+    </w:p>
+    <w:p>
+      <w:pPr>
+        <w:rPr>
+          <w:b/>
+          <w:sz w:val="24"/>
+          <w:szCs w:val="24"/>
+        </w:rPr>
+      </w:pPr>
+      <w:r>
+        <w:rPr>
+          <w:b/>
+          <w:sz w:val="24"/>
+          <w:szCs w:val="24"/>
+        </w:rPr>
+        <w:t>3</w:t>
+      </w:r>
+      <w:r>
+        <w:rPr>
+          <w:b/>
+          <w:sz w:val="24"/>
+          <w:szCs w:val="24"/>
+        </w:rPr>
+        <w:t>.11</w:t>
+      </w:r>
+      <w:r>
+        <w:rPr>
+          <w:b/>
+          <w:sz w:val="24"/>
+          <w:szCs w:val="24"/>
+        </w:rPr>
+        <w:t xml:space="preserve">) </w:t>
+      </w:r>
+      <w:r>
+        <w:rPr>
+          <w:b/>
+          <w:sz w:val="24"/>
+          <w:szCs w:val="24"/>
+        </w:rPr>
+        <w:t xml:space="preserve">Merge branch 'develop' of </w:t>
+      </w:r>
+      <w:proofErr w:type="spellStart"/>
+      <w:r>
+        <w:rPr>
+          <w:b/>
+          <w:sz w:val="24"/>
+          <w:szCs w:val="24"/>
+        </w:rPr>
+        <w:t>github.com:dsp-uga</w:t>
+      </w:r>
+      <w:proofErr w:type="spellEnd"/>
+      <w:r>
+        <w:rPr>
+          <w:b/>
+          <w:sz w:val="24"/>
+          <w:szCs w:val="24"/>
+        </w:rPr>
+        <w:t>/team-linden-p2 into develop</w:t>
+      </w:r>
+      <w:r>
+        <w:rPr>
+          <w:b/>
+          <w:sz w:val="24"/>
+          <w:szCs w:val="24"/>
+        </w:rPr>
+        <w:t xml:space="preserve"> </w:t>
+      </w:r>
+      <w:r>
+        <w:rPr>
+          <w:b/>
+          <w:sz w:val="24"/>
+          <w:szCs w:val="24"/>
+        </w:rPr>
+        <w:t>–</w:t>
+      </w:r>
+      <w:r>
+        <w:rPr>
+          <w:b/>
+          <w:sz w:val="24"/>
+          <w:szCs w:val="24"/>
+        </w:rPr>
+        <w:t xml:space="preserve"> </w:t>
+      </w:r>
+      <w:proofErr w:type="spellStart"/>
+      <w:r>
+        <w:rPr>
+          <w:b/>
+          <w:sz w:val="24"/>
+          <w:szCs w:val="24"/>
+        </w:rPr>
+        <w:t>jiahaoxu</w:t>
+      </w:r>
+      <w:proofErr w:type="spellEnd"/>
+    </w:p>
+    <w:p>
+      <w:r>
+        <w:t xml:space="preserve">Just some basic changes </w:t>
+      </w:r>
+      <w:proofErr w:type="gramStart"/>
+      <w:r>
+        <w:t>to .</w:t>
+      </w:r>
+      <w:proofErr w:type="spellStart"/>
+      <w:r>
+        <w:t>gitignore</w:t>
+      </w:r>
+      <w:proofErr w:type="spellEnd"/>
+      <w:proofErr w:type="gramEnd"/>
+      <w:r>
+        <w:t xml:space="preserve"> and getCilia.py.</w:t>
+      </w:r>
+    </w:p>
+    <w:p>
+      <w:pPr>
+        <w:rPr>
+          <w:b/>
+          <w:sz w:val="24"/>
+          <w:szCs w:val="24"/>
+        </w:rPr>
+      </w:pPr>
+      <w:r>
+        <w:rPr>
+          <w:b/>
+          <w:sz w:val="24"/>
+          <w:szCs w:val="24"/>
+        </w:rPr>
+        <w:t>3</w:t>
+      </w:r>
+      <w:r>
+        <w:rPr>
+          <w:b/>
+          <w:sz w:val="24"/>
+          <w:szCs w:val="24"/>
+        </w:rPr>
+        <w:t>.12</w:t>
+      </w:r>
+      <w:r>
+        <w:rPr>
+          <w:b/>
+          <w:sz w:val="24"/>
+          <w:szCs w:val="24"/>
+        </w:rPr>
+        <w:t xml:space="preserve">) </w:t>
+      </w:r>
+      <w:r>
+        <w:rPr>
+          <w:b/>
+          <w:sz w:val="24"/>
+          <w:szCs w:val="24"/>
+        </w:rPr>
+        <w:t>updated the expansion window to 3x3</w:t>
+      </w:r>
+      <w:r>
+        <w:rPr>
+          <w:b/>
+          <w:sz w:val="24"/>
+          <w:szCs w:val="24"/>
+        </w:rPr>
+        <w:t xml:space="preserve"> –</w:t>
+      </w:r>
+      <w:r>
+        <w:rPr>
+          <w:b/>
+          <w:sz w:val="24"/>
+          <w:szCs w:val="24"/>
+        </w:rPr>
+        <w:t xml:space="preserve"> </w:t>
+      </w:r>
+      <w:proofErr w:type="spellStart"/>
+      <w:r>
+        <w:rPr>
+          <w:b/>
+          <w:sz w:val="24"/>
+          <w:szCs w:val="24"/>
+        </w:rPr>
+        <w:t>jiahaoxu</w:t>
+      </w:r>
+      <w:proofErr w:type="spellEnd"/>
+    </w:p>
+    <w:p>
+      <w:r>
+        <w:t xml:space="preserve">As discussed in earlier section (3.10), the AccuracyBoosting.py script iterates through a 5 by 5 matrix to determine if a point should be marked as cilia; </w:t>
+      </w:r>
+      <w:proofErr w:type="gramStart"/>
+      <w:r>
+        <w:t>basically</w:t>
+      </w:r>
+      <w:proofErr w:type="gramEnd"/>
+      <w:r>
+        <w:t xml:space="preserve"> expanding a prediction. The change in this commitment altered the matrix size to 3 by 3.</w:t>
+      </w:r>
+    </w:p>
+    <w:p>
+      <w:pPr>
+        <w:rPr>
+          <w:b/>
+          <w:sz w:val="24"/>
+          <w:szCs w:val="24"/>
+        </w:rPr>
+      </w:pPr>
+      <w:r>
+        <w:rPr>
+          <w:b/>
+          <w:sz w:val="24"/>
+          <w:szCs w:val="24"/>
+        </w:rPr>
+        <w:t>3</w:t>
+      </w:r>
+      <w:r>
+        <w:rPr>
+          <w:b/>
+          <w:sz w:val="24"/>
+          <w:szCs w:val="24"/>
+        </w:rPr>
+        <w:t>.13</w:t>
+      </w:r>
+      <w:r>
+        <w:rPr>
+          <w:b/>
+          <w:sz w:val="24"/>
+          <w:szCs w:val="24"/>
+        </w:rPr>
+        <w:t xml:space="preserve">) </w:t>
+      </w:r>
+      <w:r>
+        <w:rPr>
+          <w:b/>
+          <w:sz w:val="24"/>
+          <w:szCs w:val="24"/>
+        </w:rPr>
+        <w:t>preprocess.py for preprocessing the images</w:t>
+      </w:r>
+      <w:r>
+        <w:rPr>
+          <w:b/>
+          <w:sz w:val="24"/>
+          <w:szCs w:val="24"/>
+        </w:rPr>
+        <w:t xml:space="preserve"> –</w:t>
+      </w:r>
+      <w:r>
+        <w:rPr>
+          <w:b/>
+          <w:sz w:val="24"/>
+          <w:szCs w:val="24"/>
+        </w:rPr>
+        <w:t xml:space="preserve"> </w:t>
+      </w:r>
+      <w:r>
+        <w:rPr>
+          <w:b/>
+          <w:sz w:val="24"/>
+          <w:szCs w:val="24"/>
+        </w:rPr>
+        <w:t>a-</w:t>
+      </w:r>
+      <w:proofErr w:type="spellStart"/>
+      <w:r>
+        <w:rPr>
+          <w:b/>
+          <w:sz w:val="24"/>
+          <w:szCs w:val="24"/>
+        </w:rPr>
+        <w:t>farahani</w:t>
+      </w:r>
+      <w:proofErr w:type="spellEnd"/>
+    </w:p>
+    <w:p>
+      <w:r>
+        <w:t xml:space="preserve">This committal included a number of changes to </w:t>
+      </w:r>
+      <w:proofErr w:type="spellStart"/>
+      <w:r>
+        <w:t>Jupyter</w:t>
+      </w:r>
+      <w:proofErr w:type="spellEnd"/>
+      <w:r>
+        <w:t xml:space="preserve"> testing programs, but the introduction of the script </w:t>
+      </w:r>
+      <w:r>
+        <w:t>src/preprocess.py</w:t>
+      </w:r>
+      <w:r>
+        <w:t xml:space="preserve"> stands out. This script includes a main function that calls t</w:t>
+      </w:r>
+      <w:r>
+        <w:t>he following</w:t>
+      </w:r>
+      <w:r>
+        <w:t xml:space="preserve"> three functions sequentiall</w:t>
+      </w:r>
+      <w:r>
+        <w:t>y to generate and modify videos from frame images</w:t>
+      </w:r>
+      <w:r>
+        <w:t xml:space="preserve"> followed by extracting frames from the formatted videos</w:t>
+      </w:r>
+      <w:r>
+        <w:t>:</w:t>
+      </w:r>
+    </w:p>
+    <w:p>
+      <w:pPr>
+        <w:pStyle w:val="ListParagraph"/>
+        <w:numPr>
+          <w:ilvl w:val="0"/>
+          <w:numId w:val="35"/>
+        </w:numPr>
+      </w:pPr>
+      <w:proofErr w:type="spellStart"/>
+      <w:r>
+        <w:t>image_to_video</w:t>
+      </w:r>
+      <w:proofErr w:type="spellEnd"/>
+      <w:r>
+        <w:t xml:space="preserve">: This function pulls all the </w:t>
+      </w:r>
+      <w:proofErr w:type="spellStart"/>
+      <w:r>
+        <w:t>png</w:t>
+      </w:r>
+      <w:proofErr w:type="spellEnd"/>
+      <w:r>
+        <w:t xml:space="preserve"> </w:t>
+      </w:r>
+      <w:proofErr w:type="spellStart"/>
+      <w:r>
+        <w:t>imgaes</w:t>
+      </w:r>
+      <w:proofErr w:type="spellEnd"/>
+      <w:r>
+        <w:t xml:space="preserve"> together and generates a mp4 video using the cv2 library into an output directory.</w:t>
+      </w:r>
+    </w:p>
+    <w:p>
+      <w:pPr>
+        <w:pStyle w:val="ListParagraph"/>
+        <w:numPr>
+          <w:ilvl w:val="0"/>
+          <w:numId w:val="35"/>
+        </w:numPr>
+      </w:pPr>
+      <w:proofErr w:type="spellStart"/>
+      <w:r>
+        <w:t>video_stabilizer</w:t>
+      </w:r>
+      <w:proofErr w:type="spellEnd"/>
+      <w:r>
+        <w:t xml:space="preserve">: This function calls the </w:t>
+      </w:r>
+      <w:proofErr w:type="spellStart"/>
+      <w:r>
+        <w:t>stabailze</w:t>
+      </w:r>
+      <w:proofErr w:type="spellEnd"/>
+      <w:r>
+        <w:t xml:space="preserve"> function in the </w:t>
+      </w:r>
+      <w:proofErr w:type="spellStart"/>
+      <w:r>
+        <w:t>VidStab</w:t>
+      </w:r>
+      <w:proofErr w:type="spellEnd"/>
+      <w:r>
+        <w:t xml:space="preserve"> class, which comes from the library </w:t>
+      </w:r>
+      <w:proofErr w:type="spellStart"/>
+      <w:r>
+        <w:t>vidstab</w:t>
+      </w:r>
+      <w:proofErr w:type="spellEnd"/>
+      <w:r>
+        <w:t xml:space="preserve"> (</w:t>
+      </w:r>
+      <w:hyperlink r:id="rId15" w:history="1">
+        <w:r>
+          <w:rPr>
+            <w:rStyle w:val="Hyperlink"/>
+          </w:rPr>
+          <w:t>https://adamspannbauer.github.io/python_video_stab/html/index.html</w:t>
+        </w:r>
+      </w:hyperlink>
+      <w:r>
+        <w:t>)</w:t>
+      </w:r>
+    </w:p>
+    <w:p>
+      <w:pPr>
+        <w:pStyle w:val="ListParagraph"/>
+        <w:numPr>
+          <w:ilvl w:val="0"/>
+          <w:numId w:val="35"/>
+        </w:numPr>
+      </w:pPr>
+      <w:proofErr w:type="spellStart"/>
+      <w:r>
+        <w:t>processing_fram_fro</w:t>
+      </w:r>
+      <w:r>
+        <w:t>m_video</w:t>
+      </w:r>
+      <w:proofErr w:type="spellEnd"/>
+      <w:r>
+        <w:t>: This function uses cv2</w:t>
+      </w:r>
+      <w:r>
+        <w:t xml:space="preserve"> library to</w:t>
+      </w:r>
+    </w:p>
+    <w:p>
+      <w:pPr>
+        <w:pStyle w:val="ListParagraph"/>
+        <w:numPr>
+          <w:ilvl w:val="1"/>
+          <w:numId w:val="35"/>
+        </w:numPr>
+      </w:pPr>
+      <w:r>
+        <w:lastRenderedPageBreak/>
+        <w:t xml:space="preserve">Read in video with </w:t>
+      </w:r>
+      <w:proofErr w:type="spellStart"/>
+      <w:r>
+        <w:t>VideoCapture</w:t>
+      </w:r>
+      <w:proofErr w:type="spellEnd"/>
+    </w:p>
+    <w:p>
+      <w:pPr>
+        <w:pStyle w:val="ListParagraph"/>
+        <w:numPr>
+          <w:ilvl w:val="1"/>
+          <w:numId w:val="35"/>
+        </w:numPr>
+      </w:pPr>
+      <w:r>
+        <w:t>Read out each</w:t>
+      </w:r>
+      <w:r>
+        <w:t xml:space="preserve"> frame with </w:t>
+      </w:r>
+      <w:proofErr w:type="spellStart"/>
+      <w:r>
+        <w:t>cvtColor</w:t>
+      </w:r>
+      <w:proofErr w:type="spellEnd"/>
+    </w:p>
+    <w:p>
+      <w:pPr>
+        <w:pStyle w:val="ListParagraph"/>
+        <w:numPr>
+          <w:ilvl w:val="1"/>
+          <w:numId w:val="35"/>
+        </w:numPr>
+      </w:pPr>
+      <w:r>
+        <w:t>Correct frame illumination by applying CLAHE</w:t>
+      </w:r>
+    </w:p>
+    <w:p>
+      <w:pPr>
+        <w:pStyle w:val="ListParagraph"/>
+        <w:numPr>
+          <w:ilvl w:val="2"/>
+          <w:numId w:val="35"/>
+        </w:numPr>
+      </w:pPr>
+      <w:r>
+        <w:t xml:space="preserve">The </w:t>
+      </w:r>
+      <w:proofErr w:type="spellStart"/>
+      <w:r>
+        <w:t>createCLAHE</w:t>
+      </w:r>
+      <w:proofErr w:type="spellEnd"/>
+      <w:r>
+        <w:t xml:space="preserve"> takes </w:t>
+      </w:r>
+      <w:proofErr w:type="spellStart"/>
+      <w:r>
+        <w:t>contants</w:t>
+      </w:r>
+      <w:proofErr w:type="spellEnd"/>
+      <w:r>
+        <w:t xml:space="preserve"> </w:t>
+      </w:r>
+      <w:proofErr w:type="spellStart"/>
+      <w:r>
+        <w:t>clipLimit</w:t>
+      </w:r>
+      <w:proofErr w:type="spellEnd"/>
+      <w:r>
+        <w:t xml:space="preserve">=2.0 and </w:t>
+      </w:r>
+      <w:proofErr w:type="spellStart"/>
+      <w:r>
+        <w:t>timeGridSize</w:t>
+      </w:r>
+      <w:proofErr w:type="spellEnd"/>
+      <w:proofErr w:type="gramStart"/>
+      <w:r>
+        <w:t>=(</w:t>
+      </w:r>
+      <w:proofErr w:type="gramEnd"/>
+      <w:r>
+        <w:t>8,8)</w:t>
+      </w:r>
+    </w:p>
+    <w:p>
+      <w:pPr>
+        <w:pStyle w:val="ListParagraph"/>
+        <w:numPr>
+          <w:ilvl w:val="1"/>
+          <w:numId w:val="35"/>
+        </w:numPr>
+      </w:pPr>
+      <w:r>
+        <w:t xml:space="preserve">Smooth the image using </w:t>
+      </w:r>
+      <w:proofErr w:type="spellStart"/>
+      <w:r>
+        <w:t>bilateralFilter</w:t>
+      </w:r>
+      <w:proofErr w:type="spellEnd"/>
+      <w:r>
+        <w:t xml:space="preserve"> with arguments (</w:t>
+      </w:r>
+      <w:r>
+        <w:t xml:space="preserve">C. </w:t>
+      </w:r>
+      <w:proofErr w:type="spellStart"/>
+      <w:r>
+        <w:t>Tomasi</w:t>
+      </w:r>
+      <w:proofErr w:type="spellEnd"/>
+      <w:r>
+        <w:t xml:space="preserve"> and R. </w:t>
+      </w:r>
+      <w:proofErr w:type="spellStart"/>
+      <w:r>
+        <w:t>Manduchi</w:t>
+      </w:r>
+      <w:proofErr w:type="spellEnd"/>
+      <w:r>
+        <w:t>, "Bilateral Filtering for Gray and Color Images", Proceedings of the 1998 IEEE International Conference on Computer Vision, Bombay, India.</w:t>
+      </w:r>
+      <w:r>
+        <w:t>)</w:t>
+      </w:r>
+    </w:p>
+    <w:p>
+      <w:pPr>
+        <w:pStyle w:val="ListParagraph"/>
+        <w:numPr>
+          <w:ilvl w:val="2"/>
+          <w:numId w:val="35"/>
+        </w:numPr>
+      </w:pPr>
+      <w:r>
+        <w:t>diameter of each pixel neighborhood – 7</w:t>
+      </w:r>
+    </w:p>
+    <w:p>
+      <w:pPr>
+        <w:pStyle w:val="ListParagraph"/>
+        <w:numPr>
+          <w:ilvl w:val="2"/>
+          <w:numId w:val="35"/>
+        </w:numPr>
+      </w:pPr>
+      <w:proofErr w:type="spellStart"/>
+      <w:r>
+        <w:t>sigmaColor</w:t>
+      </w:r>
+      <w:proofErr w:type="spellEnd"/>
+      <w:r>
+        <w:t xml:space="preserve"> color distance for mixing pixels together – 30</w:t>
+      </w:r>
+    </w:p>
+    <w:p>
+      <w:pPr>
+        <w:pStyle w:val="ListParagraph"/>
+        <w:numPr>
+          <w:ilvl w:val="2"/>
+          <w:numId w:val="35"/>
+        </w:numPr>
+      </w:pPr>
+      <w:proofErr w:type="spellStart"/>
+      <w:r>
+        <w:t>sigmaSpace</w:t>
+      </w:r>
+      <w:proofErr w:type="spellEnd"/>
+      <w:r>
+        <w:t xml:space="preserve"> pixel distance for mixing pixels together – 30</w:t>
+      </w:r>
+    </w:p>
+    <w:p>
+      <w:r>
+        <w:t xml:space="preserve">It’s my understanding that the </w:t>
       </w:r>
       <w:proofErr w:type="spellStart"/>
       <w:r>
@@ -3635,7 +4499,7 @@
       </w:r>
       <w:proofErr w:type="spellEnd"/>
       <w:r>
-        <w:t xml:space="preserve"> main function appear to be many constants. It’s not clear why such changes were made, but it would make sense that testing showed certain changes would be advantageous. At this point deriving meaning for all of changes might be wasteful, but this entry will be revisited before implementation of a main function.</w:t>
+        <w:t xml:space="preserve"> scripts integrated the application of preprocess.py into the overall processing.</w:t>
       </w:r>
     </w:p>
     <w:p>
@@ -3660,7 +4524,7 @@
           <w:sz w:val="24"/>
           <w:szCs w:val="24"/>
         </w:rPr>
-        <w:t>.8</w:t>
+        <w:t>.14</w:t>
       </w:r>
       <w:r>
         <w:rPr>
@@ -3670,6 +4534,376 @@
         </w:rPr>
         <w:t xml:space="preserve">) </w:t>
       </w:r>
+      <w:r>
+        <w:rPr>
+          <w:b/>
+          <w:sz w:val="24"/>
+          <w:szCs w:val="24"/>
+        </w:rPr>
+        <w:t>Adding preprocessing.py</w:t>
+      </w:r>
+      <w:r>
+        <w:rPr>
+          <w:b/>
+          <w:sz w:val="24"/>
+          <w:szCs w:val="24"/>
+        </w:rPr>
+        <w:t xml:space="preserve"> –</w:t>
+      </w:r>
+      <w:r>
+        <w:rPr>
+          <w:b/>
+          <w:sz w:val="24"/>
+          <w:szCs w:val="24"/>
+        </w:rPr>
+        <w:t xml:space="preserve"> </w:t>
+      </w:r>
+      <w:r>
+        <w:rPr>
+          <w:b/>
+          <w:sz w:val="24"/>
+          <w:szCs w:val="24"/>
+        </w:rPr>
+        <w:t>a-</w:t>
+      </w:r>
+      <w:proofErr w:type="spellStart"/>
+      <w:r>
+        <w:rPr>
+          <w:b/>
+          <w:sz w:val="24"/>
+          <w:szCs w:val="24"/>
+        </w:rPr>
+        <w:t>farahani</w:t>
+      </w:r>
+      <w:proofErr w:type="spellEnd"/>
+    </w:p>
+    <w:p>
+      <w:r>
+        <w:t xml:space="preserve">This appears to be a second committal of the preprocessing.py script with no changes from the previous </w:t>
+      </w:r>
+      <w:proofErr w:type="spellStart"/>
+      <w:r>
+        <w:t>Github</w:t>
+      </w:r>
+      <w:proofErr w:type="spellEnd"/>
+      <w:r>
+        <w:t xml:space="preserve"> submission.</w:t>
+      </w:r>
+    </w:p>
+    <w:p>
+      <w:pPr>
+        <w:rPr>
+          <w:b/>
+          <w:sz w:val="24"/>
+          <w:szCs w:val="24"/>
+        </w:rPr>
+      </w:pPr>
+      <w:r>
+        <w:rPr>
+          <w:b/>
+          <w:sz w:val="24"/>
+          <w:szCs w:val="24"/>
+        </w:rPr>
+        <w:t>3</w:t>
+      </w:r>
+      <w:r>
+        <w:rPr>
+          <w:b/>
+          <w:sz w:val="24"/>
+          <w:szCs w:val="24"/>
+        </w:rPr>
+        <w:t>.15</w:t>
+      </w:r>
+      <w:r>
+        <w:rPr>
+          <w:b/>
+          <w:sz w:val="24"/>
+          <w:szCs w:val="24"/>
+        </w:rPr>
+        <w:t xml:space="preserve">) </w:t>
+      </w:r>
+      <w:r>
+        <w:rPr>
+          <w:b/>
+          <w:sz w:val="24"/>
+          <w:szCs w:val="24"/>
+        </w:rPr>
+        <w:t>changed the dropout rate</w:t>
+      </w:r>
+      <w:r>
+        <w:rPr>
+          <w:b/>
+          <w:sz w:val="24"/>
+          <w:szCs w:val="24"/>
+        </w:rPr>
+        <w:t xml:space="preserve"> –</w:t>
+      </w:r>
+      <w:r>
+        <w:rPr>
+          <w:b/>
+          <w:sz w:val="24"/>
+          <w:szCs w:val="24"/>
+        </w:rPr>
+        <w:t xml:space="preserve"> </w:t>
+      </w:r>
+      <w:r>
+        <w:rPr>
+          <w:b/>
+          <w:sz w:val="24"/>
+          <w:szCs w:val="24"/>
+        </w:rPr>
+        <w:t>a-</w:t>
+      </w:r>
+      <w:proofErr w:type="spellStart"/>
+      <w:r>
+        <w:rPr>
+          <w:b/>
+          <w:sz w:val="24"/>
+          <w:szCs w:val="24"/>
+        </w:rPr>
+        <w:t>farahani</w:t>
+      </w:r>
+      <w:proofErr w:type="spellEnd"/>
+    </w:p>
+    <w:p>
+      <w:r>
+        <w:t xml:space="preserve">Changed the torch neural network </w:t>
+      </w:r>
+      <w:r>
+        <w:t>Dropout2d rate from 0.2 to 0.1. If this had any impact on performance, I believe adding this to the list of options we allow users to specify on execution will help – certainly shouldn’t hurt.</w:t>
+      </w:r>
+    </w:p>
+    <w:p>
+      <w:pPr>
+        <w:rPr>
+          <w:b/>
+          <w:sz w:val="24"/>
+          <w:szCs w:val="24"/>
+        </w:rPr>
+      </w:pPr>
+      <w:r>
+        <w:rPr>
+          <w:b/>
+          <w:sz w:val="24"/>
+          <w:szCs w:val="24"/>
+        </w:rPr>
+        <w:t>3</w:t>
+      </w:r>
+      <w:r>
+        <w:rPr>
+          <w:b/>
+          <w:sz w:val="24"/>
+          <w:szCs w:val="24"/>
+        </w:rPr>
+        <w:t>.16</w:t>
+      </w:r>
+      <w:r>
+        <w:rPr>
+          <w:b/>
+          <w:sz w:val="24"/>
+          <w:szCs w:val="24"/>
+        </w:rPr>
+        <w:t xml:space="preserve">) </w:t>
+      </w:r>
+      <w:r>
+        <w:rPr>
+          <w:b/>
+          <w:sz w:val="24"/>
+          <w:szCs w:val="24"/>
+        </w:rPr>
+        <w:t>changed number of frames from each video to increase the number of input of the training dataset</w:t>
+      </w:r>
+      <w:r>
+        <w:rPr>
+          <w:b/>
+          <w:sz w:val="24"/>
+          <w:szCs w:val="24"/>
+        </w:rPr>
+        <w:t>–</w:t>
+      </w:r>
+      <w:r>
+        <w:rPr>
+          <w:b/>
+          <w:sz w:val="24"/>
+          <w:szCs w:val="24"/>
+        </w:rPr>
+        <w:t xml:space="preserve"> </w:t>
+      </w:r>
+      <w:r>
+        <w:rPr>
+          <w:b/>
+          <w:sz w:val="24"/>
+          <w:szCs w:val="24"/>
+        </w:rPr>
+        <w:t>a-</w:t>
+      </w:r>
+      <w:proofErr w:type="spellStart"/>
+      <w:r>
+        <w:rPr>
+          <w:b/>
+          <w:sz w:val="24"/>
+          <w:szCs w:val="24"/>
+        </w:rPr>
+        <w:t>farahani</w:t>
+      </w:r>
+      <w:proofErr w:type="spellEnd"/>
+    </w:p>
+    <w:p>
+      <w:r>
+        <w:t>Here we moved the getCilia.py program from reading in just one frame (frame0000.png) as input to the neural network to reading in five specific frames (frame0000.png, frame0020.png, frame0050.png, 0070.png 0090.png). The mask was copied five times as well, so the resulting CNN U-Net would have input and output matrixes with the same dimensions. At this point through, it appears only frame0000.png was still being used for test cases.</w:t>
+      </w:r>
+    </w:p>
+    <w:p>
+      <w:pPr>
+        <w:rPr>
+          <w:b/>
+          <w:sz w:val="24"/>
+          <w:szCs w:val="24"/>
+        </w:rPr>
+      </w:pPr>
+      <w:r>
+        <w:rPr>
+          <w:b/>
+          <w:sz w:val="24"/>
+          <w:szCs w:val="24"/>
+        </w:rPr>
+        <w:t>3</w:t>
+      </w:r>
+      <w:r>
+        <w:rPr>
+          <w:b/>
+          <w:sz w:val="24"/>
+          <w:szCs w:val="24"/>
+        </w:rPr>
+        <w:t>.17</w:t>
+      </w:r>
+      <w:r>
+        <w:rPr>
+          <w:b/>
+          <w:sz w:val="24"/>
+          <w:szCs w:val="24"/>
+        </w:rPr>
+        <w:t xml:space="preserve">) </w:t>
+      </w:r>
+      <w:r>
+        <w:rPr>
+          <w:b/>
+          <w:sz w:val="24"/>
+          <w:szCs w:val="24"/>
+        </w:rPr>
+        <w:t>Merge branch 'develop' of https://github.com/dsp-uga/team-linden-p2 into develop</w:t>
+      </w:r>
+      <w:r>
+        <w:rPr>
+          <w:b/>
+          <w:sz w:val="24"/>
+          <w:szCs w:val="24"/>
+        </w:rPr>
+        <w:t>–</w:t>
+      </w:r>
+      <w:r>
+        <w:rPr>
+          <w:b/>
+          <w:sz w:val="24"/>
+          <w:szCs w:val="24"/>
+        </w:rPr>
+        <w:t xml:space="preserve"> </w:t>
+      </w:r>
+      <w:r>
+        <w:rPr>
+          <w:b/>
+          <w:sz w:val="24"/>
+          <w:szCs w:val="24"/>
+        </w:rPr>
+        <w:t>a-</w:t>
+      </w:r>
+      <w:proofErr w:type="spellStart"/>
+      <w:r>
+        <w:rPr>
+          <w:b/>
+          <w:sz w:val="24"/>
+          <w:szCs w:val="24"/>
+        </w:rPr>
+        <w:t>farahani</w:t>
+      </w:r>
+      <w:proofErr w:type="spellEnd"/>
+    </w:p>
+    <w:p>
+      <w:r>
+        <w:t xml:space="preserve">As the title suggests, </w:t>
+      </w:r>
+      <w:proofErr w:type="spellStart"/>
+      <w:r>
+        <w:t>Abolfazi</w:t>
+      </w:r>
+      <w:proofErr w:type="spellEnd"/>
+      <w:r>
+        <w:t xml:space="preserve"> integrated the </w:t>
+      </w:r>
+      <w:r>
+        <w:t>AccuracyBoosting.py</w:t>
+      </w:r>
+      <w:r>
+        <w:t xml:space="preserve"> script into </w:t>
+      </w:r>
+      <w:proofErr w:type="spellStart"/>
+      <w:r>
+        <w:t>Github</w:t>
+      </w:r>
+      <w:proofErr w:type="spellEnd"/>
+      <w:r>
+        <w:t xml:space="preserve"> (still trying to understand how/when </w:t>
+      </w:r>
+      <w:proofErr w:type="spellStart"/>
+      <w:r>
+        <w:t>git</w:t>
+      </w:r>
+      <w:proofErr w:type="spellEnd"/>
+      <w:r>
+        <w:t xml:space="preserve"> regulates these actions since it appears the AccuracyBoosting.py here is no different from the one submitted earlier – a branch thing?)</w:t>
+      </w:r>
+    </w:p>
+    <w:p>
+      <w:pPr>
+        <w:rPr>
+          <w:b/>
+          <w:sz w:val="24"/>
+          <w:szCs w:val="24"/>
+        </w:rPr>
+      </w:pPr>
+      <w:r>
+        <w:rPr>
+          <w:b/>
+          <w:sz w:val="24"/>
+          <w:szCs w:val="24"/>
+        </w:rPr>
+        <w:t>3</w:t>
+      </w:r>
+      <w:r>
+        <w:rPr>
+          <w:b/>
+          <w:sz w:val="24"/>
+          <w:szCs w:val="24"/>
+        </w:rPr>
+        <w:t>.18</w:t>
+      </w:r>
+      <w:r>
+        <w:rPr>
+          <w:b/>
+          <w:sz w:val="24"/>
+          <w:szCs w:val="24"/>
+        </w:rPr>
+        <w:t xml:space="preserve">) </w:t>
+      </w:r>
+      <w:r>
+        <w:rPr>
+          <w:b/>
+          <w:sz w:val="24"/>
+          <w:szCs w:val="24"/>
+        </w:rPr>
+        <w:t xml:space="preserve">refactor the </w:t>
+      </w:r>
+      <w:proofErr w:type="spellStart"/>
       <w:proofErr w:type="gramStart"/>
       <w:r>
         <w:rPr>
@@ -3677,7 +4911,958 @@
           <w:sz w:val="24"/>
           <w:szCs w:val="24"/>
         </w:rPr>
-        <w:t>updated .</w:t>
+        <w:t>main.ipynb</w:t>
+      </w:r>
+      <w:proofErr w:type="spellEnd"/>
+      <w:proofErr w:type="gramEnd"/>
+      <w:r>
+        <w:rPr>
+          <w:b/>
+          <w:sz w:val="24"/>
+          <w:szCs w:val="24"/>
+        </w:rPr>
+        <w:t xml:space="preserve"> –</w:t>
+      </w:r>
+      <w:r>
+        <w:rPr>
+          <w:b/>
+          <w:sz w:val="24"/>
+          <w:szCs w:val="24"/>
+        </w:rPr>
+        <w:t xml:space="preserve"> </w:t>
+      </w:r>
+      <w:r>
+        <w:rPr>
+          <w:b/>
+          <w:sz w:val="24"/>
+          <w:szCs w:val="24"/>
+        </w:rPr>
+        <w:t>a-</w:t>
+      </w:r>
+      <w:proofErr w:type="spellStart"/>
+      <w:r>
+        <w:rPr>
+          <w:b/>
+          <w:sz w:val="24"/>
+          <w:szCs w:val="24"/>
+        </w:rPr>
+        <w:t>farahani</w:t>
+      </w:r>
+      <w:proofErr w:type="spellEnd"/>
+    </w:p>
+    <w:p>
+      <w:r>
+        <w:t xml:space="preserve">Not clear what changes were made to the </w:t>
+      </w:r>
+      <w:proofErr w:type="spellStart"/>
+      <w:proofErr w:type="gramStart"/>
+      <w:r>
+        <w:t>main.ipynb</w:t>
+      </w:r>
+      <w:proofErr w:type="spellEnd"/>
+      <w:proofErr w:type="gramEnd"/>
+      <w:r>
+        <w:t xml:space="preserve"> program for testing. Perhaps just basic tests.</w:t>
+      </w:r>
+    </w:p>
+    <w:p>
+      <w:pPr>
+        <w:rPr>
+          <w:b/>
+          <w:sz w:val="24"/>
+          <w:szCs w:val="24"/>
+        </w:rPr>
+      </w:pPr>
+      <w:r>
+        <w:rPr>
+          <w:b/>
+          <w:sz w:val="24"/>
+          <w:szCs w:val="24"/>
+        </w:rPr>
+        <w:lastRenderedPageBreak/>
+        <w:t>3</w:t>
+      </w:r>
+      <w:r>
+        <w:rPr>
+          <w:b/>
+          <w:sz w:val="24"/>
+          <w:szCs w:val="24"/>
+        </w:rPr>
+        <w:t>.19</w:t>
+      </w:r>
+      <w:r>
+        <w:rPr>
+          <w:b/>
+          <w:sz w:val="24"/>
+          <w:szCs w:val="24"/>
+        </w:rPr>
+        <w:t xml:space="preserve">) </w:t>
+      </w:r>
+      <w:r>
+        <w:rPr>
+          <w:b/>
+          <w:sz w:val="24"/>
+          <w:szCs w:val="24"/>
+        </w:rPr>
+        <w:t>added reference</w:t>
+      </w:r>
+      <w:r>
+        <w:rPr>
+          <w:b/>
+          <w:sz w:val="24"/>
+          <w:szCs w:val="24"/>
+        </w:rPr>
+        <w:t xml:space="preserve"> –</w:t>
+      </w:r>
+      <w:r>
+        <w:rPr>
+          <w:b/>
+          <w:sz w:val="24"/>
+          <w:szCs w:val="24"/>
+        </w:rPr>
+        <w:t xml:space="preserve"> </w:t>
+      </w:r>
+      <w:proofErr w:type="spellStart"/>
+      <w:r>
+        <w:rPr>
+          <w:b/>
+          <w:sz w:val="24"/>
+          <w:szCs w:val="24"/>
+        </w:rPr>
+        <w:t>jiahaoxu</w:t>
+      </w:r>
+      <w:proofErr w:type="spellEnd"/>
+    </w:p>
+    <w:p>
+      <w:r>
+        <w:t xml:space="preserve">Added a citation to </w:t>
+      </w:r>
+      <w:hyperlink r:id="rId16" w:history="1">
+        <w:r>
+          <w:rPr>
+            <w:rStyle w:val="Hyperlink"/>
+          </w:rPr>
+          <w:t>https://docs.opencv.org/3.4/d7/d8b/tutorial_py_lucas_kanade.html</w:t>
+        </w:r>
+      </w:hyperlink>
+      <w:r>
+        <w:t xml:space="preserve"> in the python script OpticalFlow.py. </w:t>
+      </w:r>
+      <w:r>
+        <w:t>This reference is also noted in this document back in section (3.1)</w:t>
+      </w:r>
+    </w:p>
+    <w:p>
+      <w:pPr>
+        <w:rPr>
+          <w:b/>
+          <w:sz w:val="24"/>
+          <w:szCs w:val="24"/>
+        </w:rPr>
+      </w:pPr>
+      <w:r>
+        <w:rPr>
+          <w:b/>
+          <w:sz w:val="24"/>
+          <w:szCs w:val="24"/>
+        </w:rPr>
+        <w:t>3</w:t>
+      </w:r>
+      <w:r>
+        <w:rPr>
+          <w:b/>
+          <w:sz w:val="24"/>
+          <w:szCs w:val="24"/>
+        </w:rPr>
+        <w:t>.20</w:t>
+      </w:r>
+      <w:r>
+        <w:rPr>
+          <w:b/>
+          <w:sz w:val="24"/>
+          <w:szCs w:val="24"/>
+        </w:rPr>
+        <w:t xml:space="preserve">) </w:t>
+      </w:r>
+      <w:r>
+        <w:rPr>
+          <w:b/>
+          <w:sz w:val="24"/>
+          <w:szCs w:val="24"/>
+        </w:rPr>
+        <w:t xml:space="preserve">I added the directory </w:t>
+      </w:r>
+      <w:proofErr w:type="spellStart"/>
+      <w:r>
+        <w:rPr>
+          <w:b/>
+          <w:sz w:val="24"/>
+          <w:szCs w:val="24"/>
+        </w:rPr>
+        <w:t>submyers</w:t>
+      </w:r>
+      <w:proofErr w:type="spellEnd"/>
+      <w:r>
+        <w:rPr>
+          <w:b/>
+          <w:sz w:val="24"/>
+          <w:szCs w:val="24"/>
+        </w:rPr>
+        <w:t>/</w:t>
+      </w:r>
+      <w:proofErr w:type="spellStart"/>
+      <w:r>
+        <w:rPr>
+          <w:b/>
+          <w:sz w:val="24"/>
+          <w:szCs w:val="24"/>
+        </w:rPr>
+        <w:t>imageRendering</w:t>
+      </w:r>
+      <w:proofErr w:type="spellEnd"/>
+      <w:r>
+        <w:rPr>
+          <w:b/>
+          <w:sz w:val="24"/>
+          <w:szCs w:val="24"/>
+        </w:rPr>
+        <w:t xml:space="preserve"> with the Perl program genHighlightVideo.pl (</w:t>
+      </w:r>
+      <w:proofErr w:type="gramStart"/>
+      <w:r>
+        <w:rPr>
+          <w:b/>
+          <w:sz w:val="24"/>
+          <w:szCs w:val="24"/>
+        </w:rPr>
+        <w:t>yes</w:t>
+      </w:r>
+      <w:proofErr w:type="gramEnd"/>
+      <w:r>
+        <w:rPr>
+          <w:b/>
+          <w:sz w:val="24"/>
+          <w:szCs w:val="24"/>
+        </w:rPr>
+        <w:t xml:space="preserve"> an old-school Perl script). The script takes a directory with all frames, a mask </w:t>
+      </w:r>
+      <w:proofErr w:type="spellStart"/>
+      <w:r>
+        <w:rPr>
+          <w:b/>
+          <w:sz w:val="24"/>
+          <w:szCs w:val="24"/>
+        </w:rPr>
+        <w:t>png</w:t>
+      </w:r>
+      <w:proofErr w:type="spellEnd"/>
+      <w:r>
+        <w:rPr>
+          <w:b/>
+          <w:sz w:val="24"/>
+          <w:szCs w:val="24"/>
+        </w:rPr>
+        <w:t xml:space="preserve"> file, and a prediction mask </w:t>
+      </w:r>
+      <w:proofErr w:type="spellStart"/>
+      <w:r>
+        <w:rPr>
+          <w:b/>
+          <w:sz w:val="24"/>
+          <w:szCs w:val="24"/>
+        </w:rPr>
+        <w:t>png</w:t>
+      </w:r>
+      <w:proofErr w:type="spellEnd"/>
+      <w:r>
+        <w:rPr>
+          <w:b/>
+          <w:sz w:val="24"/>
+          <w:szCs w:val="24"/>
+        </w:rPr>
+        <w:t xml:space="preserve"> file and generates a gif movie that highlights different areas based on how the two masks overlap. RED highlights areas where the masks agree, GREEN signifies areas only selected by the correct mask, and LIGHT BLUE highlights </w:t>
+      </w:r>
+      <w:proofErr w:type="spellStart"/>
+      <w:r>
+        <w:rPr>
+          <w:b/>
+          <w:sz w:val="24"/>
+          <w:szCs w:val="24"/>
+        </w:rPr>
+        <w:t>ares</w:t>
+      </w:r>
+      <w:proofErr w:type="spellEnd"/>
+      <w:r>
+        <w:rPr>
+          <w:b/>
+          <w:sz w:val="24"/>
+          <w:szCs w:val="24"/>
+        </w:rPr>
+        <w:t xml:space="preserve"> only selected by the prediction mask. This script is only applicable on OS X with the program 'convert' accessible through command line.</w:t>
+      </w:r>
+      <w:r>
+        <w:rPr>
+          <w:b/>
+          <w:sz w:val="24"/>
+          <w:szCs w:val="24"/>
+        </w:rPr>
+        <w:t xml:space="preserve"> –</w:t>
+      </w:r>
+      <w:r>
+        <w:rPr>
+          <w:b/>
+          <w:sz w:val="24"/>
+          <w:szCs w:val="24"/>
+        </w:rPr>
+        <w:t xml:space="preserve"> </w:t>
+      </w:r>
+      <w:proofErr w:type="spellStart"/>
+      <w:r>
+        <w:rPr>
+          <w:b/>
+          <w:sz w:val="24"/>
+          <w:szCs w:val="24"/>
+        </w:rPr>
+        <w:t>submyers</w:t>
+      </w:r>
+      <w:proofErr w:type="spellEnd"/>
+    </w:p>
+    <w:p>
+      <w:r>
+        <w:t>This submission made changes to the Python scripts preprocess.py and OpticalFlow.py – changes that I (</w:t>
+      </w:r>
+      <w:proofErr w:type="spellStart"/>
+      <w:r>
+        <w:t>submyers</w:t>
+      </w:r>
+      <w:proofErr w:type="spellEnd"/>
+      <w:r>
+        <w:t xml:space="preserve">) only intended for personal test, but </w:t>
+      </w:r>
+      <w:proofErr w:type="spellStart"/>
+      <w:r>
+        <w:t>git</w:t>
+      </w:r>
+      <w:proofErr w:type="spellEnd"/>
+      <w:r>
+        <w:t xml:space="preserve"> decided to commit those changes as well. The Perl script </w:t>
+      </w:r>
+      <w:r>
+        <w:t>src/submyers/imageRendering/genHighlightVideo.pl</w:t>
+      </w:r>
+      <w:r>
+        <w:t xml:space="preserve"> only generates new gif movies that show how our predictions align with the mask predictions, this code does not generate solutions.</w:t>
+      </w:r>
+    </w:p>
+    <w:p>
+      <w:pPr>
+        <w:rPr>
+          <w:b/>
+          <w:sz w:val="24"/>
+          <w:szCs w:val="24"/>
+        </w:rPr>
+      </w:pPr>
+      <w:r>
+        <w:rPr>
+          <w:b/>
+          <w:sz w:val="24"/>
+          <w:szCs w:val="24"/>
+        </w:rPr>
+        <w:t>3</w:t>
+      </w:r>
+      <w:r>
+        <w:rPr>
+          <w:b/>
+          <w:sz w:val="24"/>
+          <w:szCs w:val="24"/>
+        </w:rPr>
+        <w:t>.21</w:t>
+      </w:r>
+      <w:r>
+        <w:rPr>
+          <w:b/>
+          <w:sz w:val="24"/>
+          <w:szCs w:val="24"/>
+        </w:rPr>
+        <w:t xml:space="preserve">) </w:t>
+      </w:r>
+      <w:r>
+        <w:rPr>
+          <w:b/>
+          <w:sz w:val="24"/>
+          <w:szCs w:val="24"/>
+        </w:rPr>
+        <w:t>Merge branch 'develop' of https://github.com/dsp-uga/team-linden-p2 into develop</w:t>
+      </w:r>
+      <w:r>
+        <w:rPr>
+          <w:b/>
+          <w:sz w:val="24"/>
+          <w:szCs w:val="24"/>
+        </w:rPr>
+        <w:t xml:space="preserve"> – </w:t>
+      </w:r>
+      <w:proofErr w:type="spellStart"/>
+      <w:r>
+        <w:rPr>
+          <w:b/>
+          <w:sz w:val="24"/>
+          <w:szCs w:val="24"/>
+        </w:rPr>
+        <w:t>submyers</w:t>
+      </w:r>
+      <w:proofErr w:type="spellEnd"/>
+    </w:p>
+    <w:p>
+      <w:r>
+        <w:t>I (</w:t>
+      </w:r>
+      <w:proofErr w:type="spellStart"/>
+      <w:r>
+        <w:t>submyers</w:t>
+      </w:r>
+      <w:proofErr w:type="spellEnd"/>
+      <w:r>
+        <w:t xml:space="preserve">) am not really sure why this </w:t>
+      </w:r>
+      <w:proofErr w:type="spellStart"/>
+      <w:r>
+        <w:t>git</w:t>
+      </w:r>
+      <w:proofErr w:type="spellEnd"/>
+      <w:r>
+        <w:t xml:space="preserve"> commit made the changes that </w:t>
+      </w:r>
+      <w:proofErr w:type="spellStart"/>
+      <w:r>
+        <w:t>Jiahao</w:t>
+      </w:r>
+      <w:proofErr w:type="spellEnd"/>
+      <w:r>
+        <w:t xml:space="preserve"> made in an earlier submission, see (3.19) above.</w:t>
+      </w:r>
+    </w:p>
+    <w:p>
+      <w:pPr>
+        <w:rPr>
+          <w:b/>
+          <w:sz w:val="24"/>
+          <w:szCs w:val="24"/>
+        </w:rPr>
+      </w:pPr>
+      <w:r>
+        <w:rPr>
+          <w:b/>
+          <w:sz w:val="24"/>
+          <w:szCs w:val="24"/>
+        </w:rPr>
+        <w:t>3</w:t>
+      </w:r>
+      <w:r>
+        <w:rPr>
+          <w:b/>
+          <w:sz w:val="24"/>
+          <w:szCs w:val="24"/>
+        </w:rPr>
+        <w:t>.22</w:t>
+      </w:r>
+      <w:r>
+        <w:rPr>
+          <w:b/>
+          <w:sz w:val="24"/>
+          <w:szCs w:val="24"/>
+        </w:rPr>
+        <w:t xml:space="preserve">) </w:t>
+      </w:r>
+      <w:r>
+        <w:rPr>
+          <w:b/>
+          <w:sz w:val="24"/>
+          <w:szCs w:val="24"/>
+        </w:rPr>
+        <w:t>refactor the cilia data input</w:t>
+      </w:r>
+      <w:r>
+        <w:rPr>
+          <w:b/>
+          <w:sz w:val="24"/>
+          <w:szCs w:val="24"/>
+        </w:rPr>
+        <w:t xml:space="preserve"> –</w:t>
+      </w:r>
+      <w:r>
+        <w:rPr>
+          <w:b/>
+          <w:sz w:val="24"/>
+          <w:szCs w:val="24"/>
+        </w:rPr>
+        <w:t xml:space="preserve"> </w:t>
+      </w:r>
+      <w:r>
+        <w:rPr>
+          <w:b/>
+          <w:sz w:val="24"/>
+          <w:szCs w:val="24"/>
+        </w:rPr>
+        <w:t>a-</w:t>
+      </w:r>
+      <w:proofErr w:type="spellStart"/>
+      <w:r>
+        <w:rPr>
+          <w:b/>
+          <w:sz w:val="24"/>
+          <w:szCs w:val="24"/>
+        </w:rPr>
+        <w:t>farahani</w:t>
+      </w:r>
+      <w:proofErr w:type="spellEnd"/>
+    </w:p>
+    <w:p>
+      <w:r>
+        <w:t xml:space="preserve">Here </w:t>
+      </w:r>
+      <w:proofErr w:type="spellStart"/>
+      <w:r>
+        <w:t>Abolfazi</w:t>
+      </w:r>
+      <w:proofErr w:type="spellEnd"/>
+      <w:r>
+        <w:t xml:space="preserve"> introduced the python script </w:t>
+      </w:r>
+      <w:r>
+        <w:t xml:space="preserve">cilia.py as a replacement for the getCilia.py script defined in an earlier submission, see (3.2) above, along with continued reference to </w:t>
+      </w:r>
+      <w:r>
+        <w:t>Brendan Fortuner</w:t>
+      </w:r>
+      <w:r>
+        <w:t>. These changes moved from the getCilia.py, which only loaded one frame, to the five-frame approach used earlier, see (3.16) above. These changes appear to have the same functional impact as change (3.16), but the code looks more elegant.</w:t>
+      </w:r>
+    </w:p>
+    <w:p>
+      <w:pPr>
+        <w:rPr>
+          <w:b/>
+          <w:sz w:val="24"/>
+          <w:szCs w:val="24"/>
+        </w:rPr>
+      </w:pPr>
+      <w:r>
+        <w:rPr>
+          <w:b/>
+          <w:sz w:val="24"/>
+          <w:szCs w:val="24"/>
+        </w:rPr>
+        <w:t>3</w:t>
+      </w:r>
+      <w:r>
+        <w:rPr>
+          <w:b/>
+          <w:sz w:val="24"/>
+          <w:szCs w:val="24"/>
+        </w:rPr>
+        <w:t>.23</w:t>
+      </w:r>
+      <w:r>
+        <w:rPr>
+          <w:b/>
+          <w:sz w:val="24"/>
+          <w:szCs w:val="24"/>
+        </w:rPr>
+        <w:t xml:space="preserve">) </w:t>
+      </w:r>
+      <w:r>
+        <w:rPr>
+          <w:b/>
+          <w:sz w:val="24"/>
+          <w:szCs w:val="24"/>
+        </w:rPr>
+        <w:t>updated the tiramisu model</w:t>
+      </w:r>
+      <w:r>
+        <w:rPr>
+          <w:b/>
+          <w:sz w:val="24"/>
+          <w:szCs w:val="24"/>
+        </w:rPr>
+        <w:t xml:space="preserve"> –</w:t>
+      </w:r>
+      <w:r>
+        <w:rPr>
+          <w:b/>
+          <w:sz w:val="24"/>
+          <w:szCs w:val="24"/>
+        </w:rPr>
+        <w:t xml:space="preserve"> </w:t>
+      </w:r>
+      <w:r>
+        <w:rPr>
+          <w:b/>
+          <w:sz w:val="24"/>
+          <w:szCs w:val="24"/>
+        </w:rPr>
+        <w:t>a-</w:t>
+      </w:r>
+      <w:proofErr w:type="spellStart"/>
+      <w:r>
+        <w:rPr>
+          <w:b/>
+          <w:sz w:val="24"/>
+          <w:szCs w:val="24"/>
+        </w:rPr>
+        <w:t>farahani</w:t>
+      </w:r>
+      <w:proofErr w:type="spellEnd"/>
+    </w:p>
+    <w:p>
+      <w:proofErr w:type="spellStart"/>
+      <w:r>
+        <w:t>Abolfazi</w:t>
+      </w:r>
+      <w:proofErr w:type="spellEnd"/>
+      <w:r>
+        <w:t xml:space="preserve"> </w:t>
+      </w:r>
+      <w:r>
+        <w:t>expanded the python code format used for citing Brendan Fortuner as the original source for code.</w:t>
+      </w:r>
+    </w:p>
+    <w:p>
+      <w:pPr>
+        <w:rPr>
+          <w:b/>
+          <w:sz w:val="24"/>
+          <w:szCs w:val="24"/>
+        </w:rPr>
+      </w:pPr>
+      <w:r>
+        <w:rPr>
+          <w:b/>
+          <w:sz w:val="24"/>
+          <w:szCs w:val="24"/>
+        </w:rPr>
+        <w:t>3</w:t>
+      </w:r>
+      <w:r>
+        <w:rPr>
+          <w:b/>
+          <w:sz w:val="24"/>
+          <w:szCs w:val="24"/>
+        </w:rPr>
+        <w:t>.24</w:t>
+      </w:r>
+      <w:r>
+        <w:rPr>
+          <w:b/>
+          <w:sz w:val="24"/>
+          <w:szCs w:val="24"/>
+        </w:rPr>
+        <w:t xml:space="preserve">) </w:t>
+      </w:r>
+      <w:r>
+        <w:rPr>
+          <w:b/>
+          <w:sz w:val="24"/>
+          <w:szCs w:val="24"/>
+        </w:rPr>
+        <w:t>modified the resize method</w:t>
+      </w:r>
+      <w:r>
+        <w:rPr>
+          <w:b/>
+          <w:sz w:val="24"/>
+          <w:szCs w:val="24"/>
+        </w:rPr>
+        <w:t xml:space="preserve"> –</w:t>
+      </w:r>
+      <w:r>
+        <w:rPr>
+          <w:b/>
+          <w:sz w:val="24"/>
+          <w:szCs w:val="24"/>
+        </w:rPr>
+        <w:t xml:space="preserve"> </w:t>
+      </w:r>
+      <w:r>
+        <w:rPr>
+          <w:b/>
+          <w:sz w:val="24"/>
+          <w:szCs w:val="24"/>
+        </w:rPr>
+        <w:t>a-</w:t>
+      </w:r>
+      <w:proofErr w:type="spellStart"/>
+      <w:r>
+        <w:rPr>
+          <w:b/>
+          <w:sz w:val="24"/>
+          <w:szCs w:val="24"/>
+        </w:rPr>
+        <w:t>farahani</w:t>
+      </w:r>
+      <w:proofErr w:type="spellEnd"/>
+    </w:p>
+    <w:p>
+      <w:proofErr w:type="spellStart"/>
+      <w:r>
+        <w:t>Abolfazi</w:t>
+      </w:r>
+      <w:proofErr w:type="spellEnd"/>
+      <w:r>
+        <w:t xml:space="preserve"> appears to have replaced the joint_transforms.py script, from (3.2) above, with a new instance, now in the directory datasets, not </w:t>
+      </w:r>
+      <w:proofErr w:type="spellStart"/>
+      <w:r>
+        <w:t>utils</w:t>
+      </w:r>
+      <w:proofErr w:type="spellEnd"/>
+      <w:r>
+        <w:t xml:space="preserve">. This implementation uses torch, </w:t>
+      </w:r>
+      <w:proofErr w:type="spellStart"/>
+      <w:r>
+        <w:t>torchvision</w:t>
+      </w:r>
+      <w:proofErr w:type="spellEnd"/>
+      <w:r>
+        <w:t xml:space="preserve">, and </w:t>
+      </w:r>
+      <w:proofErr w:type="spellStart"/>
+      <w:r>
+        <w:t>skimage</w:t>
+      </w:r>
+      <w:proofErr w:type="spellEnd"/>
+      <w:r>
+        <w:t xml:space="preserve"> to resize an image to match a square image followed by padding any areas removed with 0 values.</w:t>
+      </w:r>
+    </w:p>
+    <w:p>
+      <w:r>
+        <w:lastRenderedPageBreak/>
+        <w:t xml:space="preserve">** NOTE: We </w:t>
+      </w:r>
+      <w:r>
+        <w:t>should</w:t>
+      </w:r>
+      <w:r>
+        <w:t xml:space="preserve"> determine </w:t>
+      </w:r>
+      <w:r>
+        <w:t>which variables settings were used to generate the different results submitted. That would give us a nice table for basic evaluation.</w:t>
+      </w:r>
+    </w:p>
+    <w:p>
+      <w:pPr>
+        <w:rPr>
+          <w:b/>
+          <w:sz w:val="24"/>
+          <w:szCs w:val="24"/>
+        </w:rPr>
+      </w:pPr>
+      <w:r>
+        <w:rPr>
+          <w:b/>
+          <w:sz w:val="24"/>
+          <w:szCs w:val="24"/>
+        </w:rPr>
+        <w:t>3</w:t>
+      </w:r>
+      <w:r>
+        <w:rPr>
+          <w:b/>
+          <w:sz w:val="24"/>
+          <w:szCs w:val="24"/>
+        </w:rPr>
+        <w:t>.25</w:t>
+      </w:r>
+      <w:r>
+        <w:rPr>
+          <w:b/>
+          <w:sz w:val="24"/>
+          <w:szCs w:val="24"/>
+        </w:rPr>
+        <w:t xml:space="preserve">) </w:t>
+      </w:r>
+      <w:r>
+        <w:rPr>
+          <w:b/>
+          <w:sz w:val="24"/>
+          <w:szCs w:val="24"/>
+        </w:rPr>
+        <w:t>refactored and cleaned the code</w:t>
+      </w:r>
+      <w:r>
+        <w:rPr>
+          <w:b/>
+          <w:sz w:val="24"/>
+          <w:szCs w:val="24"/>
+        </w:rPr>
+        <w:t xml:space="preserve"> –</w:t>
+      </w:r>
+      <w:r>
+        <w:rPr>
+          <w:b/>
+          <w:sz w:val="24"/>
+          <w:szCs w:val="24"/>
+        </w:rPr>
+        <w:t xml:space="preserve"> </w:t>
+      </w:r>
+      <w:r>
+        <w:rPr>
+          <w:b/>
+          <w:sz w:val="24"/>
+          <w:szCs w:val="24"/>
+        </w:rPr>
+        <w:t>a-</w:t>
+      </w:r>
+      <w:proofErr w:type="spellStart"/>
+      <w:r>
+        <w:rPr>
+          <w:b/>
+          <w:sz w:val="24"/>
+          <w:szCs w:val="24"/>
+        </w:rPr>
+        <w:t>farahani</w:t>
+      </w:r>
+      <w:proofErr w:type="spellEnd"/>
+    </w:p>
+    <w:p>
+      <w:proofErr w:type="spellStart"/>
+      <w:r>
+        <w:t>Abolfazi</w:t>
+      </w:r>
+      <w:proofErr w:type="spellEnd"/>
+      <w:r>
+        <w:t xml:space="preserve"> crunched some code to make things look better!</w:t>
+      </w:r>
+    </w:p>
+    <w:p>
+      <w:pPr>
+        <w:rPr>
+          <w:b/>
+          <w:sz w:val="24"/>
+          <w:szCs w:val="24"/>
+        </w:rPr>
+      </w:pPr>
+      <w:r>
+        <w:rPr>
+          <w:b/>
+          <w:sz w:val="24"/>
+          <w:szCs w:val="24"/>
+        </w:rPr>
+        <w:t>3</w:t>
+      </w:r>
+      <w:r>
+        <w:rPr>
+          <w:b/>
+          <w:sz w:val="24"/>
+          <w:szCs w:val="24"/>
+        </w:rPr>
+        <w:t>.26</w:t>
+      </w:r>
+      <w:r>
+        <w:rPr>
+          <w:b/>
+          <w:sz w:val="24"/>
+          <w:szCs w:val="24"/>
+        </w:rPr>
+        <w:t xml:space="preserve">) </w:t>
+      </w:r>
+      <w:r>
+        <w:rPr>
+          <w:b/>
+          <w:sz w:val="24"/>
+          <w:szCs w:val="24"/>
+        </w:rPr>
+        <w:t>removed codes that not needed anymore</w:t>
+      </w:r>
+      <w:r>
+        <w:rPr>
+          <w:b/>
+          <w:sz w:val="24"/>
+          <w:szCs w:val="24"/>
+        </w:rPr>
+        <w:t xml:space="preserve"> –</w:t>
+      </w:r>
+      <w:r>
+        <w:rPr>
+          <w:b/>
+          <w:sz w:val="24"/>
+          <w:szCs w:val="24"/>
+        </w:rPr>
+        <w:t xml:space="preserve"> </w:t>
+      </w:r>
+      <w:r>
+        <w:rPr>
+          <w:b/>
+          <w:sz w:val="24"/>
+          <w:szCs w:val="24"/>
+        </w:rPr>
+        <w:t>a-</w:t>
+      </w:r>
+      <w:proofErr w:type="spellStart"/>
+      <w:r>
+        <w:rPr>
+          <w:b/>
+          <w:sz w:val="24"/>
+          <w:szCs w:val="24"/>
+        </w:rPr>
+        <w:t>farahani</w:t>
+      </w:r>
+      <w:proofErr w:type="spellEnd"/>
+    </w:p>
+    <w:p>
+      <w:r>
+        <w:t xml:space="preserve">This is where </w:t>
+      </w:r>
+      <w:proofErr w:type="spellStart"/>
+      <w:r>
+        <w:t>Abolfazi</w:t>
+      </w:r>
+      <w:proofErr w:type="spellEnd"/>
+      <w:r>
+        <w:t xml:space="preserve"> removed the getiCilia.py file and the joint_transforms.py files, which he had replaced with cilia.py (3.22) and a new joint_transforms.py (3.24) earlier.</w:t>
+      </w:r>
+    </w:p>
+    <w:p>
+      <w:pPr>
+        <w:rPr>
+          <w:b/>
+          <w:sz w:val="24"/>
+          <w:szCs w:val="24"/>
+        </w:rPr>
+      </w:pPr>
+      <w:r>
+        <w:rPr>
+          <w:b/>
+          <w:sz w:val="24"/>
+          <w:szCs w:val="24"/>
+        </w:rPr>
+        <w:t>3</w:t>
+      </w:r>
+      <w:r>
+        <w:rPr>
+          <w:b/>
+          <w:sz w:val="24"/>
+          <w:szCs w:val="24"/>
+        </w:rPr>
+        <w:t>.27</w:t>
+      </w:r>
+      <w:r>
+        <w:rPr>
+          <w:b/>
+          <w:sz w:val="24"/>
+          <w:szCs w:val="24"/>
+        </w:rPr>
+        <w:t xml:space="preserve">) </w:t>
+      </w:r>
+      <w:r>
+        <w:rPr>
+          <w:b/>
+          <w:sz w:val="24"/>
+          <w:szCs w:val="24"/>
+        </w:rPr>
+        <w:t xml:space="preserve">updated </w:t>
       </w:r>
       <w:proofErr w:type="spellStart"/>
       <w:r>
@@ -3689,6 +5874,494 @@
         <w:t>gitignore</w:t>
       </w:r>
       <w:proofErr w:type="spellEnd"/>
+      <w:r>
+        <w:rPr>
+          <w:b/>
+          <w:sz w:val="24"/>
+          <w:szCs w:val="24"/>
+        </w:rPr>
+        <w:t xml:space="preserve"> file</w:t>
+      </w:r>
+      <w:r>
+        <w:rPr>
+          <w:b/>
+          <w:sz w:val="24"/>
+          <w:szCs w:val="24"/>
+        </w:rPr>
+        <w:t xml:space="preserve"> –</w:t>
+      </w:r>
+      <w:r>
+        <w:rPr>
+          <w:b/>
+          <w:sz w:val="24"/>
+          <w:szCs w:val="24"/>
+        </w:rPr>
+        <w:t xml:space="preserve"> </w:t>
+      </w:r>
+      <w:r>
+        <w:rPr>
+          <w:b/>
+          <w:sz w:val="24"/>
+          <w:szCs w:val="24"/>
+        </w:rPr>
+        <w:t>a-</w:t>
+      </w:r>
+      <w:proofErr w:type="spellStart"/>
+      <w:r>
+        <w:rPr>
+          <w:b/>
+          <w:sz w:val="24"/>
+          <w:szCs w:val="24"/>
+        </w:rPr>
+        <w:t>farahani</w:t>
+      </w:r>
+      <w:proofErr w:type="spellEnd"/>
+    </w:p>
+    <w:p>
+      <w:r>
+        <w:t xml:space="preserve">As the name suggests, this tells </w:t>
+      </w:r>
+      <w:proofErr w:type="spellStart"/>
+      <w:r>
+        <w:t>git</w:t>
+      </w:r>
+      <w:proofErr w:type="spellEnd"/>
+      <w:r>
+        <w:t xml:space="preserve"> which files it should ignore for synchronization purposes. </w:t>
+      </w:r>
+      <w:proofErr w:type="spellStart"/>
+      <w:r>
+        <w:t>Abolfazi</w:t>
+      </w:r>
+      <w:proofErr w:type="spellEnd"/>
+      <w:r>
+        <w:t xml:space="preserve"> expanded the files to ignore for the </w:t>
+      </w:r>
+      <w:proofErr w:type="spellStart"/>
+      <w:r>
+        <w:t>src</w:t>
+      </w:r>
+      <w:proofErr w:type="spellEnd"/>
+      <w:r>
+        <w:t xml:space="preserve"> and </w:t>
+      </w:r>
+      <w:proofErr w:type="spellStart"/>
+      <w:r>
+        <w:t>src</w:t>
+      </w:r>
+      <w:proofErr w:type="spellEnd"/>
+      <w:r>
+        <w:t>/tiramisu directories.</w:t>
+      </w:r>
+    </w:p>
+    <w:p>
+      <w:pPr>
+        <w:rPr>
+          <w:b/>
+          <w:sz w:val="24"/>
+          <w:szCs w:val="24"/>
+        </w:rPr>
+      </w:pPr>
+      <w:r>
+        <w:rPr>
+          <w:b/>
+          <w:sz w:val="24"/>
+          <w:szCs w:val="24"/>
+        </w:rPr>
+        <w:t>3</w:t>
+      </w:r>
+      <w:r>
+        <w:rPr>
+          <w:b/>
+          <w:sz w:val="24"/>
+          <w:szCs w:val="24"/>
+        </w:rPr>
+        <w:t>.28</w:t>
+      </w:r>
+      <w:r>
+        <w:rPr>
+          <w:b/>
+          <w:sz w:val="24"/>
+          <w:szCs w:val="24"/>
+        </w:rPr>
+        <w:t xml:space="preserve">) </w:t>
+      </w:r>
+      <w:r>
+        <w:rPr>
+          <w:b/>
+          <w:sz w:val="24"/>
+          <w:szCs w:val="24"/>
+        </w:rPr>
+        <w:t>updated path for the preprocess input data</w:t>
+      </w:r>
+      <w:r>
+        <w:rPr>
+          <w:b/>
+          <w:sz w:val="24"/>
+          <w:szCs w:val="24"/>
+        </w:rPr>
+        <w:t xml:space="preserve"> –</w:t>
+      </w:r>
+      <w:r>
+        <w:rPr>
+          <w:b/>
+          <w:sz w:val="24"/>
+          <w:szCs w:val="24"/>
+        </w:rPr>
+        <w:t xml:space="preserve"> </w:t>
+      </w:r>
+      <w:r>
+        <w:rPr>
+          <w:b/>
+          <w:sz w:val="24"/>
+          <w:szCs w:val="24"/>
+        </w:rPr>
+        <w:t>a-</w:t>
+      </w:r>
+      <w:proofErr w:type="spellStart"/>
+      <w:r>
+        <w:rPr>
+          <w:b/>
+          <w:sz w:val="24"/>
+          <w:szCs w:val="24"/>
+        </w:rPr>
+        <w:t>farahani</w:t>
+      </w:r>
+      <w:proofErr w:type="spellEnd"/>
+    </w:p>
+    <w:p>
+      <w:r>
+        <w:t xml:space="preserve">Applied a few directory path changes along with </w:t>
+      </w:r>
+      <w:r>
+        <w:t xml:space="preserve">commenting out the </w:t>
+      </w:r>
+      <w:proofErr w:type="spellStart"/>
+      <w:r>
+        <w:t>bilateralFilter</w:t>
+      </w:r>
+      <w:proofErr w:type="spellEnd"/>
+      <w:r>
+        <w:t xml:space="preserve"> method.</w:t>
+      </w:r>
+    </w:p>
+    <w:p>
+      <w:pPr>
+        <w:rPr>
+          <w:b/>
+          <w:sz w:val="24"/>
+          <w:szCs w:val="24"/>
+        </w:rPr>
+      </w:pPr>
+      <w:r>
+        <w:rPr>
+          <w:b/>
+          <w:sz w:val="24"/>
+          <w:szCs w:val="24"/>
+        </w:rPr>
+        <w:t>3</w:t>
+      </w:r>
+      <w:r>
+        <w:rPr>
+          <w:b/>
+          <w:sz w:val="24"/>
+          <w:szCs w:val="24"/>
+        </w:rPr>
+        <w:t>.29</w:t>
+      </w:r>
+      <w:r>
+        <w:rPr>
+          <w:b/>
+          <w:sz w:val="24"/>
+          <w:szCs w:val="24"/>
+        </w:rPr>
+        <w:t xml:space="preserve">) </w:t>
+      </w:r>
+      <w:r>
+        <w:rPr>
+          <w:b/>
+          <w:sz w:val="24"/>
+          <w:szCs w:val="24"/>
+        </w:rPr>
+        <w:t>updated test image path</w:t>
+      </w:r>
+      <w:r>
+        <w:rPr>
+          <w:b/>
+          <w:sz w:val="24"/>
+          <w:szCs w:val="24"/>
+        </w:rPr>
+        <w:t xml:space="preserve"> </w:t>
+      </w:r>
+      <w:r>
+        <w:rPr>
+          <w:b/>
+          <w:sz w:val="24"/>
+          <w:szCs w:val="24"/>
+        </w:rPr>
+        <w:t>–</w:t>
+      </w:r>
+      <w:r>
+        <w:rPr>
+          <w:b/>
+          <w:sz w:val="24"/>
+          <w:szCs w:val="24"/>
+        </w:rPr>
+        <w:t xml:space="preserve"> </w:t>
+      </w:r>
+      <w:r>
+        <w:rPr>
+          <w:b/>
+          <w:sz w:val="24"/>
+          <w:szCs w:val="24"/>
+        </w:rPr>
+        <w:t>a-</w:t>
+      </w:r>
+      <w:proofErr w:type="spellStart"/>
+      <w:r>
+        <w:rPr>
+          <w:b/>
+          <w:sz w:val="24"/>
+          <w:szCs w:val="24"/>
+        </w:rPr>
+        <w:t>farahani</w:t>
+      </w:r>
+      <w:proofErr w:type="spellEnd"/>
+    </w:p>
+    <w:p>
+      <w:r>
+        <w:t>A few, small changes to code and approval of certain changes made in (3.20) earlier.</w:t>
+      </w:r>
+    </w:p>
+    <w:p>
+      <w:pPr>
+        <w:rPr>
+          <w:b/>
+          <w:sz w:val="24"/>
+          <w:szCs w:val="24"/>
+        </w:rPr>
+      </w:pPr>
+      <w:r>
+        <w:rPr>
+          <w:b/>
+          <w:sz w:val="24"/>
+          <w:szCs w:val="24"/>
+        </w:rPr>
+        <w:t>3</w:t>
+      </w:r>
+      <w:r>
+        <w:rPr>
+          <w:b/>
+          <w:sz w:val="24"/>
+          <w:szCs w:val="24"/>
+        </w:rPr>
+        <w:t>.30</w:t>
+      </w:r>
+      <w:r>
+        <w:rPr>
+          <w:b/>
+          <w:sz w:val="24"/>
+          <w:szCs w:val="24"/>
+        </w:rPr>
+        <w:t xml:space="preserve">) </w:t>
+      </w:r>
+      <w:r>
+        <w:rPr>
+          <w:b/>
+          <w:sz w:val="24"/>
+          <w:szCs w:val="24"/>
+        </w:rPr>
+        <w:t>The software use and meaning document is in p</w:t>
+      </w:r>
+      <w:r>
+        <w:rPr>
+          <w:b/>
+          <w:sz w:val="24"/>
+          <w:szCs w:val="24"/>
+        </w:rPr>
+        <w:t xml:space="preserve">rogress. I'm working to </w:t>
+      </w:r>
+      <w:r>
+        <w:rPr>
+          <w:b/>
+          <w:sz w:val="24"/>
+          <w:szCs w:val="24"/>
+        </w:rPr>
+        <w:t xml:space="preserve">formalize the function of all code in the </w:t>
+      </w:r>
+      <w:proofErr w:type="spellStart"/>
+      <w:r>
+        <w:rPr>
+          <w:b/>
+          <w:sz w:val="24"/>
+          <w:szCs w:val="24"/>
+        </w:rPr>
+        <w:t>github</w:t>
+      </w:r>
+      <w:proofErr w:type="spellEnd"/>
+      <w:r>
+        <w:rPr>
+          <w:b/>
+          <w:sz w:val="24"/>
+          <w:szCs w:val="24"/>
+        </w:rPr>
+        <w:t xml:space="preserve"> package and determine where we could/should allow users to influence the functions executed. I will </w:t>
+      </w:r>
+      <w:r>
+        <w:rPr>
+          <w:b/>
+          <w:sz w:val="24"/>
+          <w:szCs w:val="24"/>
+        </w:rPr>
+        <w:t>continue</w:t>
+      </w:r>
+      <w:r>
+        <w:rPr>
+          <w:b/>
+          <w:sz w:val="24"/>
+          <w:szCs w:val="24"/>
+        </w:rPr>
+        <w:t xml:space="preserve"> to update this document over the following days...</w:t>
+      </w:r>
+      <w:r>
+        <w:rPr>
+          <w:b/>
+          <w:sz w:val="24"/>
+          <w:szCs w:val="24"/>
+        </w:rPr>
+        <w:t xml:space="preserve"> </w:t>
+      </w:r>
+      <w:r>
+        <w:rPr>
+          <w:b/>
+          <w:sz w:val="24"/>
+          <w:szCs w:val="24"/>
+        </w:rPr>
+        <w:t>–</w:t>
+      </w:r>
+      <w:r>
+        <w:rPr>
+          <w:b/>
+          <w:sz w:val="24"/>
+          <w:szCs w:val="24"/>
+        </w:rPr>
+        <w:t xml:space="preserve"> </w:t>
+      </w:r>
+      <w:r>
+        <w:rPr>
+          <w:b/>
+          <w:sz w:val="24"/>
+          <w:szCs w:val="24"/>
+        </w:rPr>
+        <w:t xml:space="preserve"> </w:t>
+      </w:r>
+      <w:proofErr w:type="spellStart"/>
+      <w:r>
+        <w:rPr>
+          <w:b/>
+          <w:sz w:val="24"/>
+          <w:szCs w:val="24"/>
+        </w:rPr>
+        <w:t>submyers</w:t>
+      </w:r>
+      <w:proofErr w:type="spellEnd"/>
+    </w:p>
+    <w:p>
+      <w:r>
+        <w:t xml:space="preserve">First submission of this document. It was a start to adding documents to </w:t>
+      </w:r>
+      <w:proofErr w:type="spellStart"/>
+      <w:r>
+        <w:t>github</w:t>
+      </w:r>
+      <w:proofErr w:type="spellEnd"/>
+      <w:r>
+        <w:t xml:space="preserve"> for sharing and record purposes.</w:t>
+      </w:r>
+    </w:p>
+    <w:p>
+      <w:pPr>
+        <w:rPr>
+          <w:b/>
+          <w:sz w:val="24"/>
+          <w:szCs w:val="24"/>
+        </w:rPr>
+      </w:pPr>
+      <w:r>
+        <w:rPr>
+          <w:b/>
+          <w:sz w:val="24"/>
+          <w:szCs w:val="24"/>
+        </w:rPr>
+        <w:t>3</w:t>
+      </w:r>
+      <w:r>
+        <w:rPr>
+          <w:b/>
+          <w:sz w:val="24"/>
+          <w:szCs w:val="24"/>
+        </w:rPr>
+        <w:t>.31</w:t>
+      </w:r>
+      <w:r>
+        <w:rPr>
+          <w:b/>
+          <w:sz w:val="24"/>
+          <w:szCs w:val="24"/>
+        </w:rPr>
+        <w:t xml:space="preserve">) </w:t>
+      </w:r>
+      <w:r>
+        <w:rPr>
+          <w:b/>
+          <w:sz w:val="24"/>
+          <w:szCs w:val="24"/>
+        </w:rPr>
+        <w:t xml:space="preserve">Applying </w:t>
+      </w:r>
+      <w:proofErr w:type="spellStart"/>
+      <w:r>
+        <w:rPr>
+          <w:b/>
+          <w:sz w:val="24"/>
+          <w:szCs w:val="24"/>
+        </w:rPr>
+        <w:t>adabound</w:t>
+      </w:r>
+      <w:proofErr w:type="spellEnd"/>
+      <w:r>
+        <w:rPr>
+          <w:b/>
+          <w:sz w:val="24"/>
+          <w:szCs w:val="24"/>
+        </w:rPr>
+        <w:t xml:space="preserve"> optimizer and cleanin</w:t>
+      </w:r>
+      <w:r>
+        <w:rPr>
+          <w:b/>
+          <w:sz w:val="24"/>
+          <w:szCs w:val="24"/>
+        </w:rPr>
+        <w:t>g the main.py and modifying th</w:t>
+      </w:r>
+      <w:r>
+        <w:rPr>
+          <w:b/>
+          <w:sz w:val="24"/>
+          <w:szCs w:val="24"/>
+        </w:rPr>
+        <w:t xml:space="preserve">e cilia.py to feed more samples from each </w:t>
+      </w:r>
+      <w:proofErr w:type="gramStart"/>
+      <w:r>
+        <w:rPr>
+          <w:b/>
+          <w:sz w:val="24"/>
+          <w:szCs w:val="24"/>
+        </w:rPr>
+        <w:t>cilia</w:t>
+      </w:r>
       <w:proofErr w:type="gramEnd"/>
       <w:r>
         <w:rPr>
@@ -3734,12 +6407,1182 @@
       <w:proofErr w:type="spellEnd"/>
     </w:p>
     <w:p>
-      <w:r>
-        <w:t xml:space="preserve">More changes </w:t>
-      </w:r>
+      <w:proofErr w:type="spellStart"/>
+      <w:r>
+        <w:t>Abolfazi</w:t>
+      </w:r>
+      <w:proofErr w:type="spellEnd"/>
+      <w:r>
+        <w:t xml:space="preserve"> </w:t>
+      </w:r>
+      <w:r>
+        <w:t xml:space="preserve">both expanded the range of frames considered as CNN input (from [00,20,50,70,90] to [5,15,25,35,45,55,65,75,85,95]) along with the introduction of diceloss.py (from </w:t>
+      </w:r>
+      <w:hyperlink r:id="rId17" w:history="1">
+        <w:r>
+          <w:rPr>
+            <w:rStyle w:val="Hyperlink"/>
+          </w:rPr>
+          <w:t>https://discuss.pytorch.org/t/one-hot-encoding-with-autograd-dice-loss/9781/4</w:t>
+        </w:r>
+      </w:hyperlink>
+      <w:r>
+        <w:t xml:space="preserve"> and </w:t>
+      </w:r>
+      <w:hyperlink r:id="rId18" w:history="1">
+        <w:r>
+          <w:rPr>
+            <w:rStyle w:val="Hyperlink"/>
+          </w:rPr>
+          <w:t>https://github.com/kevinzakka/pytorch-goodies/blob/master/losses.py</w:t>
+        </w:r>
+      </w:hyperlink>
+      <w:r>
+        <w:t xml:space="preserve">) and </w:t>
+      </w:r>
+      <w:r>
+        <w:t>focalloss.py</w:t>
+      </w:r>
+      <w:r>
+        <w:t xml:space="preserve"> (from </w:t>
+      </w:r>
+      <w:hyperlink r:id="rId19" w:history="1">
+        <w:r>
+          <w:rPr>
+            <w:rStyle w:val="Hyperlink"/>
+          </w:rPr>
+          <w:t>https://github.com/clcarwin/focal_loss_pytorch/blob/master/focalloss.py</w:t>
+        </w:r>
+      </w:hyperlink>
+      <w:r>
+        <w:t>). These scripts appear to perform the following actions:</w:t>
+      </w:r>
+    </w:p>
+    <w:p>
+      <w:pPr>
+        <w:pStyle w:val="ListParagraph"/>
+        <w:numPr>
+          <w:ilvl w:val="0"/>
+          <w:numId w:val="36"/>
+        </w:numPr>
+      </w:pPr>
+      <w:r>
+        <w:t>d</w:t>
+      </w:r>
+      <w:r>
+        <w:t>iceLoss</w:t>
+      </w:r>
+      <w:r>
+        <w:t xml:space="preserve">.py: </w:t>
+      </w:r>
+      <w:r>
+        <w:t xml:space="preserve">This is a CNN augmentation approach by which the program derives patterns in occurrence of different types in the training images to derive ratios applied to new, similar </w:t>
+      </w:r>
+      <w:r>
+        <w:lastRenderedPageBreak/>
+        <w:t>images. This approach has shown success altering the initial perspective of CNN. (</w:t>
+      </w:r>
+      <w:r>
+        <w:t xml:space="preserve">Vladimir </w:t>
+      </w:r>
+      <w:proofErr w:type="spellStart"/>
+      <w:r>
+        <w:t>Iglovikov</w:t>
+      </w:r>
+      <w:proofErr w:type="spellEnd"/>
+      <w:r>
+        <w:t xml:space="preserve">, Sergey </w:t>
+      </w:r>
+      <w:proofErr w:type="spellStart"/>
+      <w:r>
+        <w:t>Mushinskiy</w:t>
+      </w:r>
+      <w:proofErr w:type="spellEnd"/>
+      <w:r>
+        <w:t xml:space="preserve">, Vladimir </w:t>
+      </w:r>
+      <w:proofErr w:type="spellStart"/>
+      <w:r>
+        <w:t>Osin</w:t>
+      </w:r>
+      <w:proofErr w:type="spellEnd"/>
+      <w:r>
+        <w:t>, “Satellite</w:t>
+      </w:r>
+      <w:r>
+        <w:t xml:space="preserve"> Imagery Feature Detection using Deep Convolutional Neural Network: A </w:t>
+      </w:r>
+      <w:proofErr w:type="spellStart"/>
+      <w:r>
+        <w:t>Kaggle</w:t>
+      </w:r>
+      <w:proofErr w:type="spellEnd"/>
+      <w:r>
+        <w:t xml:space="preserve"> Competition</w:t>
+      </w:r>
+      <w:r>
+        <w:t xml:space="preserve">”, </w:t>
+      </w:r>
+      <w:r>
+        <w:t>arXiv:1706.06169</w:t>
+      </w:r>
+      <w:r>
+        <w:t>)</w:t>
+      </w:r>
+    </w:p>
+    <w:p>
+      <w:pPr>
+        <w:pStyle w:val="ListParagraph"/>
+        <w:numPr>
+          <w:ilvl w:val="0"/>
+          <w:numId w:val="36"/>
+        </w:numPr>
+      </w:pPr>
+      <w:r>
+        <w:t xml:space="preserve">focalloss.py: As the paper referenced suggests, broadening the possible conclusions </w:t>
+      </w:r>
+      <w:r>
+        <w:t xml:space="preserve">considered expands one’s opportunity for finding an accurate prediction. </w:t>
+      </w:r>
+      <w:r>
+        <w:t>(</w:t>
+      </w:r>
+      <w:proofErr w:type="spellStart"/>
+      <w:r>
+        <w:t>Tsung</w:t>
+      </w:r>
+      <w:proofErr w:type="spellEnd"/>
+      <w:r>
+        <w:t>-Yi Lin</w:t>
+      </w:r>
+      <w:r>
+        <w:t xml:space="preserve">, </w:t>
+      </w:r>
+      <w:proofErr w:type="spellStart"/>
+      <w:r>
+        <w:t>Priya</w:t>
+      </w:r>
+      <w:proofErr w:type="spellEnd"/>
+      <w:r>
+        <w:t xml:space="preserve"> Goyal, Ross </w:t>
+      </w:r>
+      <w:proofErr w:type="spellStart"/>
+      <w:r>
+        <w:t>Girshick</w:t>
+      </w:r>
+      <w:proofErr w:type="spellEnd"/>
+      <w:r>
+        <w:t xml:space="preserve"> </w:t>
+      </w:r>
+      <w:proofErr w:type="spellStart"/>
+      <w:r>
+        <w:t>Kaiming</w:t>
+      </w:r>
+      <w:proofErr w:type="spellEnd"/>
+      <w:r>
+        <w:t xml:space="preserve">, </w:t>
+      </w:r>
+      <w:r>
+        <w:t>He Piotr Dollar</w:t>
+      </w:r>
+      <w:r>
+        <w:t>, “</w:t>
+      </w:r>
+      <w:r>
+        <w:t>Focal Loss for Dense Object Detection</w:t>
+      </w:r>
+      <w:r>
+        <w:t xml:space="preserve">”, </w:t>
+      </w:r>
+      <w:r>
+        <w:t>arXiv:1708.02002v2 [cs.CV] 7 Feb 2018</w:t>
+      </w:r>
+      <w:r>
+        <w:t>)</w:t>
+      </w:r>
+    </w:p>
+    <w:p>
+      <w:r>
+        <w:t xml:space="preserve">It appears </w:t>
+      </w:r>
+      <w:proofErr w:type="spellStart"/>
+      <w:r>
+        <w:t>Abolfazi</w:t>
+      </w:r>
+      <w:proofErr w:type="spellEnd"/>
+      <w:r>
+        <w:t xml:space="preserve"> </w:t>
+      </w:r>
+      <w:r>
+        <w:t xml:space="preserve">tested these approaches in the </w:t>
+      </w:r>
+      <w:proofErr w:type="spellStart"/>
+      <w:r>
+        <w:t>Jupyder</w:t>
+      </w:r>
+      <w:proofErr w:type="spellEnd"/>
+      <w:r>
+        <w:t xml:space="preserve"> script.</w:t>
+      </w:r>
+    </w:p>
+    <w:p>
+      <w:pPr>
+        <w:rPr>
+          <w:b/>
+          <w:sz w:val="24"/>
+          <w:szCs w:val="24"/>
+        </w:rPr>
+      </w:pPr>
+      <w:r>
+        <w:rPr>
+          <w:b/>
+          <w:sz w:val="24"/>
+          <w:szCs w:val="24"/>
+        </w:rPr>
+        <w:t>3</w:t>
+      </w:r>
+      <w:r>
+        <w:rPr>
+          <w:b/>
+          <w:sz w:val="24"/>
+          <w:szCs w:val="24"/>
+        </w:rPr>
+        <w:t>.32</w:t>
+      </w:r>
+      <w:r>
+        <w:rPr>
+          <w:b/>
+          <w:sz w:val="24"/>
+          <w:szCs w:val="24"/>
+        </w:rPr>
+        <w:t xml:space="preserve">) </w:t>
+      </w:r>
+      <w:r>
+        <w:rPr>
+          <w:b/>
+          <w:sz w:val="24"/>
+          <w:szCs w:val="24"/>
+        </w:rPr>
+        <w:t xml:space="preserve">I'm continuing to expand the </w:t>
+      </w:r>
+      <w:proofErr w:type="spellStart"/>
+      <w:r>
+        <w:rPr>
+          <w:b/>
+          <w:sz w:val="24"/>
+          <w:szCs w:val="24"/>
+        </w:rPr>
+        <w:t>Github</w:t>
+      </w:r>
+      <w:proofErr w:type="spellEnd"/>
+      <w:r>
+        <w:rPr>
+          <w:b/>
+          <w:sz w:val="24"/>
+          <w:szCs w:val="24"/>
+        </w:rPr>
+        <w:t xml:space="preserve"> his</w:t>
+      </w:r>
+      <w:r>
+        <w:rPr>
+          <w:b/>
+          <w:sz w:val="24"/>
+          <w:szCs w:val="24"/>
+        </w:rPr>
+        <w:t>tory analysis document. Once t</w:t>
+      </w:r>
+      <w:r>
+        <w:rPr>
+          <w:b/>
+          <w:sz w:val="24"/>
+          <w:szCs w:val="24"/>
+        </w:rPr>
+        <w:t xml:space="preserve">his document is more complete, we will be able to derive a plan for how the code should be used to generate the same results we generated along with </w:t>
+      </w:r>
+      <w:r>
+        <w:rPr>
+          <w:b/>
+          <w:sz w:val="24"/>
+          <w:szCs w:val="24"/>
+        </w:rPr>
+        <w:t>demining</w:t>
+      </w:r>
+      <w:r>
+        <w:rPr>
+          <w:b/>
+          <w:sz w:val="24"/>
+          <w:szCs w:val="24"/>
+        </w:rPr>
+        <w:t xml:space="preserve"> which options would be appropriate to provide users</w:t>
+      </w:r>
+      <w:r>
+        <w:rPr>
+          <w:b/>
+          <w:sz w:val="24"/>
+          <w:szCs w:val="24"/>
+        </w:rPr>
+        <w:t>–</w:t>
+      </w:r>
+      <w:r>
+        <w:rPr>
+          <w:b/>
+          <w:sz w:val="24"/>
+          <w:szCs w:val="24"/>
+        </w:rPr>
+        <w:t xml:space="preserve"> </w:t>
+      </w:r>
+      <w:r>
+        <w:rPr>
+          <w:b/>
+          <w:sz w:val="24"/>
+          <w:szCs w:val="24"/>
+        </w:rPr>
+        <w:t>a-</w:t>
+      </w:r>
+      <w:proofErr w:type="spellStart"/>
+      <w:r>
+        <w:rPr>
+          <w:b/>
+          <w:sz w:val="24"/>
+          <w:szCs w:val="24"/>
+        </w:rPr>
+        <w:t>farahani</w:t>
+      </w:r>
+      <w:proofErr w:type="spellEnd"/>
+    </w:p>
+    <w:p>
+      <w:r>
+        <w:t>I (</w:t>
+      </w:r>
+      <w:proofErr w:type="spellStart"/>
+      <w:r>
+        <w:t>submyers</w:t>
+      </w:r>
+      <w:proofErr w:type="spellEnd"/>
+      <w:r>
+        <w:t>) uploaded another copy of this document to keep people updated on progress.</w:t>
+      </w:r>
+    </w:p>
+    <w:p>
+      <w:pPr>
+        <w:rPr>
+          <w:b/>
+          <w:sz w:val="24"/>
+          <w:szCs w:val="24"/>
+        </w:rPr>
+      </w:pPr>
+      <w:r>
+        <w:rPr>
+          <w:b/>
+          <w:sz w:val="24"/>
+          <w:szCs w:val="24"/>
+        </w:rPr>
+        <w:t>3</w:t>
+      </w:r>
+      <w:r>
+        <w:rPr>
+          <w:b/>
+          <w:sz w:val="24"/>
+          <w:szCs w:val="24"/>
+        </w:rPr>
+        <w:t>.33</w:t>
+      </w:r>
+      <w:r>
+        <w:rPr>
+          <w:b/>
+          <w:sz w:val="24"/>
+          <w:szCs w:val="24"/>
+        </w:rPr>
+        <w:t xml:space="preserve">) </w:t>
+      </w:r>
+      <w:r>
+        <w:rPr>
+          <w:b/>
+          <w:sz w:val="24"/>
+          <w:szCs w:val="24"/>
+        </w:rPr>
+        <w:t>fixed the resizing input images helper function</w:t>
+      </w:r>
+      <w:r>
+        <w:rPr>
+          <w:b/>
+          <w:sz w:val="24"/>
+          <w:szCs w:val="24"/>
+        </w:rPr>
+        <w:t xml:space="preserve"> </w:t>
+      </w:r>
+      <w:r>
+        <w:rPr>
+          <w:b/>
+          <w:sz w:val="24"/>
+          <w:szCs w:val="24"/>
+        </w:rPr>
+        <w:t>–</w:t>
+      </w:r>
+      <w:r>
+        <w:rPr>
+          <w:b/>
+          <w:sz w:val="24"/>
+          <w:szCs w:val="24"/>
+        </w:rPr>
+        <w:t xml:space="preserve"> </w:t>
+      </w:r>
+      <w:r>
+        <w:rPr>
+          <w:b/>
+          <w:sz w:val="24"/>
+          <w:szCs w:val="24"/>
+        </w:rPr>
+        <w:t>a-</w:t>
+      </w:r>
+      <w:proofErr w:type="spellStart"/>
+      <w:r>
+        <w:rPr>
+          <w:b/>
+          <w:sz w:val="24"/>
+          <w:szCs w:val="24"/>
+        </w:rPr>
+        <w:t>farahani</w:t>
+      </w:r>
+      <w:proofErr w:type="spellEnd"/>
+    </w:p>
+    <w:p>
+      <w:proofErr w:type="spellStart"/>
+      <w:r>
+        <w:t>Abolfazi</w:t>
+      </w:r>
+      <w:proofErr w:type="spellEnd"/>
+      <w:r>
+        <w:t xml:space="preserve"> </w:t>
+      </w:r>
+      <w:r>
+        <w:t xml:space="preserve">rewrote and removed </w:t>
+      </w:r>
+      <w:proofErr w:type="spellStart"/>
+      <w:r>
+        <w:t>secions</w:t>
+      </w:r>
+      <w:proofErr w:type="spellEnd"/>
+      <w:r>
+        <w:t xml:space="preserve"> of the </w:t>
+      </w:r>
+      <w:r>
+        <w:t>joint_transforms.py</w:t>
+      </w:r>
+      <w:r>
+        <w:t xml:space="preserve"> file to make the code look better.</w:t>
+      </w:r>
+    </w:p>
+    <w:p>
+      <w:pPr>
+        <w:rPr>
+          <w:b/>
+          <w:sz w:val="24"/>
+          <w:szCs w:val="24"/>
+        </w:rPr>
+      </w:pPr>
+      <w:r>
+        <w:rPr>
+          <w:b/>
+          <w:sz w:val="24"/>
+          <w:szCs w:val="24"/>
+        </w:rPr>
+        <w:t>3</w:t>
+      </w:r>
+      <w:r>
+        <w:rPr>
+          <w:b/>
+          <w:sz w:val="24"/>
+          <w:szCs w:val="24"/>
+        </w:rPr>
+        <w:t>.34</w:t>
+      </w:r>
+      <w:r>
+        <w:rPr>
+          <w:b/>
+          <w:sz w:val="24"/>
+          <w:szCs w:val="24"/>
+        </w:rPr>
+        <w:t xml:space="preserve">) </w:t>
+      </w:r>
+      <w:r>
+        <w:rPr>
+          <w:b/>
+          <w:sz w:val="24"/>
+          <w:szCs w:val="24"/>
+        </w:rPr>
+        <w:t>fixed the resizing input images helper function</w:t>
+      </w:r>
+      <w:r>
+        <w:rPr>
+          <w:b/>
+          <w:sz w:val="24"/>
+          <w:szCs w:val="24"/>
+        </w:rPr>
+        <w:t xml:space="preserve"> –</w:t>
+      </w:r>
+      <w:r>
+        <w:rPr>
+          <w:b/>
+          <w:sz w:val="24"/>
+          <w:szCs w:val="24"/>
+        </w:rPr>
+        <w:t xml:space="preserve"> </w:t>
+      </w:r>
+      <w:r>
+        <w:rPr>
+          <w:b/>
+          <w:sz w:val="24"/>
+          <w:szCs w:val="24"/>
+        </w:rPr>
+        <w:t>a-</w:t>
+      </w:r>
+      <w:proofErr w:type="spellStart"/>
+      <w:r>
+        <w:rPr>
+          <w:b/>
+          <w:sz w:val="24"/>
+          <w:szCs w:val="24"/>
+        </w:rPr>
+        <w:t>farahani</w:t>
+      </w:r>
+      <w:proofErr w:type="spellEnd"/>
+    </w:p>
+    <w:p>
+      <w:r>
+        <w:t xml:space="preserve">Similar to (3.33) above, </w:t>
+      </w:r>
+      <w:proofErr w:type="spellStart"/>
+      <w:r>
+        <w:t>Abolfazi</w:t>
+      </w:r>
+      <w:proofErr w:type="spellEnd"/>
+      <w:r>
+        <w:t xml:space="preserve"> </w:t>
+      </w:r>
+      <w:r>
+        <w:t>cleaned up the cilia.py code.</w:t>
+      </w:r>
+    </w:p>
+    <w:p>
+      <w:pPr>
+        <w:rPr>
+          <w:b/>
+          <w:sz w:val="24"/>
+          <w:szCs w:val="24"/>
+        </w:rPr>
+      </w:pPr>
+      <w:r>
+        <w:rPr>
+          <w:b/>
+          <w:sz w:val="24"/>
+          <w:szCs w:val="24"/>
+        </w:rPr>
+        <w:t>3</w:t>
+      </w:r>
+      <w:r>
+        <w:rPr>
+          <w:b/>
+          <w:sz w:val="24"/>
+          <w:szCs w:val="24"/>
+        </w:rPr>
+        <w:t>.35</w:t>
+      </w:r>
+      <w:r>
+        <w:rPr>
+          <w:b/>
+          <w:sz w:val="24"/>
+          <w:szCs w:val="24"/>
+        </w:rPr>
+        <w:t xml:space="preserve">) </w:t>
+      </w:r>
+      <w:r>
+        <w:rPr>
+          <w:b/>
+          <w:sz w:val="24"/>
+          <w:szCs w:val="24"/>
+        </w:rPr>
+        <w:t xml:space="preserve">modified the </w:t>
+      </w:r>
+      <w:proofErr w:type="spellStart"/>
       <w:proofErr w:type="gramStart"/>
       <w:r>
-        <w:t>to .</w:t>
+        <w:rPr>
+          <w:b/>
+          <w:sz w:val="24"/>
+          <w:szCs w:val="24"/>
+        </w:rPr>
+        <w:t>main.ipynb</w:t>
+      </w:r>
+      <w:proofErr w:type="spellEnd"/>
+      <w:proofErr w:type="gramEnd"/>
+      <w:r>
+        <w:rPr>
+          <w:b/>
+          <w:sz w:val="24"/>
+          <w:szCs w:val="24"/>
+        </w:rPr>
+        <w:t xml:space="preserve"> for the updated resized inputs</w:t>
+      </w:r>
+      <w:r>
+        <w:rPr>
+          <w:b/>
+          <w:sz w:val="24"/>
+          <w:szCs w:val="24"/>
+        </w:rPr>
+        <w:t xml:space="preserve"> </w:t>
+      </w:r>
+      <w:r>
+        <w:rPr>
+          <w:b/>
+          <w:sz w:val="24"/>
+          <w:szCs w:val="24"/>
+        </w:rPr>
+        <w:t>–</w:t>
+      </w:r>
+      <w:r>
+        <w:rPr>
+          <w:b/>
+          <w:sz w:val="24"/>
+          <w:szCs w:val="24"/>
+        </w:rPr>
+        <w:t xml:space="preserve"> </w:t>
+      </w:r>
+      <w:r>
+        <w:rPr>
+          <w:b/>
+          <w:sz w:val="24"/>
+          <w:szCs w:val="24"/>
+        </w:rPr>
+        <w:t>a-</w:t>
+      </w:r>
+      <w:proofErr w:type="spellStart"/>
+      <w:r>
+        <w:rPr>
+          <w:b/>
+          <w:sz w:val="24"/>
+          <w:szCs w:val="24"/>
+        </w:rPr>
+        <w:t>farahani</w:t>
+      </w:r>
+      <w:proofErr w:type="spellEnd"/>
+    </w:p>
+    <w:p>
+      <w:r>
+        <w:t xml:space="preserve">Appears to have change the type passed in the training.py script from </w:t>
+      </w:r>
+      <w:proofErr w:type="spellStart"/>
+      <w:r>
+        <w:t>img</w:t>
+      </w:r>
+      <w:proofErr w:type="spellEnd"/>
+      <w:r>
+        <w:t xml:space="preserve"> </w:t>
+      </w:r>
+      <w:proofErr w:type="spellStart"/>
+      <w:r>
+        <w:t>to pic</w:t>
+      </w:r>
+      <w:proofErr w:type="spellEnd"/>
+      <w:r>
+        <w:t>.</w:t>
+      </w:r>
+    </w:p>
+    <w:p>
+      <w:pPr>
+        <w:rPr>
+          <w:b/>
+          <w:sz w:val="24"/>
+          <w:szCs w:val="24"/>
+        </w:rPr>
+      </w:pPr>
+      <w:r>
+        <w:rPr>
+          <w:b/>
+          <w:sz w:val="24"/>
+          <w:szCs w:val="24"/>
+        </w:rPr>
+        <w:t>3</w:t>
+      </w:r>
+      <w:r>
+        <w:rPr>
+          <w:b/>
+          <w:sz w:val="24"/>
+          <w:szCs w:val="24"/>
+        </w:rPr>
+        <w:t>.36</w:t>
+      </w:r>
+      <w:r>
+        <w:rPr>
+          <w:b/>
+          <w:sz w:val="24"/>
+          <w:szCs w:val="24"/>
+        </w:rPr>
+        <w:t xml:space="preserve">) </w:t>
+      </w:r>
+      <w:r>
+        <w:rPr>
+          <w:b/>
+          <w:sz w:val="24"/>
+          <w:szCs w:val="24"/>
+        </w:rPr>
+        <w:t>Merge branch 'develop' of https://githu</w:t>
+      </w:r>
+      <w:r>
+        <w:rPr>
+          <w:b/>
+          <w:sz w:val="24"/>
+          <w:szCs w:val="24"/>
+        </w:rPr>
+        <w:t>b.com/dsp-uga/team-linden-p2 i</w:t>
+      </w:r>
+      <w:r>
+        <w:rPr>
+          <w:b/>
+          <w:sz w:val="24"/>
+          <w:szCs w:val="24"/>
+        </w:rPr>
+        <w:t>nto develop</w:t>
+      </w:r>
+      <w:r>
+        <w:rPr>
+          <w:b/>
+          <w:sz w:val="24"/>
+          <w:szCs w:val="24"/>
+        </w:rPr>
+        <w:t xml:space="preserve"> </w:t>
+      </w:r>
+      <w:r>
+        <w:rPr>
+          <w:b/>
+          <w:sz w:val="24"/>
+          <w:szCs w:val="24"/>
+        </w:rPr>
+        <w:t>–</w:t>
+      </w:r>
+      <w:r>
+        <w:rPr>
+          <w:b/>
+          <w:sz w:val="24"/>
+          <w:szCs w:val="24"/>
+        </w:rPr>
+        <w:t xml:space="preserve"> </w:t>
+      </w:r>
+      <w:r>
+        <w:rPr>
+          <w:b/>
+          <w:sz w:val="24"/>
+          <w:szCs w:val="24"/>
+        </w:rPr>
+        <w:t>a-</w:t>
+      </w:r>
+      <w:proofErr w:type="spellStart"/>
+      <w:r>
+        <w:rPr>
+          <w:b/>
+          <w:sz w:val="24"/>
+          <w:szCs w:val="24"/>
+        </w:rPr>
+        <w:t>farahani</w:t>
+      </w:r>
+      <w:proofErr w:type="spellEnd"/>
+    </w:p>
+    <w:p>
+      <w:r>
+        <w:t xml:space="preserve">This was a </w:t>
+      </w:r>
+      <w:proofErr w:type="spellStart"/>
+      <w:r>
+        <w:t>git</w:t>
+      </w:r>
+      <w:proofErr w:type="spellEnd"/>
+      <w:r>
+        <w:t xml:space="preserve"> branch management commit change.</w:t>
+      </w:r>
+    </w:p>
+    <w:p>
+      <w:pPr>
+        <w:rPr>
+          <w:b/>
+          <w:sz w:val="24"/>
+          <w:szCs w:val="24"/>
+        </w:rPr>
+      </w:pPr>
+      <w:r>
+        <w:rPr>
+          <w:b/>
+          <w:sz w:val="24"/>
+          <w:szCs w:val="24"/>
+        </w:rPr>
+        <w:t>3</w:t>
+      </w:r>
+      <w:r>
+        <w:rPr>
+          <w:b/>
+          <w:sz w:val="24"/>
+          <w:szCs w:val="24"/>
+        </w:rPr>
+        <w:t>.37</w:t>
+      </w:r>
+      <w:r>
+        <w:rPr>
+          <w:b/>
+          <w:sz w:val="24"/>
+          <w:szCs w:val="24"/>
+        </w:rPr>
+        <w:t xml:space="preserve">) </w:t>
+      </w:r>
+      <w:r>
+        <w:rPr>
+          <w:b/>
+          <w:sz w:val="24"/>
+          <w:szCs w:val="24"/>
+        </w:rPr>
+        <w:t xml:space="preserve">modified the </w:t>
+      </w:r>
+      <w:proofErr w:type="spellStart"/>
+      <w:proofErr w:type="gramStart"/>
+      <w:r>
+        <w:rPr>
+          <w:b/>
+          <w:sz w:val="24"/>
+          <w:szCs w:val="24"/>
+        </w:rPr>
+        <w:t>main.ipynb</w:t>
+      </w:r>
+      <w:proofErr w:type="spellEnd"/>
+      <w:proofErr w:type="gramEnd"/>
+      <w:r>
+        <w:rPr>
+          <w:b/>
+          <w:sz w:val="24"/>
+          <w:szCs w:val="24"/>
+        </w:rPr>
+        <w:t xml:space="preserve"> for the updated resized inputs</w:t>
+      </w:r>
+      <w:r>
+        <w:rPr>
+          <w:b/>
+          <w:sz w:val="24"/>
+          <w:szCs w:val="24"/>
+        </w:rPr>
+        <w:t xml:space="preserve"> </w:t>
+      </w:r>
+      <w:r>
+        <w:rPr>
+          <w:b/>
+          <w:sz w:val="24"/>
+          <w:szCs w:val="24"/>
+        </w:rPr>
+        <w:t>–</w:t>
+      </w:r>
+      <w:r>
+        <w:rPr>
+          <w:b/>
+          <w:sz w:val="24"/>
+          <w:szCs w:val="24"/>
+        </w:rPr>
+        <w:t xml:space="preserve"> </w:t>
+      </w:r>
+      <w:r>
+        <w:rPr>
+          <w:b/>
+          <w:sz w:val="24"/>
+          <w:szCs w:val="24"/>
+        </w:rPr>
+        <w:t>a-</w:t>
+      </w:r>
+      <w:proofErr w:type="spellStart"/>
+      <w:r>
+        <w:rPr>
+          <w:b/>
+          <w:sz w:val="24"/>
+          <w:szCs w:val="24"/>
+        </w:rPr>
+        <w:t>farahani</w:t>
+      </w:r>
+      <w:proofErr w:type="spellEnd"/>
+    </w:p>
+    <w:p>
+      <w:r>
+        <w:t xml:space="preserve">More changes were made to the </w:t>
+      </w:r>
+      <w:proofErr w:type="spellStart"/>
+      <w:proofErr w:type="gramStart"/>
+      <w:r>
+        <w:t>main.ipynb</w:t>
+      </w:r>
+      <w:proofErr w:type="spellEnd"/>
+      <w:proofErr w:type="gramEnd"/>
+      <w:r>
+        <w:t xml:space="preserve"> </w:t>
+      </w:r>
+      <w:proofErr w:type="spellStart"/>
+      <w:r>
+        <w:t>Jupyder</w:t>
+      </w:r>
+      <w:proofErr w:type="spellEnd"/>
+      <w:r>
+        <w:t xml:space="preserve"> code, but such code isn’t yet easy for quickly analyzing changes and impact.</w:t>
+      </w:r>
+    </w:p>
+    <w:p>
+      <w:pPr>
+        <w:rPr>
+          <w:b/>
+          <w:sz w:val="24"/>
+          <w:szCs w:val="24"/>
+        </w:rPr>
+      </w:pPr>
+      <w:r>
+        <w:rPr>
+          <w:b/>
+          <w:sz w:val="24"/>
+          <w:szCs w:val="24"/>
+        </w:rPr>
+        <w:t>3</w:t>
+      </w:r>
+      <w:r>
+        <w:rPr>
+          <w:b/>
+          <w:sz w:val="24"/>
+          <w:szCs w:val="24"/>
+        </w:rPr>
+        <w:t>.38</w:t>
+      </w:r>
+      <w:r>
+        <w:rPr>
+          <w:b/>
+          <w:sz w:val="24"/>
+          <w:szCs w:val="24"/>
+        </w:rPr>
+        <w:t xml:space="preserve">) </w:t>
+      </w:r>
+      <w:r>
+        <w:rPr>
+          <w:b/>
+          <w:sz w:val="24"/>
+          <w:szCs w:val="24"/>
+        </w:rPr>
+        <w:t>added reference for the joint_transforms.py code</w:t>
+      </w:r>
+      <w:r>
+        <w:rPr>
+          <w:b/>
+          <w:sz w:val="24"/>
+          <w:szCs w:val="24"/>
+        </w:rPr>
+        <w:t xml:space="preserve"> </w:t>
+      </w:r>
+      <w:r>
+        <w:rPr>
+          <w:b/>
+          <w:sz w:val="24"/>
+          <w:szCs w:val="24"/>
+        </w:rPr>
+        <w:t>–</w:t>
+      </w:r>
+      <w:r>
+        <w:rPr>
+          <w:b/>
+          <w:sz w:val="24"/>
+          <w:szCs w:val="24"/>
+        </w:rPr>
+        <w:t xml:space="preserve"> </w:t>
+      </w:r>
+      <w:r>
+        <w:rPr>
+          <w:b/>
+          <w:sz w:val="24"/>
+          <w:szCs w:val="24"/>
+        </w:rPr>
+        <w:t>a-</w:t>
+      </w:r>
+      <w:proofErr w:type="spellStart"/>
+      <w:r>
+        <w:rPr>
+          <w:b/>
+          <w:sz w:val="24"/>
+          <w:szCs w:val="24"/>
+        </w:rPr>
+        <w:t>farahani</w:t>
+      </w:r>
+      <w:proofErr w:type="spellEnd"/>
+    </w:p>
+    <w:p>
+      <w:r>
+        <w:t xml:space="preserve">The joint_transforms.py code, generated in </w:t>
+      </w:r>
+      <w:r>
+        <w:t xml:space="preserve">(3.24) earlier, now holds reference to </w:t>
+      </w:r>
+      <w:r>
+        <w:t>Brendan Fortuner</w:t>
+      </w:r>
+      <w:r>
+        <w:t>, see (3.2) above.</w:t>
+      </w:r>
+    </w:p>
+    <w:p>
+      <w:pPr>
+        <w:rPr>
+          <w:b/>
+          <w:sz w:val="24"/>
+          <w:szCs w:val="24"/>
+        </w:rPr>
+      </w:pPr>
+      <w:r>
+        <w:rPr>
+          <w:b/>
+          <w:sz w:val="24"/>
+          <w:szCs w:val="24"/>
+        </w:rPr>
+        <w:t>3</w:t>
+      </w:r>
+      <w:r>
+        <w:rPr>
+          <w:b/>
+          <w:sz w:val="24"/>
+          <w:szCs w:val="24"/>
+        </w:rPr>
+        <w:t>.39</w:t>
+      </w:r>
+      <w:r>
+        <w:rPr>
+          <w:b/>
+          <w:sz w:val="24"/>
+          <w:szCs w:val="24"/>
+        </w:rPr>
+        <w:t xml:space="preserve">) </w:t>
+      </w:r>
+      <w:r>
+        <w:rPr>
+          <w:b/>
+          <w:sz w:val="24"/>
+          <w:szCs w:val="24"/>
+        </w:rPr>
+        <w:t>Updated Readme</w:t>
+      </w:r>
+      <w:r>
+        <w:rPr>
+          <w:b/>
+          <w:sz w:val="24"/>
+          <w:szCs w:val="24"/>
+        </w:rPr>
+        <w:t xml:space="preserve"> </w:t>
+      </w:r>
+      <w:r>
+        <w:rPr>
+          <w:b/>
+          <w:sz w:val="24"/>
+          <w:szCs w:val="24"/>
+        </w:rPr>
+        <w:t>–</w:t>
+      </w:r>
+      <w:r>
+        <w:rPr>
+          <w:b/>
+          <w:sz w:val="24"/>
+          <w:szCs w:val="24"/>
+        </w:rPr>
+        <w:t xml:space="preserve"> </w:t>
+      </w:r>
+      <w:proofErr w:type="spellStart"/>
+      <w:r>
+        <w:rPr>
+          <w:b/>
+          <w:sz w:val="24"/>
+          <w:szCs w:val="24"/>
+        </w:rPr>
+        <w:t>jiahaoxu</w:t>
+      </w:r>
+      <w:proofErr w:type="spellEnd"/>
+    </w:p>
+    <w:p>
+      <w:r>
+        <w:lastRenderedPageBreak/>
+        <w:t>First step in building a readme file</w:t>
+      </w:r>
+    </w:p>
+    <w:p>
+      <w:pPr>
+        <w:rPr>
+          <w:b/>
+          <w:sz w:val="24"/>
+          <w:szCs w:val="24"/>
+        </w:rPr>
+      </w:pPr>
+      <w:r>
+        <w:rPr>
+          <w:b/>
+          <w:sz w:val="24"/>
+          <w:szCs w:val="24"/>
+        </w:rPr>
+        <w:t>3</w:t>
+      </w:r>
+      <w:r>
+        <w:rPr>
+          <w:b/>
+          <w:sz w:val="24"/>
+          <w:szCs w:val="24"/>
+        </w:rPr>
+        <w:t>.40</w:t>
+      </w:r>
+      <w:r>
+        <w:rPr>
+          <w:b/>
+          <w:sz w:val="24"/>
+          <w:szCs w:val="24"/>
+        </w:rPr>
+        <w:t xml:space="preserve">) </w:t>
+      </w:r>
+      <w:r>
+        <w:rPr>
+          <w:b/>
+          <w:sz w:val="24"/>
+          <w:szCs w:val="24"/>
+        </w:rPr>
+        <w:t>Updated Readme</w:t>
+      </w:r>
+      <w:r>
+        <w:rPr>
+          <w:b/>
+          <w:sz w:val="24"/>
+          <w:szCs w:val="24"/>
+        </w:rPr>
+        <w:t xml:space="preserve"> –</w:t>
+      </w:r>
+      <w:r>
+        <w:rPr>
+          <w:b/>
+          <w:sz w:val="24"/>
+          <w:szCs w:val="24"/>
+        </w:rPr>
+        <w:t xml:space="preserve"> </w:t>
+      </w:r>
+      <w:proofErr w:type="spellStart"/>
+      <w:r>
+        <w:rPr>
+          <w:b/>
+          <w:sz w:val="24"/>
+          <w:szCs w:val="24"/>
+        </w:rPr>
+        <w:t>jiahaoxu</w:t>
+      </w:r>
+      <w:proofErr w:type="spellEnd"/>
+    </w:p>
+    <w:p>
+      <w:proofErr w:type="spellStart"/>
+      <w:r>
+        <w:t>Jiahao</w:t>
+      </w:r>
+      <w:proofErr w:type="spellEnd"/>
+      <w:r>
+        <w:t xml:space="preserve"> cleaned up many files, </w:t>
+      </w:r>
+      <w:proofErr w:type="gramStart"/>
+      <w:r>
+        <w:t>including .</w:t>
       </w:r>
       <w:proofErr w:type="spellStart"/>
       <w:r>
@@ -3748,23 +7591,15 @@
       <w:proofErr w:type="spellEnd"/>
       <w:proofErr w:type="gramEnd"/>
       <w:r>
-        <w:t xml:space="preserve">, getCilia.py and the </w:t>
-      </w:r>
-      <w:proofErr w:type="spellStart"/>
-      <w:r>
-        <w:t>Jupyder</w:t>
-      </w:r>
-      <w:proofErr w:type="spellEnd"/>
-      <w:r>
-        <w:t xml:space="preserve"> main function. The changes appear small and we’ll see how well they hold up over other </w:t>
-      </w:r>
-      <w:proofErr w:type="spellStart"/>
-      <w:r>
-        <w:t>github</w:t>
-      </w:r>
-      <w:proofErr w:type="spellEnd"/>
-      <w:r>
-        <w:t xml:space="preserve"> submissions.</w:t>
+        <w:t xml:space="preserve">, cilia.py, joint_transforms.py, and training.py along with the integration of diceloss.py and focalloss.py. These operations may have been </w:t>
+      </w:r>
+      <w:proofErr w:type="spellStart"/>
+      <w:r>
+        <w:t>git</w:t>
+      </w:r>
+      <w:proofErr w:type="spellEnd"/>
+      <w:r>
+        <w:t xml:space="preserve"> management operations.</w:t>
       </w:r>
     </w:p>
     <w:p>
@@ -3789,7 +7624,7 @@
           <w:sz w:val="24"/>
           <w:szCs w:val="24"/>
         </w:rPr>
-        <w:t>.9</w:t>
+        <w:t>.41</w:t>
       </w:r>
       <w:r>
         <w:rPr>
@@ -3805,169 +7640,29 @@
           <w:sz w:val="24"/>
           <w:szCs w:val="24"/>
         </w:rPr>
-        <w:t>Merge branch 'develop' of https://github.com/dsp-uga/team-linden-p2 into develop</w:t>
-      </w:r>
-      <w:r>
-        <w:rPr>
-          <w:b/>
-          <w:sz w:val="24"/>
-          <w:szCs w:val="24"/>
-        </w:rPr>
-        <w:t xml:space="preserve"> </w:t>
-      </w:r>
-      <w:r>
-        <w:rPr>
-          <w:b/>
-          <w:sz w:val="24"/>
-          <w:szCs w:val="24"/>
-        </w:rPr>
-        <w:t>–</w:t>
-      </w:r>
-      <w:r>
-        <w:rPr>
-          <w:b/>
-          <w:sz w:val="24"/>
-          <w:szCs w:val="24"/>
-        </w:rPr>
-        <w:t xml:space="preserve"> </w:t>
-      </w:r>
-      <w:r>
-        <w:rPr>
-          <w:b/>
-          <w:sz w:val="24"/>
-          <w:szCs w:val="24"/>
-        </w:rPr>
-        <w:t>a-</w:t>
-      </w:r>
-      <w:proofErr w:type="spellStart"/>
-      <w:r>
-        <w:rPr>
-          <w:b/>
-          <w:sz w:val="24"/>
-          <w:szCs w:val="24"/>
-        </w:rPr>
-        <w:t>farahani</w:t>
-      </w:r>
-      <w:proofErr w:type="spellEnd"/>
-    </w:p>
-    <w:p>
-      <w:proofErr w:type="spellStart"/>
-      <w:r>
-        <w:t>Stangly</w:t>
-      </w:r>
-      <w:proofErr w:type="spellEnd"/>
-      <w:r>
-        <w:t xml:space="preserve">, </w:t>
-      </w:r>
-      <w:proofErr w:type="spellStart"/>
-      <w:r>
-        <w:t>Github</w:t>
-      </w:r>
-      <w:proofErr w:type="spellEnd"/>
-      <w:r>
-        <w:t xml:space="preserve"> states that no changes were made in this commit (so how was this a commit???)</w:t>
-      </w:r>
-    </w:p>
-    <w:p>
-      <w:pPr>
-        <w:rPr>
-          <w:b/>
-          <w:sz w:val="24"/>
-          <w:szCs w:val="24"/>
-        </w:rPr>
-      </w:pPr>
-      <w:r>
-        <w:rPr>
-          <w:b/>
-          <w:sz w:val="24"/>
-          <w:szCs w:val="24"/>
-        </w:rPr>
-        <w:t>3</w:t>
-      </w:r>
-      <w:r>
-        <w:rPr>
-          <w:b/>
-          <w:sz w:val="24"/>
-          <w:szCs w:val="24"/>
-        </w:rPr>
-        <w:t>.10</w:t>
-      </w:r>
-      <w:r>
-        <w:rPr>
-          <w:b/>
-          <w:sz w:val="24"/>
-          <w:szCs w:val="24"/>
-        </w:rPr>
-        <w:t xml:space="preserve">) </w:t>
-      </w:r>
-      <w:r>
-        <w:rPr>
-          <w:b/>
-          <w:sz w:val="24"/>
-          <w:szCs w:val="24"/>
-        </w:rPr>
-        <w:t>expanded the predicted cilia area</w:t>
-      </w:r>
-      <w:r>
-        <w:rPr>
-          <w:b/>
-          <w:sz w:val="24"/>
-          <w:szCs w:val="24"/>
-        </w:rPr>
-        <w:t>–</w:t>
-      </w:r>
-      <w:r>
-        <w:rPr>
-          <w:b/>
-          <w:sz w:val="24"/>
-          <w:szCs w:val="24"/>
-        </w:rPr>
-        <w:t xml:space="preserve"> </w:t>
-      </w:r>
-      <w:proofErr w:type="spellStart"/>
-      <w:r>
-        <w:rPr>
-          <w:b/>
-          <w:sz w:val="24"/>
-          <w:szCs w:val="24"/>
-        </w:rPr>
-        <w:t>jiahaoxu</w:t>
-      </w:r>
-      <w:proofErr w:type="spellEnd"/>
-    </w:p>
-    <w:p>
-      <w:r>
-        <w:t xml:space="preserve">The main function in </w:t>
-      </w:r>
-      <w:r>
-        <w:t>AccuracyBoosting.py</w:t>
-      </w:r>
-      <w:r>
-        <w:t xml:space="preserve"> appears to iterate through a target directory containing mask files. The program reads through the </w:t>
-      </w:r>
-      <w:r>
-        <w:t xml:space="preserve">row and columns to find cilia marked pixels in a 5 by 5 matrix. It appears the resulting </w:t>
-      </w:r>
-      <w:proofErr w:type="spellStart"/>
-      <w:r>
-        <w:t>png</w:t>
-      </w:r>
-      <w:proofErr w:type="spellEnd"/>
-      <w:r>
-        <w:t xml:space="preserve"> file generated inflates the mask areas by five pixels in every direction.</w:t>
-      </w:r>
-      <w:bookmarkStart w:id="0" w:name="_GoBack"/>
-      <w:bookmarkEnd w:id="0"/>
-    </w:p>
-    <w:p/>
-    <w:p>
-      <w:pPr>
-        <w:rPr>
-          <w:rFonts w:ascii="Times New Roman" w:eastAsia="Times New Roman" w:hAnsi="Times New Roman" w:cs="Times New Roman"/>
-          <w:sz w:val="24"/>
-          <w:szCs w:val="24"/>
-        </w:rPr>
-      </w:pPr>
+        <w:t>Here is an example for how I would writ</w:t>
+      </w:r>
+      <w:r>
+        <w:rPr>
+          <w:b/>
+          <w:sz w:val="24"/>
+          <w:szCs w:val="24"/>
+        </w:rPr>
+        <w:t>e brief introduction to some o</w:t>
+      </w:r>
+      <w:r>
+        <w:rPr>
+          <w:b/>
+          <w:sz w:val="24"/>
+          <w:szCs w:val="24"/>
+        </w:rPr>
+        <w:t>f the ideas we used. I'm working on long, detailed sections for placement in our team's wiki page to show details on how we used their code, changes we made, and tests we ran (successful or not).</w:t>
+      </w:r>
+    </w:p>
+    <w:p>
+      <w:r>
+        <w:t>As the description states, this was a simple change to illustrate what the final readme may consist of, along with notes stating further details will be placed in the team’s wiki page.</w:t>
+      </w:r>
     </w:p>
     <w:p/>
     <w:p/>
@@ -3976,14 +7671,31 @@
     <w:p/>
     <w:p/>
     <w:p/>
+    <w:p>
+      <w:pPr>
+        <w:rPr>
+          <w:rFonts w:ascii="Times New Roman" w:eastAsia="Times New Roman" w:hAnsi="Times New Roman" w:cs="Times New Roman"/>
+          <w:sz w:val="24"/>
+          <w:szCs w:val="24"/>
+        </w:rPr>
+      </w:pPr>
+    </w:p>
     <w:p/>
     <w:p/>
     <w:p/>
+    <w:p/>
+    <w:p/>
+    <w:p/>
+    <w:p/>
+    <w:p>
+      <w:bookmarkStart w:id="0" w:name="_GoBack"/>
+      <w:bookmarkEnd w:id="0"/>
+    </w:p>
     <w:sectPr>
-      <w:headerReference w:type="default" r:id="rId15"/>
-      <w:footerReference w:type="default" r:id="rId16"/>
-      <w:headerReference w:type="first" r:id="rId17"/>
-      <w:footerReference w:type="first" r:id="rId18"/>
+      <w:headerReference w:type="default" r:id="rId20"/>
+      <w:footerReference w:type="default" r:id="rId21"/>
+      <w:headerReference w:type="first" r:id="rId22"/>
+      <w:footerReference w:type="first" r:id="rId23"/>
       <w:pgSz w:w="12240" w:h="15840"/>
       <w:pgMar w:top="1440" w:right="1440" w:bottom="1440" w:left="1440" w:header="720" w:footer="720" w:gutter="0"/>
       <w:cols w:space="720"/>
@@ -4860,23 +8572,7 @@
         <w:sz w:val="18"/>
         <w:szCs w:val="18"/>
       </w:rPr>
-      <w:t>2019-01</w:t>
-    </w:r>
-    <w:r>
-      <w:rPr>
-        <w:rFonts w:ascii="Times New Roman" w:hAnsi="Times New Roman" w:cs="Times New Roman"/>
-        <w:sz w:val="18"/>
-        <w:szCs w:val="18"/>
-      </w:rPr>
-      <w:t>-</w:t>
-    </w:r>
-    <w:r>
-      <w:rPr>
-        <w:rFonts w:ascii="Times New Roman" w:hAnsi="Times New Roman" w:cs="Times New Roman"/>
-        <w:sz w:val="18"/>
-        <w:szCs w:val="18"/>
-      </w:rPr>
-      <w:t>27</w:t>
+      <w:t>2019-01-27</w:t>
     </w:r>
   </w:p>
   <w:p>
@@ -6271,6 +9967,92 @@
     </w:lvl>
   </w:abstractNum>
   <w:abstractNum w:abstractNumId="23" w15:restartNumberingAfterBreak="0">
+    <w:nsid w:val="35F83534"/>
+    <w:multiLevelType w:val="hybridMultilevel"/>
+    <w:tmpl w:val="A2F89AB6"/>
+    <w:lvl w:ilvl="0" w:tplc="04090011">
+      <w:start w:val="1"/>
+      <w:numFmt w:val="decimal"/>
+      <w:lvlText w:val="%1)"/>
+      <w:lvlJc w:val="left"/>
+      <w:pPr>
+        <w:ind w:left="720" w:hanging="360"/>
+      </w:pPr>
+    </w:lvl>
+    <w:lvl w:ilvl="1" w:tplc="04090019" w:tentative="1">
+      <w:start w:val="1"/>
+      <w:numFmt w:val="lowerLetter"/>
+      <w:lvlText w:val="%2."/>
+      <w:lvlJc w:val="left"/>
+      <w:pPr>
+        <w:ind w:left="1440" w:hanging="360"/>
+      </w:pPr>
+    </w:lvl>
+    <w:lvl w:ilvl="2" w:tplc="0409001B" w:tentative="1">
+      <w:start w:val="1"/>
+      <w:numFmt w:val="lowerRoman"/>
+      <w:lvlText w:val="%3."/>
+      <w:lvlJc w:val="right"/>
+      <w:pPr>
+        <w:ind w:left="2160" w:hanging="180"/>
+      </w:pPr>
+    </w:lvl>
+    <w:lvl w:ilvl="3" w:tplc="0409000F" w:tentative="1">
+      <w:start w:val="1"/>
+      <w:numFmt w:val="decimal"/>
+      <w:lvlText w:val="%4."/>
+      <w:lvlJc w:val="left"/>
+      <w:pPr>
+        <w:ind w:left="2880" w:hanging="360"/>
+      </w:pPr>
+    </w:lvl>
+    <w:lvl w:ilvl="4" w:tplc="04090019" w:tentative="1">
+      <w:start w:val="1"/>
+      <w:numFmt w:val="lowerLetter"/>
+      <w:lvlText w:val="%5."/>
+      <w:lvlJc w:val="left"/>
+      <w:pPr>
+        <w:ind w:left="3600" w:hanging="360"/>
+      </w:pPr>
+    </w:lvl>
+    <w:lvl w:ilvl="5" w:tplc="0409001B" w:tentative="1">
+      <w:start w:val="1"/>
+      <w:numFmt w:val="lowerRoman"/>
+      <w:lvlText w:val="%6."/>
+      <w:lvlJc w:val="right"/>
+      <w:pPr>
+        <w:ind w:left="4320" w:hanging="180"/>
+      </w:pPr>
+    </w:lvl>
+    <w:lvl w:ilvl="6" w:tplc="0409000F" w:tentative="1">
+      <w:start w:val="1"/>
+      <w:numFmt w:val="decimal"/>
+      <w:lvlText w:val="%7."/>
+      <w:lvlJc w:val="left"/>
+      <w:pPr>
+        <w:ind w:left="5040" w:hanging="360"/>
+      </w:pPr>
+    </w:lvl>
+    <w:lvl w:ilvl="7" w:tplc="04090019" w:tentative="1">
+      <w:start w:val="1"/>
+      <w:numFmt w:val="lowerLetter"/>
+      <w:lvlText w:val="%8."/>
+      <w:lvlJc w:val="left"/>
+      <w:pPr>
+        <w:ind w:left="5760" w:hanging="360"/>
+      </w:pPr>
+    </w:lvl>
+    <w:lvl w:ilvl="8" w:tplc="0409001B" w:tentative="1">
+      <w:start w:val="1"/>
+      <w:numFmt w:val="lowerRoman"/>
+      <w:lvlText w:val="%9."/>
+      <w:lvlJc w:val="right"/>
+      <w:pPr>
+        <w:ind w:left="6480" w:hanging="180"/>
+      </w:pPr>
+    </w:lvl>
+  </w:abstractNum>
+  <w:abstractNum w:abstractNumId="24" w15:restartNumberingAfterBreak="0">
     <w:nsid w:val="36FC2B79"/>
     <w:multiLevelType w:val="hybridMultilevel"/>
     <w:tmpl w:val="80363938"/>
@@ -6359,7 +10141,7 @@
       </w:pPr>
     </w:lvl>
   </w:abstractNum>
-  <w:abstractNum w:abstractNumId="24" w15:restartNumberingAfterBreak="0">
+  <w:abstractNum w:abstractNumId="25" w15:restartNumberingAfterBreak="0">
     <w:nsid w:val="37340E06"/>
     <w:multiLevelType w:val="hybridMultilevel"/>
     <w:tmpl w:val="219254CE"/>
@@ -6448,7 +10230,93 @@
       </w:pPr>
     </w:lvl>
   </w:abstractNum>
-  <w:abstractNum w:abstractNumId="25" w15:restartNumberingAfterBreak="0">
+  <w:abstractNum w:abstractNumId="26" w15:restartNumberingAfterBreak="0">
+    <w:nsid w:val="3B4D2B48"/>
+    <w:multiLevelType w:val="hybridMultilevel"/>
+    <w:tmpl w:val="3370D7C8"/>
+    <w:lvl w:ilvl="0" w:tplc="04090011">
+      <w:start w:val="1"/>
+      <w:numFmt w:val="decimal"/>
+      <w:lvlText w:val="%1)"/>
+      <w:lvlJc w:val="left"/>
+      <w:pPr>
+        <w:ind w:left="720" w:hanging="360"/>
+      </w:pPr>
+    </w:lvl>
+    <w:lvl w:ilvl="1" w:tplc="04090019">
+      <w:start w:val="1"/>
+      <w:numFmt w:val="lowerLetter"/>
+      <w:lvlText w:val="%2."/>
+      <w:lvlJc w:val="left"/>
+      <w:pPr>
+        <w:ind w:left="1440" w:hanging="360"/>
+      </w:pPr>
+    </w:lvl>
+    <w:lvl w:ilvl="2" w:tplc="0409001B">
+      <w:start w:val="1"/>
+      <w:numFmt w:val="lowerRoman"/>
+      <w:lvlText w:val="%3."/>
+      <w:lvlJc w:val="right"/>
+      <w:pPr>
+        <w:ind w:left="2160" w:hanging="180"/>
+      </w:pPr>
+    </w:lvl>
+    <w:lvl w:ilvl="3" w:tplc="0409000F" w:tentative="1">
+      <w:start w:val="1"/>
+      <w:numFmt w:val="decimal"/>
+      <w:lvlText w:val="%4."/>
+      <w:lvlJc w:val="left"/>
+      <w:pPr>
+        <w:ind w:left="2880" w:hanging="360"/>
+      </w:pPr>
+    </w:lvl>
+    <w:lvl w:ilvl="4" w:tplc="04090019" w:tentative="1">
+      <w:start w:val="1"/>
+      <w:numFmt w:val="lowerLetter"/>
+      <w:lvlText w:val="%5."/>
+      <w:lvlJc w:val="left"/>
+      <w:pPr>
+        <w:ind w:left="3600" w:hanging="360"/>
+      </w:pPr>
+    </w:lvl>
+    <w:lvl w:ilvl="5" w:tplc="0409001B" w:tentative="1">
+      <w:start w:val="1"/>
+      <w:numFmt w:val="lowerRoman"/>
+      <w:lvlText w:val="%6."/>
+      <w:lvlJc w:val="right"/>
+      <w:pPr>
+        <w:ind w:left="4320" w:hanging="180"/>
+      </w:pPr>
+    </w:lvl>
+    <w:lvl w:ilvl="6" w:tplc="0409000F" w:tentative="1">
+      <w:start w:val="1"/>
+      <w:numFmt w:val="decimal"/>
+      <w:lvlText w:val="%7."/>
+      <w:lvlJc w:val="left"/>
+      <w:pPr>
+        <w:ind w:left="5040" w:hanging="360"/>
+      </w:pPr>
+    </w:lvl>
+    <w:lvl w:ilvl="7" w:tplc="04090019" w:tentative="1">
+      <w:start w:val="1"/>
+      <w:numFmt w:val="lowerLetter"/>
+      <w:lvlText w:val="%8."/>
+      <w:lvlJc w:val="left"/>
+      <w:pPr>
+        <w:ind w:left="5760" w:hanging="360"/>
+      </w:pPr>
+    </w:lvl>
+    <w:lvl w:ilvl="8" w:tplc="0409001B" w:tentative="1">
+      <w:start w:val="1"/>
+      <w:numFmt w:val="lowerRoman"/>
+      <w:lvlText w:val="%9."/>
+      <w:lvlJc w:val="right"/>
+      <w:pPr>
+        <w:ind w:left="6480" w:hanging="180"/>
+      </w:pPr>
+    </w:lvl>
+  </w:abstractNum>
+  <w:abstractNum w:abstractNumId="27" w15:restartNumberingAfterBreak="0">
     <w:nsid w:val="47762A8D"/>
     <w:multiLevelType w:val="multilevel"/>
     <w:tmpl w:val="5D26D7AA"/>
@@ -6537,7 +10405,7 @@
       </w:pPr>
     </w:lvl>
   </w:abstractNum>
-  <w:abstractNum w:abstractNumId="26" w15:restartNumberingAfterBreak="0">
+  <w:abstractNum w:abstractNumId="28" w15:restartNumberingAfterBreak="0">
     <w:nsid w:val="4DDA57DB"/>
     <w:multiLevelType w:val="multilevel"/>
     <w:tmpl w:val="0409001D"/>
@@ -6623,7 +10491,7 @@
       </w:pPr>
     </w:lvl>
   </w:abstractNum>
-  <w:abstractNum w:abstractNumId="27" w15:restartNumberingAfterBreak="0">
+  <w:abstractNum w:abstractNumId="29" w15:restartNumberingAfterBreak="0">
     <w:nsid w:val="507313E9"/>
     <w:multiLevelType w:val="hybridMultilevel"/>
     <w:tmpl w:val="16B8E556"/>
@@ -6709,7 +10577,7 @@
       </w:pPr>
     </w:lvl>
   </w:abstractNum>
-  <w:abstractNum w:abstractNumId="28" w15:restartNumberingAfterBreak="0">
+  <w:abstractNum w:abstractNumId="30" w15:restartNumberingAfterBreak="0">
     <w:nsid w:val="592B21A7"/>
     <w:multiLevelType w:val="hybridMultilevel"/>
     <w:tmpl w:val="5D26D7AA"/>
@@ -6798,7 +10666,7 @@
       </w:pPr>
     </w:lvl>
   </w:abstractNum>
-  <w:abstractNum w:abstractNumId="29" w15:restartNumberingAfterBreak="0">
+  <w:abstractNum w:abstractNumId="31" w15:restartNumberingAfterBreak="0">
     <w:nsid w:val="5D9F7759"/>
     <w:multiLevelType w:val="hybridMultilevel"/>
     <w:tmpl w:val="CC4C1B5C"/>
@@ -6884,7 +10752,7 @@
       </w:pPr>
     </w:lvl>
   </w:abstractNum>
-  <w:abstractNum w:abstractNumId="30" w15:restartNumberingAfterBreak="0">
+  <w:abstractNum w:abstractNumId="32" w15:restartNumberingAfterBreak="0">
     <w:nsid w:val="625C1FBA"/>
     <w:multiLevelType w:val="hybridMultilevel"/>
     <w:tmpl w:val="CC80F492"/>
@@ -6970,7 +10838,7 @@
       </w:pPr>
     </w:lvl>
   </w:abstractNum>
-  <w:abstractNum w:abstractNumId="31" w15:restartNumberingAfterBreak="0">
+  <w:abstractNum w:abstractNumId="33" w15:restartNumberingAfterBreak="0">
     <w:nsid w:val="695832FE"/>
     <w:multiLevelType w:val="hybridMultilevel"/>
     <w:tmpl w:val="F62EC388"/>
@@ -7056,7 +10924,7 @@
       </w:pPr>
     </w:lvl>
   </w:abstractNum>
-  <w:abstractNum w:abstractNumId="32" w15:restartNumberingAfterBreak="0">
+  <w:abstractNum w:abstractNumId="34" w15:restartNumberingAfterBreak="0">
     <w:nsid w:val="6DD72FB4"/>
     <w:multiLevelType w:val="multilevel"/>
     <w:tmpl w:val="0409001F"/>
@@ -7142,7 +11010,7 @@
       </w:pPr>
     </w:lvl>
   </w:abstractNum>
-  <w:abstractNum w:abstractNumId="33" w15:restartNumberingAfterBreak="0">
+  <w:abstractNum w:abstractNumId="35" w15:restartNumberingAfterBreak="0">
     <w:nsid w:val="76670E9A"/>
     <w:multiLevelType w:val="hybridMultilevel"/>
     <w:tmpl w:val="CE74EAA4"/>
@@ -7262,10 +11130,10 @@
     <w:abstractNumId w:val="10"/>
   </w:num>
   <w:num w:numId="3">
-    <w:abstractNumId w:val="32"/>
+    <w:abstractNumId w:val="34"/>
   </w:num>
   <w:num w:numId="4">
-    <w:abstractNumId w:val="26"/>
+    <w:abstractNumId w:val="28"/>
   </w:num>
   <w:num w:numId="5">
     <w:abstractNumId w:val="9"/>
@@ -7310,31 +11178,31 @@
     <w:abstractNumId w:val="22"/>
   </w:num>
   <w:num w:numId="19">
-    <w:abstractNumId w:val="27"/>
+    <w:abstractNumId w:val="29"/>
   </w:num>
   <w:num w:numId="20">
     <w:abstractNumId w:val="18"/>
   </w:num>
   <w:num w:numId="21">
-    <w:abstractNumId w:val="31"/>
+    <w:abstractNumId w:val="33"/>
   </w:num>
   <w:num w:numId="22">
-    <w:abstractNumId w:val="28"/>
+    <w:abstractNumId w:val="30"/>
   </w:num>
   <w:num w:numId="23">
-    <w:abstractNumId w:val="24"/>
+    <w:abstractNumId w:val="25"/>
   </w:num>
   <w:num w:numId="24">
-    <w:abstractNumId w:val="25"/>
+    <w:abstractNumId w:val="27"/>
   </w:num>
   <w:num w:numId="25">
     <w:abstractNumId w:val="15"/>
   </w:num>
   <w:num w:numId="26">
-    <w:abstractNumId w:val="30"/>
+    <w:abstractNumId w:val="32"/>
   </w:num>
   <w:num w:numId="27">
-    <w:abstractNumId w:val="33"/>
+    <w:abstractNumId w:val="35"/>
   </w:num>
   <w:num w:numId="28">
     <w:abstractNumId w:val="19"/>
@@ -7349,12 +11217,18 @@
     <w:abstractNumId w:val="17"/>
   </w:num>
   <w:num w:numId="32">
-    <w:abstractNumId w:val="29"/>
+    <w:abstractNumId w:val="31"/>
   </w:num>
   <w:num w:numId="33">
     <w:abstractNumId w:val="11"/>
   </w:num>
   <w:num w:numId="34">
+    <w:abstractNumId w:val="24"/>
+  </w:num>
+  <w:num w:numId="35">
+    <w:abstractNumId w:val="26"/>
+  </w:num>
+  <w:num w:numId="36">
     <w:abstractNumId w:val="23"/>
   </w:num>
 </w:numbering>
@@ -8776,7 +12650,7 @@
 </file>
 
 <file path=customXml/itemProps1.xml><?xml version="1.0" encoding="utf-8"?>
-<ds:datastoreItem xmlns:ds="http://schemas.openxmlformats.org/officeDocument/2006/customXml" ds:itemID="{6DC513D4-8C2A-054C-8528-3C6FD0EF0852}">
+<ds:datastoreItem xmlns:ds="http://schemas.openxmlformats.org/officeDocument/2006/customXml" ds:itemID="{4CAF625C-8FA6-2F4A-9C2D-C0E6F3C6646B}">
   <ds:schemaRefs>
     <ds:schemaRef ds:uri="http://schemas.openxmlformats.org/officeDocument/2006/bibliography"/>
   </ds:schemaRefs>

</xml_diff>